<commit_message>
Started description of overall functionality
</commit_message>
<xml_diff>
--- a/Documents/Notes for Development.docx
+++ b/Documents/Notes for Development.docx
@@ -11,6 +11,22 @@
       </w:r>
     </w:p>
     <w:p/>
+    <w:p>
+      <w:pPr>
+        <w:pStyle w:val="Heading1"/>
+      </w:pPr>
+      <w:r>
+        <w:t xml:space="preserve">How </w:t>
+      </w:r>
+      <w:proofErr w:type="spellStart"/>
+      <w:r>
+        <w:t>Tos</w:t>
+      </w:r>
+      <w:proofErr w:type="spellEnd"/>
+      <w:r>
+        <w:t>:</w:t>
+      </w:r>
+    </w:p>
     <w:p>
       <w:pPr>
         <w:pStyle w:val="Heading2"/>
@@ -492,13 +508,6 @@
           <w:iCs/>
         </w:rPr>
       </w:pPr>
-    </w:p>
-    <w:p>
-      <w:pPr>
-        <w:rPr>
-          <w:iCs/>
-        </w:rPr>
-      </w:pPr>
       <w:r>
         <w:rPr>
           <w:iCs/>
@@ -650,6 +659,944 @@
         <w:pStyle w:val="Heading2"/>
       </w:pPr>
       <w:r>
+        <w:t>Overall Functionality</w:t>
+      </w:r>
+    </w:p>
+    <w:p>
+      <w:pPr>
+        <w:rPr>
+          <w:iCs/>
+        </w:rPr>
+      </w:pPr>
+    </w:p>
+    <w:p>
+      <w:pPr>
+        <w:rPr>
+          <w:iCs/>
+        </w:rPr>
+      </w:pPr>
+      <w:r>
+        <w:rPr>
+          <w:iCs/>
+        </w:rPr>
+        <w:t xml:space="preserve">Two main </w:t>
+      </w:r>
+      <w:proofErr w:type="spellStart"/>
+      <w:r>
+        <w:rPr>
+          <w:iCs/>
+        </w:rPr>
+        <w:t>javascript</w:t>
+      </w:r>
+      <w:proofErr w:type="spellEnd"/>
+      <w:r>
+        <w:rPr>
+          <w:iCs/>
+        </w:rPr>
+        <w:t xml:space="preserve"> files that deal with generic </w:t>
+      </w:r>
+      <w:proofErr w:type="spellStart"/>
+      <w:r>
+        <w:rPr>
+          <w:iCs/>
+        </w:rPr>
+        <w:t>medCafe</w:t>
+      </w:r>
+      <w:proofErr w:type="spellEnd"/>
+      <w:r>
+        <w:rPr>
+          <w:iCs/>
+        </w:rPr>
+        <w:t xml:space="preserve"> functionality:</w:t>
+      </w:r>
+    </w:p>
+    <w:p>
+      <w:pPr>
+        <w:rPr>
+          <w:iCs/>
+        </w:rPr>
+      </w:pPr>
+      <w:proofErr w:type="spellStart"/>
+      <w:proofErr w:type="gramStart"/>
+      <w:r>
+        <w:rPr>
+          <w:iCs/>
+        </w:rPr>
+        <w:t>medCafe.js</w:t>
+      </w:r>
+      <w:proofErr w:type="spellEnd"/>
+      <w:proofErr w:type="gramEnd"/>
+    </w:p>
+    <w:p>
+      <w:pPr>
+        <w:rPr>
+          <w:iCs/>
+        </w:rPr>
+      </w:pPr>
+      <w:proofErr w:type="spellStart"/>
+      <w:proofErr w:type="gramStart"/>
+      <w:r>
+        <w:rPr>
+          <w:iCs/>
+        </w:rPr>
+        <w:t>medCafeTabs.js</w:t>
+      </w:r>
+      <w:proofErr w:type="spellEnd"/>
+      <w:proofErr w:type="gramEnd"/>
+    </w:p>
+    <w:p>
+      <w:pPr>
+        <w:rPr>
+          <w:iCs/>
+        </w:rPr>
+      </w:pPr>
+      <w:r>
+        <w:rPr>
+          <w:iCs/>
+        </w:rPr>
+        <w:t xml:space="preserve">Between these two in the majority of </w:t>
+      </w:r>
+      <w:proofErr w:type="gramStart"/>
+      <w:r>
+        <w:rPr>
+          <w:iCs/>
+        </w:rPr>
+        <w:t>non widget</w:t>
+      </w:r>
+      <w:proofErr w:type="gramEnd"/>
+      <w:r>
+        <w:rPr>
+          <w:iCs/>
+        </w:rPr>
+        <w:t xml:space="preserve"> specific </w:t>
+      </w:r>
+      <w:proofErr w:type="spellStart"/>
+      <w:r>
+        <w:rPr>
+          <w:iCs/>
+        </w:rPr>
+        <w:t>medCafe</w:t>
+      </w:r>
+      <w:proofErr w:type="spellEnd"/>
+      <w:r>
+        <w:rPr>
+          <w:iCs/>
+        </w:rPr>
+        <w:t xml:space="preserve"> functionality. </w:t>
+      </w:r>
+      <w:proofErr w:type="gramStart"/>
+      <w:r>
+        <w:rPr>
+          <w:iCs/>
+        </w:rPr>
+        <w:t>i</w:t>
+      </w:r>
+      <w:proofErr w:type="gramEnd"/>
+      <w:r>
+        <w:rPr>
+          <w:iCs/>
+        </w:rPr>
+        <w:t>.e. deals with adding of a new tab, drag and dropping of tabs, saving of tabs (very complex.).</w:t>
+      </w:r>
+    </w:p>
+    <w:p>
+      <w:pPr>
+        <w:rPr>
+          <w:iCs/>
+        </w:rPr>
+      </w:pPr>
+      <w:r>
+        <w:rPr>
+          <w:iCs/>
+        </w:rPr>
+        <w:t xml:space="preserve">Most other widgets have their own </w:t>
+      </w:r>
+      <w:proofErr w:type="spellStart"/>
+      <w:r>
+        <w:rPr>
+          <w:iCs/>
+        </w:rPr>
+        <w:t>javascript</w:t>
+      </w:r>
+      <w:proofErr w:type="spellEnd"/>
+      <w:r>
+        <w:rPr>
+          <w:iCs/>
+        </w:rPr>
+        <w:t xml:space="preserve"> file following this </w:t>
+      </w:r>
+      <w:proofErr w:type="spellStart"/>
+      <w:r>
+        <w:rPr>
+          <w:iCs/>
+        </w:rPr>
+        <w:t>convention</w:t>
+      </w:r>
+      <w:proofErr w:type="spellEnd"/>
+      <w:r>
+        <w:rPr>
+          <w:iCs/>
+        </w:rPr>
+        <w:t>:</w:t>
+      </w:r>
+    </w:p>
+    <w:p>
+      <w:pPr>
+        <w:rPr>
+          <w:iCs/>
+        </w:rPr>
+      </w:pPr>
+      <w:proofErr w:type="spellStart"/>
+      <w:proofErr w:type="gramStart"/>
+      <w:r>
+        <w:rPr>
+          <w:iCs/>
+        </w:rPr>
+        <w:t>medCafe</w:t>
+      </w:r>
+      <w:proofErr w:type="spellEnd"/>
+      <w:proofErr w:type="gramEnd"/>
+      <w:r>
+        <w:rPr>
+          <w:iCs/>
+        </w:rPr>
+        <w:t>.&lt;</w:t>
+      </w:r>
+      <w:proofErr w:type="spellStart"/>
+      <w:r>
+        <w:rPr>
+          <w:iCs/>
+        </w:rPr>
+        <w:t>widgetname</w:t>
+      </w:r>
+      <w:proofErr w:type="spellEnd"/>
+      <w:r>
+        <w:rPr>
+          <w:iCs/>
+        </w:rPr>
+        <w:t>&gt;.</w:t>
+      </w:r>
+      <w:proofErr w:type="spellStart"/>
+      <w:r>
+        <w:rPr>
+          <w:iCs/>
+        </w:rPr>
+        <w:t>js</w:t>
+      </w:r>
+      <w:proofErr w:type="spellEnd"/>
+    </w:p>
+    <w:p>
+      <w:pPr>
+        <w:rPr>
+          <w:iCs/>
+        </w:rPr>
+      </w:pPr>
+      <w:proofErr w:type="gramStart"/>
+      <w:r>
+        <w:rPr>
+          <w:iCs/>
+        </w:rPr>
+        <w:t>e</w:t>
+      </w:r>
+      <w:proofErr w:type="gramEnd"/>
+      <w:r>
+        <w:rPr>
+          <w:iCs/>
+        </w:rPr>
+        <w:t xml:space="preserve">.g. </w:t>
+      </w:r>
+      <w:proofErr w:type="spellStart"/>
+      <w:r>
+        <w:rPr>
+          <w:iCs/>
+        </w:rPr>
+        <w:t>medCafe.allergies.js</w:t>
+      </w:r>
+      <w:proofErr w:type="spellEnd"/>
+    </w:p>
+    <w:p>
+      <w:pPr>
+        <w:rPr>
+          <w:iCs/>
+        </w:rPr>
+      </w:pPr>
+    </w:p>
+    <w:p>
+      <w:pPr>
+        <w:rPr>
+          <w:iCs/>
+        </w:rPr>
+      </w:pPr>
+      <w:r>
+        <w:rPr>
+          <w:iCs/>
+        </w:rPr>
+        <w:t xml:space="preserve">How Tabs get </w:t>
+      </w:r>
+      <w:proofErr w:type="gramStart"/>
+      <w:r>
+        <w:rPr>
+          <w:iCs/>
+        </w:rPr>
+        <w:t>Loaded</w:t>
+      </w:r>
+      <w:proofErr w:type="gramEnd"/>
+      <w:r>
+        <w:rPr>
+          <w:iCs/>
+        </w:rPr>
+        <w:t>:</w:t>
+      </w:r>
+    </w:p>
+    <w:p>
+      <w:pPr>
+        <w:rPr>
+          <w:iCs/>
+        </w:rPr>
+      </w:pPr>
+      <w:r>
+        <w:rPr>
+          <w:iCs/>
+        </w:rPr>
+        <w:t xml:space="preserve">In </w:t>
+      </w:r>
+      <w:proofErr w:type="spellStart"/>
+      <w:r>
+        <w:rPr>
+          <w:iCs/>
+        </w:rPr>
+        <w:t>index.jsp</w:t>
+      </w:r>
+      <w:proofErr w:type="spellEnd"/>
+      <w:r>
+        <w:rPr>
+          <w:iCs/>
+        </w:rPr>
+        <w:t xml:space="preserve">, there is a call to </w:t>
+      </w:r>
+      <w:proofErr w:type="spellStart"/>
+      <w:r>
+        <w:rPr>
+          <w:iCs/>
+        </w:rPr>
+        <w:t>loadWidgetData</w:t>
+      </w:r>
+      <w:proofErr w:type="spellEnd"/>
+      <w:r>
+        <w:rPr>
+          <w:iCs/>
+        </w:rPr>
+        <w:t xml:space="preserve"> for both patient specific and general widgets</w:t>
+      </w:r>
+    </w:p>
+    <w:p>
+      <w:pPr>
+        <w:rPr>
+          <w:iCs/>
+        </w:rPr>
+      </w:pPr>
+      <w:r>
+        <w:rPr>
+          <w:iCs/>
+        </w:rPr>
+        <w:t xml:space="preserve">This calls </w:t>
+      </w:r>
+      <w:proofErr w:type="spellStart"/>
+      <w:r>
+        <w:rPr>
+          <w:iCs/>
+        </w:rPr>
+        <w:t>loadWidgetData</w:t>
+      </w:r>
+      <w:proofErr w:type="spellEnd"/>
+      <w:r>
+        <w:rPr>
+          <w:iCs/>
+        </w:rPr>
+        <w:t xml:space="preserve"> in </w:t>
+      </w:r>
+      <w:proofErr w:type="spellStart"/>
+      <w:r>
+        <w:rPr>
+          <w:iCs/>
+        </w:rPr>
+        <w:t>medCafe.widget.js</w:t>
+      </w:r>
+      <w:proofErr w:type="spellEnd"/>
+    </w:p>
+    <w:p>
+      <w:pPr>
+        <w:rPr>
+          <w:iCs/>
+        </w:rPr>
+      </w:pPr>
+      <w:proofErr w:type="spellStart"/>
+      <w:proofErr w:type="gramStart"/>
+      <w:r>
+        <w:rPr>
+          <w:iCs/>
+        </w:rPr>
+        <w:t>loadWidgetData</w:t>
+      </w:r>
+      <w:proofErr w:type="spellEnd"/>
+      <w:proofErr w:type="gramEnd"/>
+      <w:r>
+        <w:rPr>
+          <w:iCs/>
+        </w:rPr>
+        <w:t xml:space="preserve"> makes a call to widgets-</w:t>
+      </w:r>
+      <w:proofErr w:type="spellStart"/>
+      <w:r>
+        <w:rPr>
+          <w:iCs/>
+        </w:rPr>
+        <w:t>listJSON.jsp</w:t>
+      </w:r>
+      <w:proofErr w:type="spellEnd"/>
+      <w:r>
+        <w:rPr>
+          <w:iCs/>
+        </w:rPr>
+        <w:t xml:space="preserve"> which lists all the widgets based on the </w:t>
+      </w:r>
+      <w:proofErr w:type="spellStart"/>
+      <w:r>
+        <w:rPr>
+          <w:iCs/>
+        </w:rPr>
+        <w:t>WidgetList.xml</w:t>
+      </w:r>
+      <w:proofErr w:type="spellEnd"/>
+      <w:r>
+        <w:rPr>
+          <w:iCs/>
+        </w:rPr>
+        <w:t xml:space="preserve"> document (located under </w:t>
+      </w:r>
+      <w:proofErr w:type="spellStart"/>
+      <w:r>
+        <w:rPr>
+          <w:iCs/>
+        </w:rPr>
+        <w:t>config</w:t>
+      </w:r>
+      <w:proofErr w:type="spellEnd"/>
+      <w:r>
+        <w:rPr>
+          <w:iCs/>
+        </w:rPr>
+        <w:t>.)</w:t>
+      </w:r>
+    </w:p>
+    <w:p>
+      <w:pPr>
+        <w:rPr>
+          <w:iCs/>
+        </w:rPr>
+      </w:pPr>
+      <w:r>
+        <w:rPr>
+          <w:iCs/>
+        </w:rPr>
+        <w:t>Brings back the following JSON</w:t>
+      </w:r>
+      <w:r>
+        <w:rPr>
+          <w:iCs/>
+        </w:rPr>
+        <w:t xml:space="preserve"> as an example</w:t>
+      </w:r>
+      <w:r>
+        <w:rPr>
+          <w:iCs/>
+        </w:rPr>
+        <w:t>:</w:t>
+      </w:r>
+    </w:p>
+    <w:p>
+      <w:pPr>
+        <w:shd w:val="solid" w:color="C6D9F1" w:themeColor="text2" w:themeTint="33" w:fill="auto"/>
+      </w:pPr>
+      <w:r>
+        <w:t>{“</w:t>
+      </w:r>
+      <w:proofErr w:type="gramStart"/>
+      <w:r>
+        <w:t>widgets</w:t>
+      </w:r>
+      <w:proofErr w:type="gramEnd"/>
+      <w:r>
+        <w:t>”:[</w:t>
+      </w:r>
+    </w:p>
+    <w:p>
+      <w:pPr>
+        <w:shd w:val="solid" w:color="C6D9F1" w:themeColor="text2" w:themeTint="33" w:fill="auto"/>
+      </w:pPr>
+      <w:r>
+        <w:t>…</w:t>
+      </w:r>
+    </w:p>
+    <w:p>
+      <w:pPr>
+        <w:shd w:val="solid" w:color="C6D9F1" w:themeColor="text2" w:themeTint="33" w:fill="auto"/>
+        <w:rPr>
+          <w:iCs/>
+        </w:rPr>
+      </w:pPr>
+      <w:r>
+        <w:t>{"</w:t>
+      </w:r>
+      <w:proofErr w:type="gramStart"/>
+      <w:r>
+        <w:t>id</w:t>
+      </w:r>
+      <w:proofErr w:type="gramEnd"/>
+      <w:r>
+        <w:t>":1,"repository":"OurVista","name":"Timeline","image":"images/timeline.png","method":"","clickUrl":"timelineJSON.jsp","params":"","type":"Timeline"}</w:t>
+      </w:r>
+    </w:p>
+    <w:p>
+      <w:pPr>
+        <w:shd w:val="solid" w:color="C6D9F1" w:themeColor="text2" w:themeTint="33" w:fill="auto"/>
+        <w:rPr>
+          <w:iCs/>
+        </w:rPr>
+      </w:pPr>
+      <w:r>
+        <w:rPr>
+          <w:iCs/>
+        </w:rPr>
+        <w:t>…]</w:t>
+      </w:r>
+    </w:p>
+    <w:p>
+      <w:pPr>
+        <w:shd w:val="solid" w:color="C6D9F1" w:themeColor="text2" w:themeTint="33" w:fill="auto"/>
+        <w:rPr>
+          <w:iCs/>
+        </w:rPr>
+      </w:pPr>
+      <w:r>
+        <w:rPr>
+          <w:iCs/>
+        </w:rPr>
+        <w:t>}</w:t>
+      </w:r>
+    </w:p>
+    <w:p>
+      <w:pPr>
+        <w:rPr>
+          <w:iCs/>
+        </w:rPr>
+      </w:pPr>
+      <w:r>
+        <w:rPr>
+          <w:iCs/>
+        </w:rPr>
+        <w:t xml:space="preserve">This is then turned into html using the template, </w:t>
+      </w:r>
+    </w:p>
+    <w:p>
+      <w:pPr>
+        <w:rPr>
+          <w:iCs/>
+        </w:rPr>
+      </w:pPr>
+      <w:proofErr w:type="spellStart"/>
+      <w:proofErr w:type="gramStart"/>
+      <w:r>
+        <w:rPr>
+          <w:iCs/>
+        </w:rPr>
+        <w:t>listWidgets.zm</w:t>
+      </w:r>
+      <w:proofErr w:type="spellEnd"/>
+      <w:proofErr w:type="gramEnd"/>
+      <w:r>
+        <w:rPr>
+          <w:iCs/>
+        </w:rPr>
+        <w:t xml:space="preserve"> (and associated v2js_listWidgets </w:t>
+      </w:r>
+      <w:proofErr w:type="spellStart"/>
+      <w:r>
+        <w:rPr>
+          <w:iCs/>
+        </w:rPr>
+        <w:t>javascript</w:t>
+      </w:r>
+      <w:proofErr w:type="spellEnd"/>
+      <w:r>
+        <w:rPr>
+          <w:iCs/>
+        </w:rPr>
+        <w:t>).</w:t>
+      </w:r>
+    </w:p>
+    <w:p>
+      <w:pPr>
+        <w:rPr>
+          <w:iCs/>
+        </w:rPr>
+      </w:pPr>
+      <w:r>
+        <w:rPr>
+          <w:iCs/>
+        </w:rPr>
+        <w:t>Resulting in html of the following format:</w:t>
+      </w:r>
+    </w:p>
+    <w:p>
+      <w:pPr>
+        <w:shd w:val="solid" w:color="C6D9F1" w:themeColor="text2" w:themeTint="33" w:fill="auto"/>
+        <w:rPr>
+          <w:iCs/>
+        </w:rPr>
+      </w:pPr>
+      <w:r>
+        <w:rPr>
+          <w:iCs/>
+        </w:rPr>
+        <w:t>&lt;</w:t>
+      </w:r>
+      <w:proofErr w:type="spellStart"/>
+      <w:proofErr w:type="gramStart"/>
+      <w:r>
+        <w:rPr>
+          <w:iCs/>
+        </w:rPr>
+        <w:t>img</w:t>
+      </w:r>
+      <w:proofErr w:type="spellEnd"/>
+      <w:proofErr w:type="gramEnd"/>
+      <w:r>
+        <w:rPr>
+          <w:iCs/>
+        </w:rPr>
+        <w:t xml:space="preserve"> </w:t>
+      </w:r>
+      <w:proofErr w:type="spellStart"/>
+      <w:r>
+        <w:rPr>
+          <w:iCs/>
+        </w:rPr>
+        <w:t>custom:repository</w:t>
+      </w:r>
+      <w:proofErr w:type="spellEnd"/>
+      <w:r>
+        <w:rPr>
+          <w:iCs/>
+        </w:rPr>
+        <w:t>="</w:t>
+      </w:r>
+      <w:proofErr w:type="spellStart"/>
+      <w:r>
+        <w:rPr>
+          <w:iCs/>
+        </w:rPr>
+        <w:t>OurVista</w:t>
+      </w:r>
+      <w:proofErr w:type="spellEnd"/>
+      <w:r>
+        <w:rPr>
+          <w:iCs/>
+        </w:rPr>
+        <w:t xml:space="preserve">" </w:t>
+      </w:r>
+      <w:proofErr w:type="spellStart"/>
+      <w:r>
+        <w:rPr>
+          <w:iCs/>
+        </w:rPr>
+        <w:t>custom:params</w:t>
+      </w:r>
+      <w:proofErr w:type="spellEnd"/>
+      <w:r>
+        <w:rPr>
+          <w:iCs/>
+        </w:rPr>
+        <w:t xml:space="preserve">="" </w:t>
+      </w:r>
+      <w:proofErr w:type="spellStart"/>
+      <w:r>
+        <w:rPr>
+          <w:iCs/>
+        </w:rPr>
+        <w:t>custom:id</w:t>
+      </w:r>
+      <w:proofErr w:type="spellEnd"/>
+      <w:r>
+        <w:rPr>
+          <w:iCs/>
+        </w:rPr>
+        <w:t xml:space="preserve">="1" </w:t>
+      </w:r>
+      <w:proofErr w:type="spellStart"/>
+      <w:r>
+        <w:rPr>
+          <w:iCs/>
+        </w:rPr>
+        <w:t>custom:type</w:t>
+      </w:r>
+      <w:proofErr w:type="spellEnd"/>
+      <w:r>
+        <w:rPr>
+          <w:iCs/>
+        </w:rPr>
+        <w:t xml:space="preserve">="Timeline" </w:t>
+      </w:r>
+      <w:proofErr w:type="spellStart"/>
+      <w:r>
+        <w:rPr>
+          <w:iCs/>
+        </w:rPr>
+        <w:t>custom:url</w:t>
+      </w:r>
+      <w:proofErr w:type="spellEnd"/>
+      <w:r>
+        <w:rPr>
+          <w:iCs/>
+        </w:rPr>
+        <w:t>="</w:t>
+      </w:r>
+      <w:proofErr w:type="spellStart"/>
+      <w:r>
+        <w:rPr>
+          <w:iCs/>
+        </w:rPr>
+        <w:t>timelineJSON.jsp</w:t>
+      </w:r>
+      <w:proofErr w:type="spellEnd"/>
+      <w:r>
+        <w:rPr>
+          <w:iCs/>
+        </w:rPr>
+        <w:t xml:space="preserve">" alt="Timeline" </w:t>
+      </w:r>
+      <w:proofErr w:type="spellStart"/>
+      <w:r>
+        <w:rPr>
+          <w:iCs/>
+        </w:rPr>
+        <w:t>src</w:t>
+      </w:r>
+      <w:proofErr w:type="spellEnd"/>
+      <w:r>
+        <w:rPr>
+          <w:iCs/>
+        </w:rPr>
+        <w:t>="images/</w:t>
+      </w:r>
+      <w:proofErr w:type="spellStart"/>
+      <w:r>
+        <w:rPr>
+          <w:iCs/>
+        </w:rPr>
+        <w:t>timeline.png</w:t>
+      </w:r>
+      <w:proofErr w:type="spellEnd"/>
+      <w:r>
+        <w:rPr>
+          <w:iCs/>
+        </w:rPr>
+        <w:t>"&gt;</w:t>
+      </w:r>
+    </w:p>
+    <w:p>
+      <w:pPr>
+        <w:rPr>
+          <w:iCs/>
+        </w:rPr>
+      </w:pPr>
+      <w:r>
+        <w:rPr>
+          <w:iCs/>
+        </w:rPr>
+        <w:t>These are the major parameters used for further processing.</w:t>
+      </w:r>
+    </w:p>
+    <w:p>
+      <w:pPr>
+        <w:pStyle w:val="ListParagraph"/>
+        <w:numPr>
+          <w:ilvl w:val="0"/>
+          <w:numId w:val="2"/>
+        </w:numPr>
+        <w:rPr>
+          <w:iCs/>
+        </w:rPr>
+      </w:pPr>
+      <w:proofErr w:type="gramStart"/>
+      <w:r>
+        <w:rPr>
+          <w:b/>
+          <w:iCs/>
+        </w:rPr>
+        <w:t>Repository</w:t>
+      </w:r>
+      <w:r>
+        <w:rPr>
+          <w:iCs/>
+        </w:rPr>
+        <w:t xml:space="preserve"> :</w:t>
+      </w:r>
+      <w:proofErr w:type="gramEnd"/>
+      <w:r>
+        <w:rPr>
+          <w:iCs/>
+        </w:rPr>
+        <w:t xml:space="preserve"> tells the widget </w:t>
+      </w:r>
+      <w:proofErr w:type="spellStart"/>
+      <w:r>
+        <w:rPr>
+          <w:iCs/>
+        </w:rPr>
+        <w:t>wether</w:t>
+      </w:r>
+      <w:proofErr w:type="spellEnd"/>
+      <w:r>
+        <w:rPr>
+          <w:iCs/>
+        </w:rPr>
+        <w:t xml:space="preserve"> this is local, </w:t>
+      </w:r>
+      <w:proofErr w:type="spellStart"/>
+      <w:r>
+        <w:rPr>
+          <w:iCs/>
+        </w:rPr>
+        <w:t>OpenVista</w:t>
+      </w:r>
+      <w:proofErr w:type="spellEnd"/>
+      <w:r>
+        <w:rPr>
+          <w:iCs/>
+        </w:rPr>
+        <w:t xml:space="preserve">, or </w:t>
+      </w:r>
+      <w:proofErr w:type="spellStart"/>
+      <w:r>
+        <w:rPr>
+          <w:iCs/>
+        </w:rPr>
+        <w:t>hData</w:t>
+      </w:r>
+      <w:proofErr w:type="spellEnd"/>
+      <w:r>
+        <w:rPr>
+          <w:iCs/>
+        </w:rPr>
+        <w:t>.</w:t>
+      </w:r>
+    </w:p>
+    <w:p>
+      <w:pPr>
+        <w:pStyle w:val="ListParagraph"/>
+        <w:numPr>
+          <w:ilvl w:val="0"/>
+          <w:numId w:val="2"/>
+        </w:numPr>
+        <w:rPr>
+          <w:iCs/>
+        </w:rPr>
+      </w:pPr>
+      <w:r>
+        <w:rPr>
+          <w:b/>
+          <w:iCs/>
+        </w:rPr>
+        <w:t>Type</w:t>
+      </w:r>
+      <w:r>
+        <w:rPr>
+          <w:iCs/>
+        </w:rPr>
+        <w:t>: the type of widget, very important parameter for further processing.</w:t>
+      </w:r>
+    </w:p>
+    <w:p>
+      <w:pPr>
+        <w:pStyle w:val="ListParagraph"/>
+        <w:numPr>
+          <w:ilvl w:val="0"/>
+          <w:numId w:val="2"/>
+        </w:numPr>
+        <w:rPr>
+          <w:iCs/>
+        </w:rPr>
+      </w:pPr>
+      <w:proofErr w:type="spellStart"/>
+      <w:r>
+        <w:rPr>
+          <w:b/>
+          <w:iCs/>
+        </w:rPr>
+        <w:t>Url</w:t>
+      </w:r>
+      <w:proofErr w:type="spellEnd"/>
+      <w:r>
+        <w:rPr>
+          <w:iCs/>
+        </w:rPr>
+        <w:t>: where to get associated data for this widget (</w:t>
+      </w:r>
+      <w:proofErr w:type="gramStart"/>
+      <w:r>
+        <w:rPr>
+          <w:iCs/>
+        </w:rPr>
+        <w:t>usually ,</w:t>
+      </w:r>
+      <w:proofErr w:type="gramEnd"/>
+      <w:r>
+        <w:rPr>
+          <w:iCs/>
+        </w:rPr>
+        <w:t xml:space="preserve"> but not always JSON data).</w:t>
+      </w:r>
+    </w:p>
+    <w:p>
+      <w:pPr>
+        <w:pStyle w:val="ListParagraph"/>
+        <w:numPr>
+          <w:ilvl w:val="0"/>
+          <w:numId w:val="2"/>
+        </w:numPr>
+        <w:rPr>
+          <w:iCs/>
+        </w:rPr>
+      </w:pPr>
+      <w:proofErr w:type="spellStart"/>
+      <w:r>
+        <w:rPr>
+          <w:b/>
+          <w:iCs/>
+        </w:rPr>
+        <w:t>Src</w:t>
+      </w:r>
+      <w:proofErr w:type="spellEnd"/>
+      <w:r>
+        <w:rPr>
+          <w:iCs/>
+        </w:rPr>
+        <w:t>: The image to display for the widget.</w:t>
+      </w:r>
+    </w:p>
+    <w:p>
+      <w:pPr>
+        <w:rPr>
+          <w:iCs/>
+        </w:rPr>
+      </w:pPr>
+    </w:p>
+    <w:p>
+      <w:pPr>
+        <w:pStyle w:val="Heading1"/>
+      </w:pPr>
+      <w:r>
         <w:t>To Do List</w:t>
       </w:r>
     </w:p>
@@ -867,7 +1814,6 @@
         <w:t xml:space="preserve"> (More documentation here.)</w:t>
       </w:r>
     </w:p>
-    <w:p/>
     <w:p>
       <w:pPr>
         <w:pStyle w:val="Heading2"/>
@@ -1198,8 +2144,124 @@
       </w:rPr>
     </w:lvl>
   </w:abstractNum>
+  <w:abstractNum w:abstractNumId="1">
+    <w:nsid w:val="6E243391"/>
+    <w:multiLevelType w:val="hybridMultilevel"/>
+    <w:tmpl w:val="0D445B22"/>
+    <w:lvl w:ilvl="0" w:tplc="04090001">
+      <w:start w:val="1"/>
+      <w:numFmt w:val="bullet"/>
+      <w:lvlText w:val=""/>
+      <w:lvlJc w:val="left"/>
+      <w:pPr>
+        <w:ind w:left="720" w:hanging="360"/>
+      </w:pPr>
+      <w:rPr>
+        <w:rFonts w:ascii="Symbol" w:hAnsi="Symbol" w:hint="default"/>
+      </w:rPr>
+    </w:lvl>
+    <w:lvl w:ilvl="1" w:tplc="04090003" w:tentative="1">
+      <w:start w:val="1"/>
+      <w:numFmt w:val="bullet"/>
+      <w:lvlText w:val="o"/>
+      <w:lvlJc w:val="left"/>
+      <w:pPr>
+        <w:ind w:left="1440" w:hanging="360"/>
+      </w:pPr>
+      <w:rPr>
+        <w:rFonts w:ascii="Courier New" w:hAnsi="Courier New" w:hint="default"/>
+      </w:rPr>
+    </w:lvl>
+    <w:lvl w:ilvl="2" w:tplc="04090005" w:tentative="1">
+      <w:start w:val="1"/>
+      <w:numFmt w:val="bullet"/>
+      <w:lvlText w:val=""/>
+      <w:lvlJc w:val="left"/>
+      <w:pPr>
+        <w:ind w:left="2160" w:hanging="360"/>
+      </w:pPr>
+      <w:rPr>
+        <w:rFonts w:ascii="Wingdings" w:hAnsi="Wingdings" w:hint="default"/>
+      </w:rPr>
+    </w:lvl>
+    <w:lvl w:ilvl="3" w:tplc="04090001" w:tentative="1">
+      <w:start w:val="1"/>
+      <w:numFmt w:val="bullet"/>
+      <w:lvlText w:val=""/>
+      <w:lvlJc w:val="left"/>
+      <w:pPr>
+        <w:ind w:left="2880" w:hanging="360"/>
+      </w:pPr>
+      <w:rPr>
+        <w:rFonts w:ascii="Symbol" w:hAnsi="Symbol" w:hint="default"/>
+      </w:rPr>
+    </w:lvl>
+    <w:lvl w:ilvl="4" w:tplc="04090003" w:tentative="1">
+      <w:start w:val="1"/>
+      <w:numFmt w:val="bullet"/>
+      <w:lvlText w:val="o"/>
+      <w:lvlJc w:val="left"/>
+      <w:pPr>
+        <w:ind w:left="3600" w:hanging="360"/>
+      </w:pPr>
+      <w:rPr>
+        <w:rFonts w:ascii="Courier New" w:hAnsi="Courier New" w:hint="default"/>
+      </w:rPr>
+    </w:lvl>
+    <w:lvl w:ilvl="5" w:tplc="04090005" w:tentative="1">
+      <w:start w:val="1"/>
+      <w:numFmt w:val="bullet"/>
+      <w:lvlText w:val=""/>
+      <w:lvlJc w:val="left"/>
+      <w:pPr>
+        <w:ind w:left="4320" w:hanging="360"/>
+      </w:pPr>
+      <w:rPr>
+        <w:rFonts w:ascii="Wingdings" w:hAnsi="Wingdings" w:hint="default"/>
+      </w:rPr>
+    </w:lvl>
+    <w:lvl w:ilvl="6" w:tplc="04090001" w:tentative="1">
+      <w:start w:val="1"/>
+      <w:numFmt w:val="bullet"/>
+      <w:lvlText w:val=""/>
+      <w:lvlJc w:val="left"/>
+      <w:pPr>
+        <w:ind w:left="5040" w:hanging="360"/>
+      </w:pPr>
+      <w:rPr>
+        <w:rFonts w:ascii="Symbol" w:hAnsi="Symbol" w:hint="default"/>
+      </w:rPr>
+    </w:lvl>
+    <w:lvl w:ilvl="7" w:tplc="04090003" w:tentative="1">
+      <w:start w:val="1"/>
+      <w:numFmt w:val="bullet"/>
+      <w:lvlText w:val="o"/>
+      <w:lvlJc w:val="left"/>
+      <w:pPr>
+        <w:ind w:left="5760" w:hanging="360"/>
+      </w:pPr>
+      <w:rPr>
+        <w:rFonts w:ascii="Courier New" w:hAnsi="Courier New" w:hint="default"/>
+      </w:rPr>
+    </w:lvl>
+    <w:lvl w:ilvl="8" w:tplc="04090005" w:tentative="1">
+      <w:start w:val="1"/>
+      <w:numFmt w:val="bullet"/>
+      <w:lvlText w:val=""/>
+      <w:lvlJc w:val="left"/>
+      <w:pPr>
+        <w:ind w:left="6480" w:hanging="360"/>
+      </w:pPr>
+      <w:rPr>
+        <w:rFonts w:ascii="Wingdings" w:hAnsi="Wingdings" w:hint="default"/>
+      </w:rPr>
+    </w:lvl>
+  </w:abstractNum>
   <w:num w:numId="1">
     <w:abstractNumId w:val="0"/>
+  </w:num>
+  <w:num w:numId="2">
+    <w:abstractNumId w:val="1"/>
   </w:num>
 </w:numbering>
 </file>

</xml_diff>

<commit_message>
Further notes on overall functionality
</commit_message>
<xml_diff>
--- a/Documents/Notes for Development.docx
+++ b/Documents/Notes for Development.docx
@@ -1261,6 +1261,49 @@
         </w:rPr>
         <w:t>&lt;</w:t>
       </w:r>
+      <w:proofErr w:type="gramStart"/>
+      <w:r>
+        <w:rPr>
+          <w:iCs/>
+        </w:rPr>
+        <w:t>div</w:t>
+      </w:r>
+      <w:proofErr w:type="gramEnd"/>
+      <w:r>
+        <w:rPr>
+          <w:iCs/>
+        </w:rPr>
+        <w:t xml:space="preserve"> class=”</w:t>
+      </w:r>
+      <w:proofErr w:type="spellStart"/>
+      <w:r>
+        <w:rPr>
+          <w:iCs/>
+        </w:rPr>
+        <w:t>imageContain</w:t>
+      </w:r>
+      <w:proofErr w:type="spellEnd"/>
+      <w:r>
+        <w:rPr>
+          <w:iCs/>
+        </w:rPr>
+        <w:t>”&gt;</w:t>
+      </w:r>
+    </w:p>
+    <w:p>
+      <w:pPr>
+        <w:shd w:val="solid" w:color="C6D9F1" w:themeColor="text2" w:themeTint="33" w:fill="auto"/>
+        <w:ind w:firstLine="720"/>
+        <w:rPr>
+          <w:iCs/>
+        </w:rPr>
+      </w:pPr>
+      <w:r>
+        <w:rPr>
+          <w:iCs/>
+        </w:rPr>
+        <w:t>&lt;</w:t>
+      </w:r>
       <w:proofErr w:type="spellStart"/>
       <w:proofErr w:type="gramStart"/>
       <w:r>
@@ -1402,6 +1445,20 @@
           <w:iCs/>
         </w:rPr>
         <w:t>"&gt;</w:t>
+      </w:r>
+    </w:p>
+    <w:p>
+      <w:pPr>
+        <w:shd w:val="solid" w:color="C6D9F1" w:themeColor="text2" w:themeTint="33" w:fill="auto"/>
+        <w:rPr>
+          <w:iCs/>
+        </w:rPr>
+      </w:pPr>
+      <w:r>
+        <w:rPr>
+          <w:iCs/>
+        </w:rPr>
+        <w:t>&lt;/div&gt;</w:t>
       </w:r>
     </w:p>
     <w:p>
@@ -1591,6 +1648,791 @@
           <w:iCs/>
         </w:rPr>
       </w:pPr>
+      <w:r>
+        <w:rPr>
+          <w:iCs/>
+        </w:rPr>
+        <w:t xml:space="preserve">Then </w:t>
+      </w:r>
+      <w:r>
+        <w:rPr>
+          <w:iCs/>
+        </w:rPr>
+        <w:t>for each “</w:t>
+      </w:r>
+      <w:proofErr w:type="spellStart"/>
+      <w:r>
+        <w:rPr>
+          <w:iCs/>
+        </w:rPr>
+        <w:t>imageContain</w:t>
+      </w:r>
+      <w:proofErr w:type="spellEnd"/>
+      <w:r>
+        <w:rPr>
+          <w:iCs/>
+        </w:rPr>
+        <w:t>” class a ‘</w:t>
+      </w:r>
+      <w:proofErr w:type="spellStart"/>
+      <w:r>
+        <w:rPr>
+          <w:iCs/>
+        </w:rPr>
+        <w:t>startWidgetDrag</w:t>
+      </w:r>
+      <w:proofErr w:type="spellEnd"/>
+      <w:r>
+        <w:rPr>
+          <w:iCs/>
+        </w:rPr>
+        <w:t xml:space="preserve">” function is associated with the </w:t>
+      </w:r>
+      <w:proofErr w:type="spellStart"/>
+      <w:r>
+        <w:rPr>
+          <w:iCs/>
+        </w:rPr>
+        <w:t>mouseDown</w:t>
+      </w:r>
+      <w:proofErr w:type="spellEnd"/>
+      <w:r>
+        <w:rPr>
+          <w:iCs/>
+        </w:rPr>
+        <w:t xml:space="preserve"> event (</w:t>
+      </w:r>
+      <w:proofErr w:type="spellStart"/>
+      <w:r>
+        <w:rPr>
+          <w:iCs/>
+        </w:rPr>
+        <w:t>touchmove</w:t>
+      </w:r>
+      <w:proofErr w:type="spellEnd"/>
+      <w:r>
+        <w:rPr>
+          <w:iCs/>
+        </w:rPr>
+        <w:t xml:space="preserve"> for case of </w:t>
+      </w:r>
+      <w:proofErr w:type="spellStart"/>
+      <w:r>
+        <w:rPr>
+          <w:iCs/>
+        </w:rPr>
+        <w:t>iPad</w:t>
+      </w:r>
+      <w:proofErr w:type="spellEnd"/>
+      <w:r>
+        <w:rPr>
+          <w:iCs/>
+        </w:rPr>
+        <w:t>).</w:t>
+      </w:r>
+    </w:p>
+    <w:p>
+      <w:pPr>
+        <w:rPr>
+          <w:iCs/>
+        </w:rPr>
+      </w:pPr>
+      <w:r>
+        <w:rPr>
+          <w:iCs/>
+        </w:rPr>
+        <w:t>This calls ‘</w:t>
+      </w:r>
+      <w:proofErr w:type="spellStart"/>
+      <w:r>
+        <w:rPr>
+          <w:iCs/>
+        </w:rPr>
+        <w:t>startWidgetDrag</w:t>
+      </w:r>
+      <w:proofErr w:type="spellEnd"/>
+      <w:r>
+        <w:rPr>
+          <w:iCs/>
+        </w:rPr>
+        <w:t xml:space="preserve">’ in </w:t>
+      </w:r>
+      <w:proofErr w:type="spellStart"/>
+      <w:r>
+        <w:rPr>
+          <w:iCs/>
+        </w:rPr>
+        <w:t>medCafe.js</w:t>
+      </w:r>
+      <w:proofErr w:type="spellEnd"/>
+      <w:r>
+        <w:rPr>
+          <w:iCs/>
+        </w:rPr>
+        <w:t xml:space="preserve">. </w:t>
+      </w:r>
+    </w:p>
+    <w:p>
+      <w:pPr>
+        <w:rPr>
+          <w:iCs/>
+        </w:rPr>
+      </w:pPr>
+      <w:r>
+        <w:rPr>
+          <w:iCs/>
+        </w:rPr>
+        <w:t xml:space="preserve">This clones the image object and allows </w:t>
+      </w:r>
+      <w:proofErr w:type="spellStart"/>
+      <w:proofErr w:type="gramStart"/>
+      <w:r>
+        <w:rPr>
+          <w:iCs/>
+        </w:rPr>
+        <w:t>fr</w:t>
+      </w:r>
+      <w:proofErr w:type="spellEnd"/>
+      <w:proofErr w:type="gramEnd"/>
+      <w:r>
+        <w:rPr>
+          <w:iCs/>
+        </w:rPr>
+        <w:t xml:space="preserve"> dragging to anywhere on screen. (Mainly holdover from when the widget listing was in its own </w:t>
+      </w:r>
+      <w:proofErr w:type="spellStart"/>
+      <w:r>
+        <w:rPr>
+          <w:iCs/>
+        </w:rPr>
+        <w:t>iFrame</w:t>
+      </w:r>
+      <w:proofErr w:type="spellEnd"/>
+      <w:r>
+        <w:rPr>
+          <w:iCs/>
+        </w:rPr>
+        <w:t>.)</w:t>
+      </w:r>
+    </w:p>
+    <w:p>
+      <w:pPr>
+        <w:rPr>
+          <w:iCs/>
+        </w:rPr>
+      </w:pPr>
+      <w:r>
+        <w:rPr>
+          <w:iCs/>
+        </w:rPr>
+        <w:t xml:space="preserve">This then allows for dragging of the cloned image object, until a drop event is detected on the ‘droppable area’. This is an area inside the </w:t>
+      </w:r>
+      <w:proofErr w:type="spellStart"/>
+      <w:r>
+        <w:rPr>
+          <w:iCs/>
+        </w:rPr>
+        <w:t>tabs_template.jsp</w:t>
+      </w:r>
+      <w:proofErr w:type="spellEnd"/>
+      <w:r>
+        <w:rPr>
+          <w:iCs/>
+        </w:rPr>
+        <w:t xml:space="preserve"> object.</w:t>
+      </w:r>
+    </w:p>
+    <w:p>
+      <w:pPr>
+        <w:rPr>
+          <w:iCs/>
+        </w:rPr>
+      </w:pPr>
+      <w:proofErr w:type="gramStart"/>
+      <w:r>
+        <w:rPr>
+          <w:iCs/>
+        </w:rPr>
+        <w:t>A “</w:t>
+      </w:r>
+      <w:proofErr w:type="spellStart"/>
+      <w:r>
+        <w:rPr>
+          <w:iCs/>
+        </w:rPr>
+        <w:t>widgetContent</w:t>
+      </w:r>
+      <w:proofErr w:type="spellEnd"/>
+      <w:r>
+        <w:rPr>
+          <w:iCs/>
+        </w:rPr>
+        <w:t>” class.</w:t>
+      </w:r>
+      <w:proofErr w:type="gramEnd"/>
+      <w:r>
+        <w:rPr>
+          <w:iCs/>
+        </w:rPr>
+        <w:t xml:space="preserve"> </w:t>
+      </w:r>
+    </w:p>
+    <w:p>
+      <w:pPr>
+        <w:rPr>
+          <w:iCs/>
+        </w:rPr>
+      </w:pPr>
+      <w:r>
+        <w:rPr>
+          <w:iCs/>
+        </w:rPr>
+        <w:t>(This is why we always need at least an empty tab- so as to be able to register a ‘dropped’ event of a widget).</w:t>
+      </w:r>
+    </w:p>
+    <w:p>
+      <w:pPr>
+        <w:rPr>
+          <w:iCs/>
+        </w:rPr>
+      </w:pPr>
+      <w:r>
+        <w:rPr>
+          <w:iCs/>
+        </w:rPr>
+        <w:t xml:space="preserve">Inside of </w:t>
+      </w:r>
+      <w:proofErr w:type="spellStart"/>
+      <w:r>
+        <w:rPr>
+          <w:iCs/>
+        </w:rPr>
+        <w:t>tabs_template.jsp</w:t>
+      </w:r>
+      <w:proofErr w:type="spellEnd"/>
+      <w:r>
+        <w:rPr>
+          <w:iCs/>
+        </w:rPr>
+        <w:t xml:space="preserve"> is a method that triggers on dropping of an image object (maybe need to check that this is of type </w:t>
+      </w:r>
+      <w:proofErr w:type="spellStart"/>
+      <w:r>
+        <w:rPr>
+          <w:iCs/>
+        </w:rPr>
+        <w:t>imageContain</w:t>
+      </w:r>
+      <w:proofErr w:type="spellEnd"/>
+      <w:r>
+        <w:rPr>
+          <w:iCs/>
+        </w:rPr>
+        <w:t xml:space="preserve"> class?)</w:t>
+      </w:r>
+    </w:p>
+    <w:p>
+      <w:pPr>
+        <w:rPr>
+          <w:iCs/>
+        </w:rPr>
+      </w:pPr>
+      <w:r>
+        <w:rPr>
+          <w:iCs/>
+        </w:rPr>
+        <w:t>This method beginning:</w:t>
+      </w:r>
+    </w:p>
+    <w:p>
+      <w:pPr>
+        <w:widowControl w:val="0"/>
+        <w:autoSpaceDE w:val="0"/>
+        <w:autoSpaceDN w:val="0"/>
+        <w:adjustRightInd w:val="0"/>
+        <w:spacing w:after="0"/>
+        <w:rPr>
+          <w:rFonts w:ascii="Monaco" w:hAnsi="Monaco" w:cs="Monaco"/>
+          <w:sz w:val="22"/>
+          <w:szCs w:val="22"/>
+        </w:rPr>
+      </w:pPr>
+      <w:r>
+        <w:rPr>
+          <w:rFonts w:ascii="Monaco" w:hAnsi="Monaco" w:cs="Monaco"/>
+          <w:color w:val="000000"/>
+          <w:sz w:val="22"/>
+          <w:szCs w:val="22"/>
+        </w:rPr>
+        <w:t>$(</w:t>
+      </w:r>
+      <w:r>
+        <w:rPr>
+          <w:rFonts w:ascii="Monaco" w:hAnsi="Monaco" w:cs="Monaco"/>
+          <w:color w:val="0000FF"/>
+          <w:sz w:val="22"/>
+          <w:szCs w:val="22"/>
+        </w:rPr>
+        <w:t>"</w:t>
+      </w:r>
+      <w:proofErr w:type="gramStart"/>
+      <w:r>
+        <w:rPr>
+          <w:rFonts w:ascii="Monaco" w:hAnsi="Monaco" w:cs="Monaco"/>
+          <w:color w:val="0000FF"/>
+          <w:sz w:val="22"/>
+          <w:szCs w:val="22"/>
+        </w:rPr>
+        <w:t>.widget</w:t>
+      </w:r>
+      <w:proofErr w:type="gramEnd"/>
+      <w:r>
+        <w:rPr>
+          <w:rFonts w:ascii="Monaco" w:hAnsi="Monaco" w:cs="Monaco"/>
+          <w:color w:val="0000FF"/>
+          <w:sz w:val="22"/>
+          <w:szCs w:val="22"/>
+        </w:rPr>
+        <w:t>-content"</w:t>
+      </w:r>
+      <w:r>
+        <w:rPr>
+          <w:rFonts w:ascii="Monaco" w:hAnsi="Monaco" w:cs="Monaco"/>
+          <w:color w:val="000000"/>
+          <w:sz w:val="22"/>
+          <w:szCs w:val="22"/>
+        </w:rPr>
+        <w:t>).droppable({</w:t>
+      </w:r>
+    </w:p>
+    <w:p>
+      <w:pPr>
+        <w:widowControl w:val="0"/>
+        <w:autoSpaceDE w:val="0"/>
+        <w:autoSpaceDN w:val="0"/>
+        <w:adjustRightInd w:val="0"/>
+        <w:spacing w:after="0"/>
+        <w:rPr>
+          <w:rFonts w:ascii="Monaco" w:hAnsi="Monaco" w:cs="Monaco"/>
+          <w:sz w:val="22"/>
+          <w:szCs w:val="22"/>
+        </w:rPr>
+      </w:pPr>
+      <w:r>
+        <w:rPr>
+          <w:rFonts w:ascii="Monaco" w:hAnsi="Monaco" w:cs="Monaco"/>
+          <w:color w:val="000000"/>
+          <w:sz w:val="22"/>
+          <w:szCs w:val="22"/>
+        </w:rPr>
+        <w:t xml:space="preserve">      </w:t>
+      </w:r>
+      <w:proofErr w:type="gramStart"/>
+      <w:r>
+        <w:rPr>
+          <w:rFonts w:ascii="Monaco" w:hAnsi="Monaco" w:cs="Monaco"/>
+          <w:color w:val="000000"/>
+          <w:sz w:val="22"/>
+          <w:szCs w:val="22"/>
+        </w:rPr>
+        <w:t>drop</w:t>
+      </w:r>
+      <w:proofErr w:type="gramEnd"/>
+      <w:r>
+        <w:rPr>
+          <w:rFonts w:ascii="Monaco" w:hAnsi="Monaco" w:cs="Monaco"/>
+          <w:color w:val="000000"/>
+          <w:sz w:val="22"/>
+          <w:szCs w:val="22"/>
+        </w:rPr>
+        <w:t xml:space="preserve">: </w:t>
+      </w:r>
+      <w:r>
+        <w:rPr>
+          <w:rFonts w:ascii="Monaco" w:hAnsi="Monaco" w:cs="Monaco"/>
+          <w:color w:val="800080"/>
+          <w:sz w:val="22"/>
+          <w:szCs w:val="22"/>
+        </w:rPr>
+        <w:t>function</w:t>
+      </w:r>
+      <w:r>
+        <w:rPr>
+          <w:rFonts w:ascii="Monaco" w:hAnsi="Monaco" w:cs="Monaco"/>
+          <w:color w:val="000000"/>
+          <w:sz w:val="22"/>
+          <w:szCs w:val="22"/>
+        </w:rPr>
+        <w:t xml:space="preserve">(event, </w:t>
+      </w:r>
+      <w:proofErr w:type="spellStart"/>
+      <w:r>
+        <w:rPr>
+          <w:rFonts w:ascii="Monaco" w:hAnsi="Monaco" w:cs="Monaco"/>
+          <w:color w:val="000000"/>
+          <w:sz w:val="22"/>
+          <w:szCs w:val="22"/>
+        </w:rPr>
+        <w:t>ui</w:t>
+      </w:r>
+      <w:proofErr w:type="spellEnd"/>
+      <w:r>
+        <w:rPr>
+          <w:rFonts w:ascii="Monaco" w:hAnsi="Monaco" w:cs="Monaco"/>
+          <w:color w:val="000000"/>
+          <w:sz w:val="22"/>
+          <w:szCs w:val="22"/>
+        </w:rPr>
+        <w:t xml:space="preserve">) </w:t>
+      </w:r>
+    </w:p>
+    <w:p>
+      <w:pPr>
+        <w:rPr>
+          <w:iCs/>
+        </w:rPr>
+      </w:pPr>
+      <w:r>
+        <w:rPr>
+          <w:rFonts w:ascii="Monaco" w:hAnsi="Monaco" w:cs="Monaco"/>
+          <w:color w:val="000000"/>
+          <w:sz w:val="22"/>
+          <w:szCs w:val="22"/>
+        </w:rPr>
+        <w:t xml:space="preserve">      {…</w:t>
+      </w:r>
+    </w:p>
+    <w:p>
+      <w:pPr>
+        <w:rPr>
+          <w:iCs/>
+        </w:rPr>
+      </w:pPr>
+      <w:proofErr w:type="gramStart"/>
+      <w:r>
+        <w:rPr>
+          <w:iCs/>
+        </w:rPr>
+        <w:t>Checks if this is a valid object to drop, i.e. is</w:t>
+      </w:r>
+      <w:proofErr w:type="gramEnd"/>
+      <w:r>
+        <w:rPr>
+          <w:iCs/>
+        </w:rPr>
+        <w:t xml:space="preserve"> an </w:t>
+      </w:r>
+      <w:proofErr w:type="spellStart"/>
+      <w:r>
+        <w:rPr>
+          <w:iCs/>
+        </w:rPr>
+        <w:t>imageContain</w:t>
+      </w:r>
+      <w:proofErr w:type="spellEnd"/>
+      <w:r>
+        <w:rPr>
+          <w:iCs/>
+        </w:rPr>
+        <w:t xml:space="preserve"> object, with associated meta data embedded in the html (see above).</w:t>
+      </w:r>
+    </w:p>
+    <w:p>
+      <w:pPr>
+        <w:rPr>
+          <w:iCs/>
+        </w:rPr>
+      </w:pPr>
+      <w:r>
+        <w:rPr>
+          <w:iCs/>
+        </w:rPr>
+        <w:t xml:space="preserve">The code then parses out the html data embedded to extract all the </w:t>
+      </w:r>
+      <w:proofErr w:type="gramStart"/>
+      <w:r>
+        <w:rPr>
+          <w:iCs/>
+        </w:rPr>
+        <w:t>meta</w:t>
+      </w:r>
+      <w:proofErr w:type="gramEnd"/>
+      <w:r>
+        <w:rPr>
+          <w:iCs/>
+        </w:rPr>
+        <w:t xml:space="preserve"> data needed for further processing. E.g. widget type and </w:t>
+      </w:r>
+      <w:proofErr w:type="spellStart"/>
+      <w:r>
+        <w:rPr>
+          <w:iCs/>
+        </w:rPr>
+        <w:t>url</w:t>
+      </w:r>
+      <w:proofErr w:type="spellEnd"/>
+      <w:r>
+        <w:rPr>
+          <w:iCs/>
+        </w:rPr>
+        <w:t>, etc</w:t>
+      </w:r>
+      <w:proofErr w:type="gramStart"/>
+      <w:r>
+        <w:rPr>
+          <w:iCs/>
+        </w:rPr>
+        <w:t>,.</w:t>
+      </w:r>
+      <w:proofErr w:type="gramEnd"/>
+    </w:p>
+    <w:p>
+      <w:pPr>
+        <w:rPr>
+          <w:iCs/>
+        </w:rPr>
+      </w:pPr>
+      <w:r>
+        <w:rPr>
+          <w:iCs/>
+        </w:rPr>
+        <w:t>It then looks, using the repository parameter for the associated patient id, from that repository. Every repository will probably have its own id for patients.</w:t>
+      </w:r>
+    </w:p>
+    <w:p>
+      <w:pPr>
+        <w:rPr>
+          <w:iCs/>
+        </w:rPr>
+      </w:pPr>
+      <w:r>
+        <w:rPr>
+          <w:iCs/>
+        </w:rPr>
+        <w:t>Then a check is carried out to see if this tab is empty or contains a widget.</w:t>
+      </w:r>
+    </w:p>
+    <w:p>
+      <w:pPr>
+        <w:rPr>
+          <w:iCs/>
+        </w:rPr>
+      </w:pPr>
+      <w:r>
+        <w:rPr>
+          <w:iCs/>
+        </w:rPr>
+        <w:t>If it does contain a widget, then a new tab will be created.</w:t>
+      </w:r>
+    </w:p>
+    <w:p>
+      <w:pPr>
+        <w:rPr>
+          <w:iCs/>
+        </w:rPr>
+      </w:pPr>
+      <w:r>
+        <w:rPr>
+          <w:iCs/>
+        </w:rPr>
+        <w:t>If it doesn’t then the current tab will be used for the new widget.</w:t>
+      </w:r>
+    </w:p>
+    <w:p>
+      <w:pPr>
+        <w:rPr>
+          <w:iCs/>
+        </w:rPr>
+      </w:pPr>
+      <w:r>
+        <w:rPr>
+          <w:iCs/>
+        </w:rPr>
+        <w:t>The most common case is that widget has content:</w:t>
+      </w:r>
+    </w:p>
+    <w:p>
+      <w:pPr>
+        <w:rPr>
+          <w:iCs/>
+        </w:rPr>
+      </w:pPr>
+      <w:r>
+        <w:rPr>
+          <w:iCs/>
+        </w:rPr>
+        <w:t>This calls the function:</w:t>
+      </w:r>
+    </w:p>
+    <w:p>
+      <w:pPr>
+        <w:shd w:val="solid" w:color="C6D9F1" w:themeColor="text2" w:themeTint="33" w:fill="auto"/>
+        <w:rPr>
+          <w:iCs/>
+        </w:rPr>
+      </w:pPr>
+      <w:proofErr w:type="spellStart"/>
+      <w:proofErr w:type="gramStart"/>
+      <w:r>
+        <w:rPr>
+          <w:iCs/>
+        </w:rPr>
+        <w:t>createLink</w:t>
+      </w:r>
+      <w:proofErr w:type="spellEnd"/>
+      <w:proofErr w:type="gramEnd"/>
+      <w:r>
+        <w:rPr>
+          <w:iCs/>
+        </w:rPr>
+        <w:t>(</w:t>
+      </w:r>
+      <w:proofErr w:type="spellStart"/>
+      <w:r>
+        <w:rPr>
+          <w:iCs/>
+        </w:rPr>
+        <w:t>patientId,link</w:t>
+      </w:r>
+      <w:proofErr w:type="spellEnd"/>
+      <w:r>
+        <w:rPr>
+          <w:iCs/>
+        </w:rPr>
+        <w:t>, text, type ,</w:t>
+      </w:r>
+      <w:proofErr w:type="spellStart"/>
+      <w:r>
+        <w:rPr>
+          <w:iCs/>
+        </w:rPr>
+        <w:t>params</w:t>
+      </w:r>
+      <w:proofErr w:type="spellEnd"/>
+      <w:r>
+        <w:rPr>
+          <w:iCs/>
+        </w:rPr>
+        <w:t xml:space="preserve">, repository, </w:t>
+      </w:r>
+      <w:proofErr w:type="spellStart"/>
+      <w:r>
+        <w:rPr>
+          <w:iCs/>
+        </w:rPr>
+        <w:t>repPatientId</w:t>
+      </w:r>
+      <w:proofErr w:type="spellEnd"/>
+      <w:r>
+        <w:rPr>
+          <w:iCs/>
+        </w:rPr>
+        <w:t>);</w:t>
+      </w:r>
+    </w:p>
+    <w:p>
+      <w:proofErr w:type="spellStart"/>
+      <w:r>
+        <w:t>CreateLink</w:t>
+      </w:r>
+      <w:proofErr w:type="spellEnd"/>
+      <w:r>
+        <w:t xml:space="preserve"> in </w:t>
+      </w:r>
+      <w:proofErr w:type="spellStart"/>
+      <w:r>
+        <w:t>medCafeTab.js</w:t>
+      </w:r>
+      <w:proofErr w:type="spellEnd"/>
+      <w:r>
+        <w:t xml:space="preserve"> is the major method for creation of any new Widget.</w:t>
+      </w:r>
+    </w:p>
+    <w:p/>
+    <w:p>
+      <w:proofErr w:type="spellStart"/>
+      <w:proofErr w:type="gramStart"/>
+      <w:r>
+        <w:t>medCafeTabs.CreateLink</w:t>
+      </w:r>
+      <w:proofErr w:type="spellEnd"/>
+      <w:proofErr w:type="gramEnd"/>
+      <w:r>
+        <w:t xml:space="preserve"> function :</w:t>
+      </w:r>
+    </w:p>
+    <w:p>
+      <w:r>
+        <w:t xml:space="preserve">Creates a new Tab, calling </w:t>
+      </w:r>
+      <w:proofErr w:type="spellStart"/>
+      <w:r>
+        <w:t>addTab</w:t>
+      </w:r>
+      <w:proofErr w:type="spellEnd"/>
+      <w:r>
+        <w:t xml:space="preserve"> method. </w:t>
+      </w:r>
+    </w:p>
+    <w:p>
+      <w:r>
+        <w:t xml:space="preserve">The </w:t>
+      </w:r>
+      <w:proofErr w:type="spellStart"/>
+      <w:r>
+        <w:t>addTab</w:t>
+      </w:r>
+      <w:proofErr w:type="spellEnd"/>
+      <w:r>
+        <w:t xml:space="preserve"> </w:t>
+      </w:r>
+      <w:proofErr w:type="gramStart"/>
+      <w:r>
+        <w:t>method,</w:t>
+      </w:r>
+      <w:proofErr w:type="gramEnd"/>
+      <w:r>
+        <w:t xml:space="preserve"> uses the label and the type of widget to create a new empty tab object. It then loads a new tabs-</w:t>
+      </w:r>
+      <w:proofErr w:type="spellStart"/>
+      <w:r>
+        <w:t>template.jsp</w:t>
+      </w:r>
+      <w:proofErr w:type="spellEnd"/>
+      <w:r>
+        <w:t xml:space="preserve"> object into this tab.  And then selects the new tab to have focus.</w:t>
+      </w:r>
+    </w:p>
+    <w:p>
+      <w:r>
+        <w:t>After the new tab object has been added, and loaded with the tabs-</w:t>
+      </w:r>
+      <w:proofErr w:type="spellStart"/>
+      <w:r>
+        <w:t>template.jsp</w:t>
+      </w:r>
+      <w:proofErr w:type="spellEnd"/>
+      <w:r>
+        <w:t xml:space="preserve"> data, the next step is to create the widget specific data.</w:t>
+      </w:r>
+    </w:p>
+    <w:p>
+      <w:r>
+        <w:t xml:space="preserve">This is done  through calling </w:t>
+      </w:r>
+      <w:proofErr w:type="spellStart"/>
+      <w:r>
+        <w:t>createWidgetContent</w:t>
+      </w:r>
+      <w:proofErr w:type="spellEnd"/>
+      <w:r>
+        <w:t xml:space="preserve">  function on </w:t>
+      </w:r>
+      <w:proofErr w:type="spellStart"/>
+      <w:r>
+        <w:t>medCafe.js</w:t>
+      </w:r>
+      <w:proofErr w:type="spellEnd"/>
     </w:p>
     <w:p>
       <w:pPr>
@@ -2333,7 +3175,6 @@
   </w:style>
   <w:style w:type="character" w:default="1" w:styleId="DefaultParagraphFont">
     <w:name w:val="Default Paragraph Font"/>
-    <w:semiHidden/>
     <w:unhideWhenUsed/>
   </w:style>
   <w:style w:type="table" w:default="1" w:styleId="TableNormal">

</xml_diff>

<commit_message>
More notes on How To for creating  a new Widget.
</commit_message>
<xml_diff>
--- a/Documents/Notes for Development.docx
+++ b/Documents/Notes for Development.docx
@@ -1602,10 +1602,18 @@
         <w:t xml:space="preserve"> (Currently 9 out of the 19 widgets call this method.)</w:t>
       </w:r>
     </w:p>
-    <w:p/>
-    <w:p>
-      <w:r>
-        <w:t>The method populateWidgetSettings is then called.</w:t>
+    <w:p>
+      <w:r>
+        <w:t xml:space="preserve">The method </w:t>
+      </w:r>
+      <w:r>
+        <w:rPr>
+          <w:b/>
+        </w:rPr>
+        <w:t>populateWidgetSettings</w:t>
+      </w:r>
+      <w:r>
+        <w:t xml:space="preserve"> is then called.</w:t>
       </w:r>
     </w:p>
     <w:p>
@@ -2309,6 +2317,1768 @@
     <w:p>
       <w:r>
         <w:t xml:space="preserve">It is within this processing script that all widget specific functionality should be called. </w:t>
+      </w:r>
+    </w:p>
+    <w:p>
+      <w:r>
+        <w:t>The last step in the addWidgetTab is to add a wrapper to allow for scrolling of the content of the widget.</w:t>
+      </w:r>
+    </w:p>
+    <w:p>
+      <w:pPr>
+        <w:pStyle w:val="Heading2"/>
+      </w:pPr>
+      <w:r>
+        <w:t>To Add a New Widget using addWidgetTab</w:t>
+      </w:r>
+    </w:p>
+    <w:p/>
+    <w:p>
+      <w:r>
+        <w:t>1. Create a jsp object that contains the desired layout of the widget e.g. look at the list in the WidgetList.xml for list of all the jsps that are currently used.</w:t>
+      </w:r>
+    </w:p>
+    <w:p>
+      <w:r>
+        <w:t>e.g. if new widget is called “grommit” then jsp might be listGrommits.jsp</w:t>
+      </w:r>
+    </w:p>
+    <w:p>
+      <w:r>
+        <w:t>Note that due to Safari’s loading javascript slightly differently from Firefox, in the case of jsps, no javascript should be contained in the jsp itself. All javascript functionality should be contained in the medCafe.&lt;widgetName&gt;.js process&lt;widgetName&gt; method.</w:t>
+      </w:r>
+      <w:r>
+        <w:t xml:space="preserve">  (As Safari will not run the javascript contained within a dynamically loaded jsp.)</w:t>
+      </w:r>
+    </w:p>
+    <w:p>
+      <w:r>
+        <w:t xml:space="preserve">2. Create a file </w:t>
+      </w:r>
+      <w:r>
+        <w:rPr>
+          <w:b/>
+        </w:rPr>
+        <w:t>medCafe.&lt;widgetName&gt;.js</w:t>
+      </w:r>
+      <w:r>
+        <w:t xml:space="preserve">, e.g. medCafe.grommit.js. Which should have, at minimum a </w:t>
+      </w:r>
+      <w:r>
+        <w:rPr>
+          <w:b/>
+        </w:rPr>
+        <w:t>processGrommit</w:t>
+      </w:r>
+      <w:r>
+        <w:t>(….) method.</w:t>
+      </w:r>
+    </w:p>
+    <w:p>
+      <w:r>
+        <w:t>This should contain any processing to be carried out in javascript once the html DOM is fully loaded. (In some cases – notably Images, a delay will be needed to allow for the html to be fully loaded.)</w:t>
+      </w:r>
+    </w:p>
+    <w:p>
+      <w:r>
+        <w:t>3. Find/ Create a new Icon for the widget. Name according to &lt;widget&gt;.jpg or &lt;widget&gt;.png. e.g.</w:t>
+      </w:r>
+    </w:p>
+    <w:p>
+      <w:r>
+        <w:t xml:space="preserve">Grommit.png </w:t>
+      </w:r>
+      <w:r>
+        <w:rPr>
+          <w:noProof/>
+        </w:rPr>
+        <w:drawing>
+          <wp:inline distT="0" distB="0" distL="0" distR="0">
+            <wp:extent cx="635000" cy="635000"/>
+            <wp:effectExtent l="25400" t="0" r="0" b="0"/>
+            <wp:docPr id="2" name="Picture 1" descr="gromit.jpg"/>
+            <wp:cNvGraphicFramePr>
+              <a:graphicFrameLocks xmlns:a="http://schemas.openxmlformats.org/drawingml/2006/main" noChangeAspect="1"/>
+            </wp:cNvGraphicFramePr>
+            <a:graphic xmlns:a="http://schemas.openxmlformats.org/drawingml/2006/main">
+              <a:graphicData uri="http://schemas.openxmlformats.org/drawingml/2006/picture">
+                <pic:pic xmlns:pic="http://schemas.openxmlformats.org/drawingml/2006/picture">
+                  <pic:nvPicPr>
+                    <pic:cNvPr id="0" name="gromit.jpg"/>
+                    <pic:cNvPicPr/>
+                  </pic:nvPicPr>
+                  <pic:blipFill>
+                    <a:blip r:embed="rId7"/>
+                    <a:stretch>
+                      <a:fillRect/>
+                    </a:stretch>
+                  </pic:blipFill>
+                  <pic:spPr>
+                    <a:xfrm>
+                      <a:off x="0" y="0"/>
+                      <a:ext cx="635000" cy="635000"/>
+                    </a:xfrm>
+                    <a:prstGeom prst="rect">
+                      <a:avLst/>
+                    </a:prstGeom>
+                  </pic:spPr>
+                </pic:pic>
+              </a:graphicData>
+            </a:graphic>
+          </wp:inline>
+        </w:drawing>
+      </w:r>
+    </w:p>
+    <w:p>
+      <w:r>
+        <w:t>4. Make an entry in the WidgetList.xml file pointing to the jsp and image files for this widget type.</w:t>
+      </w:r>
+      <w:r>
+        <w:t xml:space="preserve"> Under either patientSpecific or </w:t>
+      </w:r>
+      <w:r>
+        <w:t xml:space="preserve">general widget types. </w:t>
+      </w:r>
+    </w:p>
+    <w:p>
+      <w:r>
+        <w:t>For example:</w:t>
+      </w:r>
+    </w:p>
+    <w:p>
+      <w:pPr>
+        <w:widowControl w:val="0"/>
+        <w:autoSpaceDE w:val="0"/>
+        <w:autoSpaceDN w:val="0"/>
+        <w:adjustRightInd w:val="0"/>
+        <w:spacing w:after="0"/>
+        <w:rPr>
+          <w:rFonts w:ascii="Monaco" w:hAnsi="Monaco" w:cs="Monaco"/>
+          <w:sz w:val="22"/>
+          <w:szCs w:val="22"/>
+        </w:rPr>
+      </w:pPr>
+      <w:r>
+        <w:rPr>
+          <w:rFonts w:ascii="Monaco" w:hAnsi="Monaco" w:cs="Monaco"/>
+          <w:color w:val="008080"/>
+          <w:sz w:val="22"/>
+          <w:szCs w:val="22"/>
+        </w:rPr>
+        <w:t>&lt;</w:t>
+      </w:r>
+      <w:r>
+        <w:rPr>
+          <w:rFonts w:ascii="Monaco" w:hAnsi="Monaco" w:cs="Monaco"/>
+          <w:color w:val="3F7F7F"/>
+          <w:sz w:val="22"/>
+          <w:szCs w:val="22"/>
+        </w:rPr>
+        <w:t>medCafeWidget</w:t>
+      </w:r>
+      <w:r>
+        <w:rPr>
+          <w:rFonts w:ascii="Monaco" w:hAnsi="Monaco" w:cs="Monaco"/>
+          <w:color w:val="008080"/>
+          <w:sz w:val="22"/>
+          <w:szCs w:val="22"/>
+        </w:rPr>
+        <w:t>&gt;</w:t>
+      </w:r>
+    </w:p>
+    <w:p>
+      <w:pPr>
+        <w:widowControl w:val="0"/>
+        <w:autoSpaceDE w:val="0"/>
+        <w:autoSpaceDN w:val="0"/>
+        <w:adjustRightInd w:val="0"/>
+        <w:spacing w:after="0"/>
+        <w:rPr>
+          <w:rFonts w:ascii="Monaco" w:hAnsi="Monaco" w:cs="Monaco"/>
+          <w:sz w:val="22"/>
+          <w:szCs w:val="22"/>
+        </w:rPr>
+      </w:pPr>
+      <w:r>
+        <w:rPr>
+          <w:rFonts w:ascii="Monaco" w:hAnsi="Monaco" w:cs="Monaco"/>
+          <w:color w:val="000000"/>
+          <w:sz w:val="22"/>
+          <w:szCs w:val="22"/>
+        </w:rPr>
+        <w:tab/>
+      </w:r>
+      <w:r>
+        <w:rPr>
+          <w:rFonts w:ascii="Monaco" w:hAnsi="Monaco" w:cs="Monaco"/>
+          <w:color w:val="008080"/>
+          <w:sz w:val="22"/>
+          <w:szCs w:val="22"/>
+        </w:rPr>
+        <w:t>&lt;</w:t>
+      </w:r>
+      <w:r>
+        <w:rPr>
+          <w:rFonts w:ascii="Monaco" w:hAnsi="Monaco" w:cs="Monaco"/>
+          <w:color w:val="3F7F7F"/>
+          <w:sz w:val="22"/>
+          <w:szCs w:val="22"/>
+        </w:rPr>
+        <w:t>name</w:t>
+      </w:r>
+      <w:r>
+        <w:rPr>
+          <w:rFonts w:ascii="Monaco" w:hAnsi="Monaco" w:cs="Monaco"/>
+          <w:color w:val="008080"/>
+          <w:sz w:val="22"/>
+          <w:szCs w:val="22"/>
+        </w:rPr>
+        <w:t>&gt;</w:t>
+      </w:r>
+      <w:r>
+        <w:rPr>
+          <w:rFonts w:ascii="Monaco" w:hAnsi="Monaco" w:cs="Monaco"/>
+          <w:color w:val="000000"/>
+          <w:sz w:val="22"/>
+          <w:szCs w:val="22"/>
+        </w:rPr>
+        <w:t>Grommit</w:t>
+      </w:r>
+      <w:r>
+        <w:rPr>
+          <w:rFonts w:ascii="Monaco" w:hAnsi="Monaco" w:cs="Monaco"/>
+          <w:color w:val="008080"/>
+          <w:sz w:val="22"/>
+          <w:szCs w:val="22"/>
+        </w:rPr>
+        <w:t>&lt;/</w:t>
+      </w:r>
+      <w:r>
+        <w:rPr>
+          <w:rFonts w:ascii="Monaco" w:hAnsi="Monaco" w:cs="Monaco"/>
+          <w:color w:val="3F7F7F"/>
+          <w:sz w:val="22"/>
+          <w:szCs w:val="22"/>
+        </w:rPr>
+        <w:t>name</w:t>
+      </w:r>
+      <w:r>
+        <w:rPr>
+          <w:rFonts w:ascii="Monaco" w:hAnsi="Monaco" w:cs="Monaco"/>
+          <w:color w:val="008080"/>
+          <w:sz w:val="22"/>
+          <w:szCs w:val="22"/>
+        </w:rPr>
+        <w:t>&gt;</w:t>
+      </w:r>
+    </w:p>
+    <w:p>
+      <w:pPr>
+        <w:widowControl w:val="0"/>
+        <w:autoSpaceDE w:val="0"/>
+        <w:autoSpaceDN w:val="0"/>
+        <w:adjustRightInd w:val="0"/>
+        <w:spacing w:after="0"/>
+        <w:rPr>
+          <w:rFonts w:ascii="Monaco" w:hAnsi="Monaco" w:cs="Monaco"/>
+          <w:sz w:val="22"/>
+          <w:szCs w:val="22"/>
+        </w:rPr>
+      </w:pPr>
+      <w:r>
+        <w:rPr>
+          <w:rFonts w:ascii="Monaco" w:hAnsi="Monaco" w:cs="Monaco"/>
+          <w:color w:val="000000"/>
+          <w:sz w:val="22"/>
+          <w:szCs w:val="22"/>
+        </w:rPr>
+        <w:tab/>
+      </w:r>
+      <w:r>
+        <w:rPr>
+          <w:rFonts w:ascii="Monaco" w:hAnsi="Monaco" w:cs="Monaco"/>
+          <w:color w:val="008080"/>
+          <w:sz w:val="22"/>
+          <w:szCs w:val="22"/>
+        </w:rPr>
+        <w:t>&lt;</w:t>
+      </w:r>
+      <w:r>
+        <w:rPr>
+          <w:rFonts w:ascii="Monaco" w:hAnsi="Monaco" w:cs="Monaco"/>
+          <w:color w:val="3F7F7F"/>
+          <w:sz w:val="22"/>
+          <w:szCs w:val="22"/>
+        </w:rPr>
+        <w:t>type</w:t>
+      </w:r>
+      <w:r>
+        <w:rPr>
+          <w:rFonts w:ascii="Monaco" w:hAnsi="Monaco" w:cs="Monaco"/>
+          <w:color w:val="008080"/>
+          <w:sz w:val="22"/>
+          <w:szCs w:val="22"/>
+        </w:rPr>
+        <w:t>&gt;</w:t>
+      </w:r>
+      <w:r>
+        <w:rPr>
+          <w:rFonts w:ascii="Monaco" w:hAnsi="Monaco" w:cs="Monaco"/>
+          <w:color w:val="000000"/>
+          <w:sz w:val="22"/>
+          <w:szCs w:val="22"/>
+        </w:rPr>
+        <w:t>Grommit</w:t>
+      </w:r>
+      <w:r>
+        <w:rPr>
+          <w:rFonts w:ascii="Monaco" w:hAnsi="Monaco" w:cs="Monaco"/>
+          <w:color w:val="008080"/>
+          <w:sz w:val="22"/>
+          <w:szCs w:val="22"/>
+        </w:rPr>
+        <w:t>&lt;/</w:t>
+      </w:r>
+      <w:r>
+        <w:rPr>
+          <w:rFonts w:ascii="Monaco" w:hAnsi="Monaco" w:cs="Monaco"/>
+          <w:color w:val="3F7F7F"/>
+          <w:sz w:val="22"/>
+          <w:szCs w:val="22"/>
+        </w:rPr>
+        <w:t>type</w:t>
+      </w:r>
+      <w:r>
+        <w:rPr>
+          <w:rFonts w:ascii="Monaco" w:hAnsi="Monaco" w:cs="Monaco"/>
+          <w:color w:val="008080"/>
+          <w:sz w:val="22"/>
+          <w:szCs w:val="22"/>
+        </w:rPr>
+        <w:t>&gt;</w:t>
+      </w:r>
+    </w:p>
+    <w:p>
+      <w:pPr>
+        <w:widowControl w:val="0"/>
+        <w:autoSpaceDE w:val="0"/>
+        <w:autoSpaceDN w:val="0"/>
+        <w:adjustRightInd w:val="0"/>
+        <w:spacing w:after="0"/>
+        <w:rPr>
+          <w:rFonts w:ascii="Monaco" w:hAnsi="Monaco" w:cs="Monaco"/>
+          <w:sz w:val="22"/>
+          <w:szCs w:val="22"/>
+        </w:rPr>
+      </w:pPr>
+      <w:r>
+        <w:rPr>
+          <w:rFonts w:ascii="Monaco" w:hAnsi="Monaco" w:cs="Monaco"/>
+          <w:color w:val="000000"/>
+          <w:sz w:val="22"/>
+          <w:szCs w:val="22"/>
+        </w:rPr>
+        <w:tab/>
+      </w:r>
+      <w:r>
+        <w:rPr>
+          <w:rFonts w:ascii="Monaco" w:hAnsi="Monaco" w:cs="Monaco"/>
+          <w:color w:val="008080"/>
+          <w:sz w:val="22"/>
+          <w:szCs w:val="22"/>
+        </w:rPr>
+        <w:t>&lt;</w:t>
+      </w:r>
+      <w:r>
+        <w:rPr>
+          <w:rFonts w:ascii="Monaco" w:hAnsi="Monaco" w:cs="Monaco"/>
+          <w:color w:val="3F7F7F"/>
+          <w:sz w:val="22"/>
+          <w:szCs w:val="22"/>
+        </w:rPr>
+        <w:t>image</w:t>
+      </w:r>
+      <w:r>
+        <w:rPr>
+          <w:rFonts w:ascii="Monaco" w:hAnsi="Monaco" w:cs="Monaco"/>
+          <w:color w:val="008080"/>
+          <w:sz w:val="22"/>
+          <w:szCs w:val="22"/>
+        </w:rPr>
+        <w:t>&gt;</w:t>
+      </w:r>
+      <w:r>
+        <w:rPr>
+          <w:rFonts w:ascii="Monaco" w:hAnsi="Monaco" w:cs="Monaco"/>
+          <w:color w:val="000000"/>
+          <w:sz w:val="22"/>
+          <w:szCs w:val="22"/>
+        </w:rPr>
+        <w:t>grommit.png</w:t>
+      </w:r>
+      <w:r>
+        <w:rPr>
+          <w:rFonts w:ascii="Monaco" w:hAnsi="Monaco" w:cs="Monaco"/>
+          <w:color w:val="008080"/>
+          <w:sz w:val="22"/>
+          <w:szCs w:val="22"/>
+        </w:rPr>
+        <w:t>&lt;/</w:t>
+      </w:r>
+      <w:r>
+        <w:rPr>
+          <w:rFonts w:ascii="Monaco" w:hAnsi="Monaco" w:cs="Monaco"/>
+          <w:color w:val="3F7F7F"/>
+          <w:sz w:val="22"/>
+          <w:szCs w:val="22"/>
+        </w:rPr>
+        <w:t>image</w:t>
+      </w:r>
+      <w:r>
+        <w:rPr>
+          <w:rFonts w:ascii="Monaco" w:hAnsi="Monaco" w:cs="Monaco"/>
+          <w:color w:val="008080"/>
+          <w:sz w:val="22"/>
+          <w:szCs w:val="22"/>
+        </w:rPr>
+        <w:t>&gt;</w:t>
+      </w:r>
+    </w:p>
+    <w:p>
+      <w:pPr>
+        <w:widowControl w:val="0"/>
+        <w:autoSpaceDE w:val="0"/>
+        <w:autoSpaceDN w:val="0"/>
+        <w:adjustRightInd w:val="0"/>
+        <w:spacing w:after="0"/>
+        <w:rPr>
+          <w:rFonts w:ascii="Monaco" w:hAnsi="Monaco" w:cs="Monaco"/>
+          <w:sz w:val="22"/>
+          <w:szCs w:val="22"/>
+        </w:rPr>
+      </w:pPr>
+      <w:r>
+        <w:rPr>
+          <w:rFonts w:ascii="Monaco" w:hAnsi="Monaco" w:cs="Monaco"/>
+          <w:color w:val="000000"/>
+          <w:sz w:val="22"/>
+          <w:szCs w:val="22"/>
+        </w:rPr>
+        <w:tab/>
+      </w:r>
+      <w:r>
+        <w:rPr>
+          <w:rFonts w:ascii="Monaco" w:hAnsi="Monaco" w:cs="Monaco"/>
+          <w:color w:val="008080"/>
+          <w:sz w:val="22"/>
+          <w:szCs w:val="22"/>
+        </w:rPr>
+        <w:t>&lt;</w:t>
+      </w:r>
+      <w:r>
+        <w:rPr>
+          <w:rFonts w:ascii="Monaco" w:hAnsi="Monaco" w:cs="Monaco"/>
+          <w:color w:val="3F7F7F"/>
+          <w:sz w:val="22"/>
+          <w:szCs w:val="22"/>
+        </w:rPr>
+        <w:t>server</w:t>
+      </w:r>
+      <w:r>
+        <w:rPr>
+          <w:rFonts w:ascii="Monaco" w:hAnsi="Monaco" w:cs="Monaco"/>
+          <w:color w:val="008080"/>
+          <w:sz w:val="22"/>
+          <w:szCs w:val="22"/>
+        </w:rPr>
+        <w:t>&gt;&lt;/</w:t>
+      </w:r>
+      <w:r>
+        <w:rPr>
+          <w:rFonts w:ascii="Monaco" w:hAnsi="Monaco" w:cs="Monaco"/>
+          <w:color w:val="3F7F7F"/>
+          <w:sz w:val="22"/>
+          <w:szCs w:val="22"/>
+        </w:rPr>
+        <w:t>server</w:t>
+      </w:r>
+      <w:r>
+        <w:rPr>
+          <w:rFonts w:ascii="Monaco" w:hAnsi="Monaco" w:cs="Monaco"/>
+          <w:color w:val="008080"/>
+          <w:sz w:val="22"/>
+          <w:szCs w:val="22"/>
+        </w:rPr>
+        <w:t>&gt;</w:t>
+      </w:r>
+    </w:p>
+    <w:p>
+      <w:pPr>
+        <w:widowControl w:val="0"/>
+        <w:autoSpaceDE w:val="0"/>
+        <w:autoSpaceDN w:val="0"/>
+        <w:adjustRightInd w:val="0"/>
+        <w:spacing w:after="0"/>
+        <w:rPr>
+          <w:rFonts w:ascii="Monaco" w:hAnsi="Monaco" w:cs="Monaco"/>
+          <w:sz w:val="22"/>
+          <w:szCs w:val="22"/>
+        </w:rPr>
+      </w:pPr>
+      <w:r>
+        <w:rPr>
+          <w:rFonts w:ascii="Monaco" w:hAnsi="Monaco" w:cs="Monaco"/>
+          <w:color w:val="000000"/>
+          <w:sz w:val="22"/>
+          <w:szCs w:val="22"/>
+        </w:rPr>
+        <w:tab/>
+      </w:r>
+      <w:r>
+        <w:rPr>
+          <w:rFonts w:ascii="Monaco" w:hAnsi="Monaco" w:cs="Monaco"/>
+          <w:color w:val="008080"/>
+          <w:sz w:val="22"/>
+          <w:szCs w:val="22"/>
+        </w:rPr>
+        <w:t>&lt;</w:t>
+      </w:r>
+      <w:r>
+        <w:rPr>
+          <w:rFonts w:ascii="Monaco" w:hAnsi="Monaco" w:cs="Monaco"/>
+          <w:color w:val="3F7F7F"/>
+          <w:sz w:val="22"/>
+          <w:szCs w:val="22"/>
+        </w:rPr>
+        <w:t>clickUrl</w:t>
+      </w:r>
+      <w:r>
+        <w:rPr>
+          <w:rFonts w:ascii="Monaco" w:hAnsi="Monaco" w:cs="Monaco"/>
+          <w:color w:val="008080"/>
+          <w:sz w:val="22"/>
+          <w:szCs w:val="22"/>
+        </w:rPr>
+        <w:t>&gt;</w:t>
+      </w:r>
+      <w:r>
+        <w:rPr>
+          <w:rFonts w:ascii="Monaco" w:hAnsi="Monaco" w:cs="Monaco"/>
+          <w:color w:val="000000"/>
+          <w:sz w:val="22"/>
+          <w:szCs w:val="22"/>
+        </w:rPr>
+        <w:t>listGrommits.jsp</w:t>
+      </w:r>
+      <w:r>
+        <w:rPr>
+          <w:rFonts w:ascii="Monaco" w:hAnsi="Monaco" w:cs="Monaco"/>
+          <w:color w:val="008080"/>
+          <w:sz w:val="22"/>
+          <w:szCs w:val="22"/>
+        </w:rPr>
+        <w:t>&lt;/</w:t>
+      </w:r>
+      <w:r>
+        <w:rPr>
+          <w:rFonts w:ascii="Monaco" w:hAnsi="Monaco" w:cs="Monaco"/>
+          <w:color w:val="3F7F7F"/>
+          <w:sz w:val="22"/>
+          <w:szCs w:val="22"/>
+        </w:rPr>
+        <w:t>clickUrl</w:t>
+      </w:r>
+      <w:r>
+        <w:rPr>
+          <w:rFonts w:ascii="Monaco" w:hAnsi="Monaco" w:cs="Monaco"/>
+          <w:color w:val="008080"/>
+          <w:sz w:val="22"/>
+          <w:szCs w:val="22"/>
+        </w:rPr>
+        <w:t>&gt;</w:t>
+      </w:r>
+    </w:p>
+    <w:p>
+      <w:pPr>
+        <w:widowControl w:val="0"/>
+        <w:autoSpaceDE w:val="0"/>
+        <w:autoSpaceDN w:val="0"/>
+        <w:adjustRightInd w:val="0"/>
+        <w:spacing w:after="0"/>
+        <w:rPr>
+          <w:rFonts w:ascii="Monaco" w:hAnsi="Monaco" w:cs="Monaco"/>
+          <w:sz w:val="22"/>
+          <w:szCs w:val="22"/>
+        </w:rPr>
+      </w:pPr>
+      <w:r>
+        <w:rPr>
+          <w:rFonts w:ascii="Monaco" w:hAnsi="Monaco" w:cs="Monaco"/>
+          <w:color w:val="000000"/>
+          <w:sz w:val="22"/>
+          <w:szCs w:val="22"/>
+        </w:rPr>
+        <w:tab/>
+      </w:r>
+      <w:r>
+        <w:rPr>
+          <w:rFonts w:ascii="Monaco" w:hAnsi="Monaco" w:cs="Monaco"/>
+          <w:color w:val="008080"/>
+          <w:sz w:val="22"/>
+          <w:szCs w:val="22"/>
+        </w:rPr>
+        <w:t>&lt;</w:t>
+      </w:r>
+      <w:r>
+        <w:rPr>
+          <w:rFonts w:ascii="Monaco" w:hAnsi="Monaco" w:cs="Monaco"/>
+          <w:color w:val="3F7F7F"/>
+          <w:sz w:val="22"/>
+          <w:szCs w:val="22"/>
+        </w:rPr>
+        <w:t>method</w:t>
+      </w:r>
+      <w:r>
+        <w:rPr>
+          <w:rFonts w:ascii="Monaco" w:hAnsi="Monaco" w:cs="Monaco"/>
+          <w:color w:val="008080"/>
+          <w:sz w:val="22"/>
+          <w:szCs w:val="22"/>
+        </w:rPr>
+        <w:t>&gt;&lt;/</w:t>
+      </w:r>
+      <w:r>
+        <w:rPr>
+          <w:rFonts w:ascii="Monaco" w:hAnsi="Monaco" w:cs="Monaco"/>
+          <w:color w:val="3F7F7F"/>
+          <w:sz w:val="22"/>
+          <w:szCs w:val="22"/>
+        </w:rPr>
+        <w:t>method</w:t>
+      </w:r>
+      <w:r>
+        <w:rPr>
+          <w:rFonts w:ascii="Monaco" w:hAnsi="Monaco" w:cs="Monaco"/>
+          <w:color w:val="008080"/>
+          <w:sz w:val="22"/>
+          <w:szCs w:val="22"/>
+        </w:rPr>
+        <w:t>&gt;</w:t>
+      </w:r>
+    </w:p>
+    <w:p>
+      <w:pPr>
+        <w:widowControl w:val="0"/>
+        <w:autoSpaceDE w:val="0"/>
+        <w:autoSpaceDN w:val="0"/>
+        <w:adjustRightInd w:val="0"/>
+        <w:spacing w:after="0"/>
+        <w:rPr>
+          <w:rFonts w:ascii="Monaco" w:hAnsi="Monaco" w:cs="Monaco"/>
+          <w:sz w:val="22"/>
+          <w:szCs w:val="22"/>
+        </w:rPr>
+      </w:pPr>
+      <w:r>
+        <w:rPr>
+          <w:rFonts w:ascii="Monaco" w:hAnsi="Monaco" w:cs="Monaco"/>
+          <w:color w:val="000000"/>
+          <w:sz w:val="22"/>
+          <w:szCs w:val="22"/>
+        </w:rPr>
+        <w:tab/>
+      </w:r>
+      <w:r>
+        <w:rPr>
+          <w:rFonts w:ascii="Monaco" w:hAnsi="Monaco" w:cs="Monaco"/>
+          <w:color w:val="008080"/>
+          <w:sz w:val="22"/>
+          <w:szCs w:val="22"/>
+        </w:rPr>
+        <w:t>&lt;</w:t>
+      </w:r>
+      <w:r>
+        <w:rPr>
+          <w:rFonts w:ascii="Monaco" w:hAnsi="Monaco" w:cs="Monaco"/>
+          <w:color w:val="3F7F7F"/>
+          <w:sz w:val="22"/>
+          <w:szCs w:val="22"/>
+        </w:rPr>
+        <w:t>repository</w:t>
+      </w:r>
+      <w:r>
+        <w:rPr>
+          <w:rFonts w:ascii="Monaco" w:hAnsi="Monaco" w:cs="Monaco"/>
+          <w:color w:val="008080"/>
+          <w:sz w:val="22"/>
+          <w:szCs w:val="22"/>
+        </w:rPr>
+        <w:t>&gt;</w:t>
+      </w:r>
+      <w:r>
+        <w:rPr>
+          <w:rFonts w:ascii="Monaco" w:hAnsi="Monaco" w:cs="Monaco"/>
+          <w:color w:val="000000"/>
+          <w:sz w:val="22"/>
+          <w:szCs w:val="22"/>
+        </w:rPr>
+        <w:t>local</w:t>
+      </w:r>
+      <w:r>
+        <w:rPr>
+          <w:rFonts w:ascii="Monaco" w:hAnsi="Monaco" w:cs="Monaco"/>
+          <w:color w:val="008080"/>
+          <w:sz w:val="22"/>
+          <w:szCs w:val="22"/>
+        </w:rPr>
+        <w:t>&lt;/</w:t>
+      </w:r>
+      <w:r>
+        <w:rPr>
+          <w:rFonts w:ascii="Monaco" w:hAnsi="Monaco" w:cs="Monaco"/>
+          <w:color w:val="3F7F7F"/>
+          <w:sz w:val="22"/>
+          <w:szCs w:val="22"/>
+        </w:rPr>
+        <w:t>repository</w:t>
+      </w:r>
+      <w:r>
+        <w:rPr>
+          <w:rFonts w:ascii="Monaco" w:hAnsi="Monaco" w:cs="Monaco"/>
+          <w:color w:val="008080"/>
+          <w:sz w:val="22"/>
+          <w:szCs w:val="22"/>
+        </w:rPr>
+        <w:t>&gt;</w:t>
+      </w:r>
+    </w:p>
+    <w:p>
+      <w:pPr>
+        <w:rPr>
+          <w:rFonts w:ascii="Monaco" w:hAnsi="Monaco" w:cs="Monaco"/>
+          <w:color w:val="008080"/>
+          <w:sz w:val="22"/>
+          <w:szCs w:val="22"/>
+        </w:rPr>
+      </w:pPr>
+      <w:r>
+        <w:rPr>
+          <w:rFonts w:ascii="Monaco" w:hAnsi="Monaco" w:cs="Monaco"/>
+          <w:color w:val="008080"/>
+          <w:sz w:val="22"/>
+          <w:szCs w:val="22"/>
+        </w:rPr>
+        <w:t>&lt;/</w:t>
+      </w:r>
+      <w:r>
+        <w:rPr>
+          <w:rFonts w:ascii="Monaco" w:hAnsi="Monaco" w:cs="Monaco"/>
+          <w:color w:val="3F7F7F"/>
+          <w:sz w:val="22"/>
+          <w:szCs w:val="22"/>
+        </w:rPr>
+        <w:t>medCafeWidget</w:t>
+      </w:r>
+      <w:r>
+        <w:rPr>
+          <w:rFonts w:ascii="Monaco" w:hAnsi="Monaco" w:cs="Monaco"/>
+          <w:color w:val="008080"/>
+          <w:sz w:val="22"/>
+          <w:szCs w:val="22"/>
+        </w:rPr>
+        <w:t>&gt;</w:t>
+      </w:r>
+    </w:p>
+    <w:p>
+      <w:r>
+        <w:t xml:space="preserve">4. Make an appropriate entry in medCafe.js </w:t>
+      </w:r>
+      <w:r>
+        <w:t>createWidgetContent</w:t>
+      </w:r>
+      <w:r>
+        <w:t xml:space="preserve"> method</w:t>
+      </w:r>
+    </w:p>
+    <w:p>
+      <w:r>
+        <w:t>(This if/else statement can be steamlined a bit).</w:t>
+      </w:r>
+    </w:p>
+    <w:p>
+      <w:pPr>
+        <w:widowControl w:val="0"/>
+        <w:autoSpaceDE w:val="0"/>
+        <w:autoSpaceDN w:val="0"/>
+        <w:adjustRightInd w:val="0"/>
+        <w:spacing w:after="0"/>
+      </w:pPr>
+      <w:r>
+        <w:t>For example:</w:t>
+      </w:r>
+    </w:p>
+    <w:p>
+      <w:pPr>
+        <w:widowControl w:val="0"/>
+        <w:autoSpaceDE w:val="0"/>
+        <w:autoSpaceDN w:val="0"/>
+        <w:adjustRightInd w:val="0"/>
+        <w:spacing w:after="0"/>
+      </w:pPr>
+    </w:p>
+    <w:p>
+      <w:pPr>
+        <w:widowControl w:val="0"/>
+        <w:shd w:val="solid" w:color="C6D9F1" w:themeColor="text2" w:themeTint="33" w:fill="auto"/>
+        <w:autoSpaceDE w:val="0"/>
+        <w:autoSpaceDN w:val="0"/>
+        <w:adjustRightInd w:val="0"/>
+        <w:spacing w:after="0"/>
+        <w:rPr>
+          <w:rFonts w:ascii="Monaco" w:hAnsi="Monaco" w:cs="Monaco"/>
+          <w:sz w:val="20"/>
+          <w:szCs w:val="22"/>
+        </w:rPr>
+      </w:pPr>
+      <w:r>
+        <w:rPr>
+          <w:rFonts w:ascii="Monaco" w:hAnsi="Monaco" w:cs="Monaco"/>
+          <w:color w:val="800080"/>
+          <w:sz w:val="20"/>
+          <w:szCs w:val="22"/>
+        </w:rPr>
+        <w:t>else</w:t>
+      </w:r>
+      <w:r>
+        <w:rPr>
+          <w:rFonts w:ascii="Monaco" w:hAnsi="Monaco" w:cs="Monaco"/>
+          <w:color w:val="000000"/>
+          <w:sz w:val="20"/>
+          <w:szCs w:val="22"/>
+        </w:rPr>
+        <w:t xml:space="preserve"> </w:t>
+      </w:r>
+      <w:r>
+        <w:rPr>
+          <w:rFonts w:ascii="Monaco" w:hAnsi="Monaco" w:cs="Monaco"/>
+          <w:color w:val="800080"/>
+          <w:sz w:val="20"/>
+          <w:szCs w:val="22"/>
+        </w:rPr>
+        <w:t>if</w:t>
+      </w:r>
+      <w:r>
+        <w:rPr>
+          <w:rFonts w:ascii="Monaco" w:hAnsi="Monaco" w:cs="Monaco"/>
+          <w:color w:val="000000"/>
+          <w:sz w:val="20"/>
+          <w:szCs w:val="22"/>
+        </w:rPr>
+        <w:t xml:space="preserve">  (type == </w:t>
+      </w:r>
+      <w:r>
+        <w:rPr>
+          <w:rFonts w:ascii="Monaco" w:hAnsi="Monaco" w:cs="Monaco"/>
+          <w:color w:val="0000FF"/>
+          <w:sz w:val="20"/>
+          <w:szCs w:val="22"/>
+        </w:rPr>
+        <w:t>"</w:t>
+      </w:r>
+      <w:r>
+        <w:rPr>
+          <w:rFonts w:ascii="Monaco" w:hAnsi="Monaco" w:cs="Monaco"/>
+          <w:color w:val="0000FF"/>
+          <w:sz w:val="20"/>
+          <w:szCs w:val="22"/>
+        </w:rPr>
+        <w:t>Grommit</w:t>
+      </w:r>
+      <w:r>
+        <w:rPr>
+          <w:rFonts w:ascii="Monaco" w:hAnsi="Monaco" w:cs="Monaco"/>
+          <w:color w:val="0000FF"/>
+          <w:sz w:val="20"/>
+          <w:szCs w:val="22"/>
+        </w:rPr>
+        <w:t>"</w:t>
+      </w:r>
+      <w:r>
+        <w:rPr>
+          <w:rFonts w:ascii="Monaco" w:hAnsi="Monaco" w:cs="Monaco"/>
+          <w:color w:val="000000"/>
+          <w:sz w:val="20"/>
+          <w:szCs w:val="22"/>
+        </w:rPr>
+        <w:t>)</w:t>
+      </w:r>
+    </w:p>
+    <w:p>
+      <w:pPr>
+        <w:widowControl w:val="0"/>
+        <w:shd w:val="solid" w:color="C6D9F1" w:themeColor="text2" w:themeTint="33" w:fill="auto"/>
+        <w:autoSpaceDE w:val="0"/>
+        <w:autoSpaceDN w:val="0"/>
+        <w:adjustRightInd w:val="0"/>
+        <w:spacing w:after="0"/>
+        <w:rPr>
+          <w:rFonts w:ascii="Monaco" w:hAnsi="Monaco" w:cs="Monaco"/>
+          <w:sz w:val="20"/>
+          <w:szCs w:val="22"/>
+        </w:rPr>
+      </w:pPr>
+      <w:r>
+        <w:rPr>
+          <w:rFonts w:ascii="Monaco" w:hAnsi="Monaco" w:cs="Monaco"/>
+          <w:color w:val="000000"/>
+          <w:sz w:val="20"/>
+          <w:szCs w:val="22"/>
+        </w:rPr>
+        <w:t>{</w:t>
+      </w:r>
+      <w:r>
+        <w:rPr>
+          <w:rFonts w:ascii="Monaco" w:hAnsi="Monaco" w:cs="Monaco"/>
+          <w:sz w:val="20"/>
+          <w:szCs w:val="22"/>
+        </w:rPr>
+        <w:tab/>
+      </w:r>
+    </w:p>
+    <w:p>
+      <w:pPr>
+        <w:widowControl w:val="0"/>
+        <w:shd w:val="solid" w:color="C6D9F1" w:themeColor="text2" w:themeTint="33" w:fill="auto"/>
+        <w:autoSpaceDE w:val="0"/>
+        <w:autoSpaceDN w:val="0"/>
+        <w:adjustRightInd w:val="0"/>
+        <w:spacing w:after="0"/>
+        <w:rPr>
+          <w:rFonts w:ascii="Monaco" w:hAnsi="Monaco" w:cs="Monaco"/>
+          <w:sz w:val="20"/>
+          <w:szCs w:val="22"/>
+        </w:rPr>
+      </w:pPr>
+      <w:r>
+        <w:rPr>
+          <w:rFonts w:ascii="Monaco" w:hAnsi="Monaco" w:cs="Monaco"/>
+          <w:sz w:val="20"/>
+          <w:szCs w:val="22"/>
+        </w:rPr>
+        <w:t xml:space="preserve">   </w:t>
+      </w:r>
+      <w:r>
+        <w:rPr>
+          <w:rFonts w:ascii="Monaco" w:hAnsi="Monaco" w:cs="Monaco"/>
+          <w:color w:val="800080"/>
+          <w:sz w:val="20"/>
+          <w:szCs w:val="22"/>
+        </w:rPr>
+        <w:t>if</w:t>
+      </w:r>
+      <w:r>
+        <w:rPr>
+          <w:rFonts w:ascii="Monaco" w:hAnsi="Monaco" w:cs="Monaco"/>
+          <w:color w:val="000000"/>
+          <w:sz w:val="20"/>
+          <w:szCs w:val="22"/>
+        </w:rPr>
+        <w:t xml:space="preserve"> (typeof process</w:t>
+      </w:r>
+      <w:r>
+        <w:rPr>
+          <w:rFonts w:ascii="Monaco" w:hAnsi="Monaco" w:cs="Monaco"/>
+          <w:color w:val="000000"/>
+          <w:sz w:val="20"/>
+          <w:szCs w:val="22"/>
+        </w:rPr>
+        <w:t>Grommit</w:t>
+      </w:r>
+      <w:r>
+        <w:rPr>
+          <w:rFonts w:ascii="Monaco" w:hAnsi="Monaco" w:cs="Monaco"/>
+          <w:color w:val="000000"/>
+          <w:sz w:val="20"/>
+          <w:szCs w:val="22"/>
+        </w:rPr>
+        <w:t xml:space="preserve"> == </w:t>
+      </w:r>
+      <w:r>
+        <w:rPr>
+          <w:rFonts w:ascii="Monaco" w:hAnsi="Monaco" w:cs="Monaco"/>
+          <w:color w:val="0000FF"/>
+          <w:sz w:val="20"/>
+          <w:szCs w:val="22"/>
+        </w:rPr>
+        <w:t>'undefined'</w:t>
+      </w:r>
+      <w:r>
+        <w:rPr>
+          <w:rFonts w:ascii="Monaco" w:hAnsi="Monaco" w:cs="Monaco"/>
+          <w:color w:val="000000"/>
+          <w:sz w:val="20"/>
+          <w:szCs w:val="22"/>
+        </w:rPr>
+        <w:t>)</w:t>
+      </w:r>
+    </w:p>
+    <w:p>
+      <w:pPr>
+        <w:widowControl w:val="0"/>
+        <w:shd w:val="solid" w:color="C6D9F1" w:themeColor="text2" w:themeTint="33" w:fill="auto"/>
+        <w:autoSpaceDE w:val="0"/>
+        <w:autoSpaceDN w:val="0"/>
+        <w:adjustRightInd w:val="0"/>
+        <w:spacing w:after="0"/>
+        <w:rPr>
+          <w:rFonts w:ascii="Monaco" w:hAnsi="Monaco" w:cs="Monaco"/>
+          <w:sz w:val="20"/>
+          <w:szCs w:val="22"/>
+        </w:rPr>
+      </w:pPr>
+      <w:r>
+        <w:rPr>
+          <w:rFonts w:ascii="Monaco" w:hAnsi="Monaco" w:cs="Monaco"/>
+          <w:color w:val="000000"/>
+          <w:sz w:val="20"/>
+          <w:szCs w:val="22"/>
+        </w:rPr>
+        <w:t xml:space="preserve">   </w:t>
+      </w:r>
+      <w:r>
+        <w:rPr>
+          <w:rFonts w:ascii="Monaco" w:hAnsi="Monaco" w:cs="Monaco"/>
+          <w:color w:val="000000"/>
+          <w:sz w:val="20"/>
+          <w:szCs w:val="22"/>
+        </w:rPr>
+        <w:t>{</w:t>
+      </w:r>
+    </w:p>
+    <w:p>
+      <w:pPr>
+        <w:widowControl w:val="0"/>
+        <w:shd w:val="solid" w:color="C6D9F1" w:themeColor="text2" w:themeTint="33" w:fill="auto"/>
+        <w:autoSpaceDE w:val="0"/>
+        <w:autoSpaceDN w:val="0"/>
+        <w:adjustRightInd w:val="0"/>
+        <w:spacing w:after="0"/>
+        <w:rPr>
+          <w:rFonts w:ascii="Monaco" w:hAnsi="Monaco" w:cs="Monaco"/>
+          <w:sz w:val="20"/>
+          <w:szCs w:val="22"/>
+        </w:rPr>
+      </w:pPr>
+      <w:r>
+        <w:rPr>
+          <w:rFonts w:ascii="Monaco" w:hAnsi="Monaco" w:cs="Monaco"/>
+          <w:color w:val="000000"/>
+          <w:sz w:val="20"/>
+          <w:szCs w:val="22"/>
+        </w:rPr>
+        <w:tab/>
+      </w:r>
+      <w:r>
+        <w:rPr>
+          <w:rFonts w:ascii="Monaco" w:hAnsi="Monaco" w:cs="Monaco"/>
+          <w:color w:val="000000"/>
+          <w:sz w:val="20"/>
+          <w:szCs w:val="22"/>
+        </w:rPr>
+        <w:tab/>
+      </w:r>
+    </w:p>
+    <w:p>
+      <w:pPr>
+        <w:widowControl w:val="0"/>
+        <w:shd w:val="solid" w:color="C6D9F1" w:themeColor="text2" w:themeTint="33" w:fill="auto"/>
+        <w:autoSpaceDE w:val="0"/>
+        <w:autoSpaceDN w:val="0"/>
+        <w:adjustRightInd w:val="0"/>
+        <w:spacing w:after="0"/>
+        <w:rPr>
+          <w:rFonts w:ascii="Monaco" w:hAnsi="Monaco" w:cs="Monaco"/>
+          <w:sz w:val="20"/>
+          <w:szCs w:val="22"/>
+        </w:rPr>
+      </w:pPr>
+      <w:r>
+        <w:rPr>
+          <w:rFonts w:ascii="Monaco" w:hAnsi="Monaco" w:cs="Monaco"/>
+          <w:color w:val="000000"/>
+          <w:sz w:val="20"/>
+          <w:szCs w:val="22"/>
+        </w:rPr>
+        <w:tab/>
+      </w:r>
+      <w:r>
+        <w:rPr>
+          <w:rFonts w:ascii="Monaco" w:hAnsi="Monaco" w:cs="Monaco"/>
+          <w:color w:val="000000"/>
+          <w:sz w:val="20"/>
+          <w:szCs w:val="22"/>
+        </w:rPr>
+        <w:t>$.getScript(</w:t>
+      </w:r>
+      <w:r>
+        <w:rPr>
+          <w:rFonts w:ascii="Monaco" w:hAnsi="Monaco" w:cs="Monaco"/>
+          <w:color w:val="0000FF"/>
+          <w:sz w:val="20"/>
+          <w:szCs w:val="22"/>
+        </w:rPr>
+        <w:t>'js/medCafe.</w:t>
+      </w:r>
+      <w:r>
+        <w:rPr>
+          <w:rFonts w:ascii="Monaco" w:hAnsi="Monaco" w:cs="Monaco"/>
+          <w:color w:val="0000FF"/>
+          <w:sz w:val="20"/>
+          <w:szCs w:val="22"/>
+        </w:rPr>
+        <w:t>grommits</w:t>
+      </w:r>
+      <w:r>
+        <w:rPr>
+          <w:rFonts w:ascii="Monaco" w:hAnsi="Monaco" w:cs="Monaco"/>
+          <w:color w:val="0000FF"/>
+          <w:sz w:val="20"/>
+          <w:szCs w:val="22"/>
+        </w:rPr>
+        <w:t>.js'</w:t>
+      </w:r>
+      <w:r>
+        <w:rPr>
+          <w:rFonts w:ascii="Monaco" w:hAnsi="Monaco" w:cs="Monaco"/>
+          <w:color w:val="000000"/>
+          <w:sz w:val="20"/>
+          <w:szCs w:val="22"/>
+        </w:rPr>
+        <w:t xml:space="preserve">, </w:t>
+      </w:r>
+      <w:r>
+        <w:rPr>
+          <w:rFonts w:ascii="Monaco" w:hAnsi="Monaco" w:cs="Monaco"/>
+          <w:color w:val="800080"/>
+          <w:sz w:val="20"/>
+          <w:szCs w:val="22"/>
+        </w:rPr>
+        <w:t>function</w:t>
+      </w:r>
+      <w:r>
+        <w:rPr>
+          <w:rFonts w:ascii="Monaco" w:hAnsi="Monaco" w:cs="Monaco"/>
+          <w:color w:val="000000"/>
+          <w:sz w:val="20"/>
+          <w:szCs w:val="22"/>
+        </w:rPr>
+        <w:t>()</w:t>
+      </w:r>
+    </w:p>
+    <w:p>
+      <w:pPr>
+        <w:widowControl w:val="0"/>
+        <w:shd w:val="solid" w:color="C6D9F1" w:themeColor="text2" w:themeTint="33" w:fill="auto"/>
+        <w:autoSpaceDE w:val="0"/>
+        <w:autoSpaceDN w:val="0"/>
+        <w:adjustRightInd w:val="0"/>
+        <w:spacing w:after="0"/>
+        <w:rPr>
+          <w:rFonts w:ascii="Monaco" w:hAnsi="Monaco" w:cs="Monaco"/>
+          <w:sz w:val="20"/>
+          <w:szCs w:val="22"/>
+        </w:rPr>
+      </w:pPr>
+      <w:r>
+        <w:rPr>
+          <w:rFonts w:ascii="Monaco" w:hAnsi="Monaco" w:cs="Monaco"/>
+          <w:color w:val="000000"/>
+          <w:sz w:val="20"/>
+          <w:szCs w:val="22"/>
+        </w:rPr>
+        <w:tab/>
+      </w:r>
+      <w:r>
+        <w:rPr>
+          <w:rFonts w:ascii="Monaco" w:hAnsi="Monaco" w:cs="Monaco"/>
+          <w:color w:val="000000"/>
+          <w:sz w:val="20"/>
+          <w:szCs w:val="22"/>
+        </w:rPr>
+        <w:t>{</w:t>
+      </w:r>
+    </w:p>
+    <w:p>
+      <w:pPr>
+        <w:widowControl w:val="0"/>
+        <w:shd w:val="solid" w:color="C6D9F1" w:themeColor="text2" w:themeTint="33" w:fill="auto"/>
+        <w:autoSpaceDE w:val="0"/>
+        <w:autoSpaceDN w:val="0"/>
+        <w:adjustRightInd w:val="0"/>
+        <w:spacing w:after="0"/>
+        <w:rPr>
+          <w:rFonts w:ascii="Monaco" w:hAnsi="Monaco" w:cs="Monaco"/>
+          <w:sz w:val="20"/>
+          <w:szCs w:val="22"/>
+        </w:rPr>
+      </w:pPr>
+      <w:r>
+        <w:rPr>
+          <w:rFonts w:ascii="Monaco" w:hAnsi="Monaco" w:cs="Monaco"/>
+          <w:color w:val="000000"/>
+          <w:sz w:val="20"/>
+          <w:szCs w:val="22"/>
+        </w:rPr>
+        <w:tab/>
+      </w:r>
+      <w:r>
+        <w:rPr>
+          <w:rFonts w:ascii="Monaco" w:hAnsi="Monaco" w:cs="Monaco"/>
+          <w:color w:val="000000"/>
+          <w:sz w:val="20"/>
+          <w:szCs w:val="22"/>
+        </w:rPr>
+        <w:tab/>
+      </w:r>
+      <w:r>
+        <w:rPr>
+          <w:rFonts w:ascii="Monaco" w:hAnsi="Monaco" w:cs="Monaco"/>
+          <w:sz w:val="20"/>
+          <w:szCs w:val="22"/>
+        </w:rPr>
+        <w:t>addWidgetTab</w:t>
+      </w:r>
+      <w:r>
+        <w:rPr>
+          <w:rFonts w:ascii="Monaco" w:hAnsi="Monaco" w:cs="Monaco"/>
+          <w:color w:val="000000"/>
+          <w:sz w:val="20"/>
+          <w:szCs w:val="22"/>
+        </w:rPr>
+        <w:t>(</w:t>
+      </w:r>
+      <w:r>
+        <w:rPr>
+          <w:rFonts w:ascii="Monaco" w:hAnsi="Monaco" w:cs="Monaco"/>
+          <w:color w:val="800080"/>
+          <w:sz w:val="20"/>
+          <w:szCs w:val="22"/>
+        </w:rPr>
+        <w:t>this</w:t>
+      </w:r>
+      <w:r>
+        <w:rPr>
+          <w:rFonts w:ascii="Monaco" w:hAnsi="Monaco" w:cs="Monaco"/>
+          <w:color w:val="000000"/>
+          <w:sz w:val="20"/>
+          <w:szCs w:val="22"/>
+        </w:rPr>
+        <w:t>, link, tab_num, patientId, repId, patientRepId, type);</w:t>
+      </w:r>
+    </w:p>
+    <w:p>
+      <w:pPr>
+        <w:widowControl w:val="0"/>
+        <w:shd w:val="solid" w:color="C6D9F1" w:themeColor="text2" w:themeTint="33" w:fill="auto"/>
+        <w:autoSpaceDE w:val="0"/>
+        <w:autoSpaceDN w:val="0"/>
+        <w:adjustRightInd w:val="0"/>
+        <w:spacing w:after="0"/>
+        <w:rPr>
+          <w:rFonts w:ascii="Monaco" w:hAnsi="Monaco" w:cs="Monaco"/>
+          <w:sz w:val="20"/>
+          <w:szCs w:val="22"/>
+        </w:rPr>
+      </w:pPr>
+      <w:r>
+        <w:rPr>
+          <w:rFonts w:ascii="Monaco" w:hAnsi="Monaco" w:cs="Monaco"/>
+          <w:color w:val="000000"/>
+          <w:sz w:val="20"/>
+          <w:szCs w:val="22"/>
+        </w:rPr>
+        <w:tab/>
+      </w:r>
+      <w:r>
+        <w:rPr>
+          <w:rFonts w:ascii="Monaco" w:hAnsi="Monaco" w:cs="Monaco"/>
+          <w:color w:val="000000"/>
+          <w:sz w:val="20"/>
+          <w:szCs w:val="22"/>
+        </w:rPr>
+        <w:t>});</w:t>
+      </w:r>
+    </w:p>
+    <w:p>
+      <w:pPr>
+        <w:widowControl w:val="0"/>
+        <w:shd w:val="solid" w:color="C6D9F1" w:themeColor="text2" w:themeTint="33" w:fill="auto"/>
+        <w:autoSpaceDE w:val="0"/>
+        <w:autoSpaceDN w:val="0"/>
+        <w:adjustRightInd w:val="0"/>
+        <w:spacing w:after="0"/>
+        <w:rPr>
+          <w:rFonts w:ascii="Monaco" w:hAnsi="Monaco" w:cs="Monaco"/>
+          <w:sz w:val="20"/>
+          <w:szCs w:val="22"/>
+        </w:rPr>
+      </w:pPr>
+      <w:r>
+        <w:rPr>
+          <w:rFonts w:ascii="Monaco" w:hAnsi="Monaco" w:cs="Monaco"/>
+          <w:color w:val="000000"/>
+          <w:sz w:val="20"/>
+          <w:szCs w:val="22"/>
+        </w:rPr>
+        <w:t xml:space="preserve">  </w:t>
+      </w:r>
+      <w:r>
+        <w:rPr>
+          <w:rFonts w:ascii="Monaco" w:hAnsi="Monaco" w:cs="Monaco"/>
+          <w:color w:val="000000"/>
+          <w:sz w:val="20"/>
+          <w:szCs w:val="22"/>
+        </w:rPr>
+        <w:t>}</w:t>
+      </w:r>
+    </w:p>
+    <w:p>
+      <w:pPr>
+        <w:widowControl w:val="0"/>
+        <w:shd w:val="solid" w:color="C6D9F1" w:themeColor="text2" w:themeTint="33" w:fill="auto"/>
+        <w:autoSpaceDE w:val="0"/>
+        <w:autoSpaceDN w:val="0"/>
+        <w:adjustRightInd w:val="0"/>
+        <w:spacing w:after="0"/>
+        <w:rPr>
+          <w:rFonts w:ascii="Monaco" w:hAnsi="Monaco" w:cs="Monaco"/>
+          <w:sz w:val="20"/>
+          <w:szCs w:val="22"/>
+        </w:rPr>
+      </w:pPr>
+      <w:r>
+        <w:rPr>
+          <w:rFonts w:ascii="Monaco" w:hAnsi="Monaco" w:cs="Monaco"/>
+          <w:color w:val="000000"/>
+          <w:sz w:val="20"/>
+          <w:szCs w:val="22"/>
+        </w:rPr>
+        <w:t xml:space="preserve">  </w:t>
+      </w:r>
+      <w:r>
+        <w:rPr>
+          <w:rFonts w:ascii="Monaco" w:hAnsi="Monaco" w:cs="Monaco"/>
+          <w:color w:val="800080"/>
+          <w:sz w:val="20"/>
+          <w:szCs w:val="22"/>
+        </w:rPr>
+        <w:t>else</w:t>
+      </w:r>
+    </w:p>
+    <w:p>
+      <w:pPr>
+        <w:widowControl w:val="0"/>
+        <w:shd w:val="solid" w:color="C6D9F1" w:themeColor="text2" w:themeTint="33" w:fill="auto"/>
+        <w:autoSpaceDE w:val="0"/>
+        <w:autoSpaceDN w:val="0"/>
+        <w:adjustRightInd w:val="0"/>
+        <w:spacing w:after="0"/>
+        <w:rPr>
+          <w:rFonts w:ascii="Monaco" w:hAnsi="Monaco" w:cs="Monaco"/>
+          <w:sz w:val="20"/>
+          <w:szCs w:val="22"/>
+        </w:rPr>
+      </w:pPr>
+      <w:r>
+        <w:rPr>
+          <w:rFonts w:ascii="Monaco" w:hAnsi="Monaco" w:cs="Monaco"/>
+          <w:color w:val="000000"/>
+          <w:sz w:val="20"/>
+          <w:szCs w:val="22"/>
+        </w:rPr>
+        <w:t xml:space="preserve">  </w:t>
+      </w:r>
+      <w:r>
+        <w:rPr>
+          <w:rFonts w:ascii="Monaco" w:hAnsi="Monaco" w:cs="Monaco"/>
+          <w:color w:val="000000"/>
+          <w:sz w:val="20"/>
+          <w:szCs w:val="22"/>
+        </w:rPr>
+        <w:t>{</w:t>
+      </w:r>
+    </w:p>
+    <w:p>
+      <w:pPr>
+        <w:widowControl w:val="0"/>
+        <w:shd w:val="solid" w:color="C6D9F1" w:themeColor="text2" w:themeTint="33" w:fill="auto"/>
+        <w:autoSpaceDE w:val="0"/>
+        <w:autoSpaceDN w:val="0"/>
+        <w:adjustRightInd w:val="0"/>
+        <w:spacing w:after="0"/>
+        <w:rPr>
+          <w:rFonts w:ascii="Monaco" w:hAnsi="Monaco" w:cs="Monaco"/>
+          <w:sz w:val="20"/>
+          <w:szCs w:val="22"/>
+        </w:rPr>
+      </w:pPr>
+      <w:r>
+        <w:rPr>
+          <w:rFonts w:ascii="Monaco" w:hAnsi="Monaco" w:cs="Monaco"/>
+          <w:color w:val="000000"/>
+          <w:sz w:val="20"/>
+          <w:szCs w:val="22"/>
+        </w:rPr>
+        <w:tab/>
+      </w:r>
+      <w:r>
+        <w:rPr>
+          <w:rFonts w:ascii="Monaco" w:hAnsi="Monaco" w:cs="Monaco"/>
+          <w:color w:val="000000"/>
+          <w:sz w:val="20"/>
+          <w:szCs w:val="22"/>
+        </w:rPr>
+        <w:t>addWidgetTab(</w:t>
+      </w:r>
+      <w:r>
+        <w:rPr>
+          <w:rFonts w:ascii="Monaco" w:hAnsi="Monaco" w:cs="Monaco"/>
+          <w:color w:val="800080"/>
+          <w:sz w:val="20"/>
+          <w:szCs w:val="22"/>
+        </w:rPr>
+        <w:t>this</w:t>
+      </w:r>
+      <w:r>
+        <w:rPr>
+          <w:rFonts w:ascii="Monaco" w:hAnsi="Monaco" w:cs="Monaco"/>
+          <w:color w:val="000000"/>
+          <w:sz w:val="20"/>
+          <w:szCs w:val="22"/>
+        </w:rPr>
+        <w:t>, link, tab_num, patientId, repId, patientRepId, type)</w:t>
+      </w:r>
+      <w:r>
+        <w:rPr>
+          <w:rFonts w:ascii="Monaco" w:hAnsi="Monaco" w:cs="Monaco"/>
+          <w:color w:val="000000"/>
+          <w:sz w:val="20"/>
+          <w:szCs w:val="22"/>
+        </w:rPr>
+        <w:t>;</w:t>
+      </w:r>
+      <w:r>
+        <w:rPr>
+          <w:rFonts w:ascii="Monaco" w:hAnsi="Monaco" w:cs="Monaco"/>
+          <w:color w:val="000000"/>
+          <w:sz w:val="20"/>
+          <w:szCs w:val="22"/>
+        </w:rPr>
+        <w:tab/>
+      </w:r>
+    </w:p>
+    <w:p>
+      <w:pPr>
+        <w:widowControl w:val="0"/>
+        <w:shd w:val="solid" w:color="C6D9F1" w:themeColor="text2" w:themeTint="33" w:fill="auto"/>
+        <w:autoSpaceDE w:val="0"/>
+        <w:autoSpaceDN w:val="0"/>
+        <w:adjustRightInd w:val="0"/>
+        <w:spacing w:after="0"/>
+        <w:rPr>
+          <w:rFonts w:ascii="Monaco" w:hAnsi="Monaco" w:cs="Monaco"/>
+          <w:sz w:val="20"/>
+          <w:szCs w:val="22"/>
+        </w:rPr>
+      </w:pPr>
+      <w:r>
+        <w:rPr>
+          <w:rFonts w:ascii="Monaco" w:hAnsi="Monaco" w:cs="Monaco"/>
+          <w:color w:val="000000"/>
+          <w:sz w:val="20"/>
+          <w:szCs w:val="22"/>
+        </w:rPr>
+        <w:t xml:space="preserve">  </w:t>
+      </w:r>
+      <w:r>
+        <w:rPr>
+          <w:rFonts w:ascii="Monaco" w:hAnsi="Monaco" w:cs="Monaco"/>
+          <w:color w:val="000000"/>
+          <w:sz w:val="20"/>
+          <w:szCs w:val="22"/>
+        </w:rPr>
+        <w:t>}</w:t>
+      </w:r>
+    </w:p>
+    <w:p>
+      <w:pPr>
+        <w:widowControl w:val="0"/>
+        <w:shd w:val="solid" w:color="C6D9F1" w:themeColor="text2" w:themeTint="33" w:fill="auto"/>
+        <w:autoSpaceDE w:val="0"/>
+        <w:autoSpaceDN w:val="0"/>
+        <w:adjustRightInd w:val="0"/>
+        <w:spacing w:after="0"/>
+        <w:rPr>
+          <w:rFonts w:ascii="Monaco" w:hAnsi="Monaco" w:cs="Monaco"/>
+          <w:sz w:val="20"/>
+          <w:szCs w:val="22"/>
+        </w:rPr>
+      </w:pPr>
+      <w:r>
+        <w:rPr>
+          <w:rFonts w:ascii="Monaco" w:hAnsi="Monaco" w:cs="Monaco"/>
+          <w:color w:val="000000"/>
+          <w:sz w:val="20"/>
+          <w:szCs w:val="22"/>
+        </w:rPr>
+        <w:t>}</w:t>
+      </w:r>
+    </w:p>
+    <w:p/>
+    <w:p>
+      <w:r>
+        <w:t xml:space="preserve">5. Make an entry in medCafeTabs.js </w:t>
+      </w:r>
+      <w:r>
+        <w:t>processScripts</w:t>
+      </w:r>
+      <w:r>
+        <w:t xml:space="preserve"> method</w:t>
+      </w:r>
+    </w:p>
+    <w:p>
+      <w:pPr>
+        <w:widowControl w:val="0"/>
+        <w:shd w:val="solid" w:color="C6D9F1" w:themeColor="text2" w:themeTint="33" w:fill="auto"/>
+        <w:autoSpaceDE w:val="0"/>
+        <w:autoSpaceDN w:val="0"/>
+        <w:adjustRightInd w:val="0"/>
+        <w:spacing w:after="0"/>
+        <w:rPr>
+          <w:rFonts w:ascii="Monaco" w:hAnsi="Monaco" w:cs="Monaco"/>
+          <w:sz w:val="20"/>
+          <w:szCs w:val="22"/>
+        </w:rPr>
+      </w:pPr>
+      <w:r>
+        <w:rPr>
+          <w:rFonts w:ascii="Monaco" w:hAnsi="Monaco" w:cs="Monaco"/>
+          <w:color w:val="800080"/>
+          <w:sz w:val="20"/>
+          <w:szCs w:val="22"/>
+        </w:rPr>
+        <w:t>else</w:t>
+      </w:r>
+      <w:r>
+        <w:rPr>
+          <w:rFonts w:ascii="Monaco" w:hAnsi="Monaco" w:cs="Monaco"/>
+          <w:color w:val="000000"/>
+          <w:sz w:val="20"/>
+          <w:szCs w:val="22"/>
+        </w:rPr>
+        <w:t xml:space="preserve"> </w:t>
+      </w:r>
+      <w:r>
+        <w:rPr>
+          <w:rFonts w:ascii="Monaco" w:hAnsi="Monaco" w:cs="Monaco"/>
+          <w:color w:val="800080"/>
+          <w:sz w:val="20"/>
+          <w:szCs w:val="22"/>
+        </w:rPr>
+        <w:t>if</w:t>
+      </w:r>
+      <w:r>
+        <w:rPr>
+          <w:rFonts w:ascii="Monaco" w:hAnsi="Monaco" w:cs="Monaco"/>
+          <w:color w:val="000000"/>
+          <w:sz w:val="20"/>
+          <w:szCs w:val="22"/>
+        </w:rPr>
+        <w:t xml:space="preserve"> ( type == </w:t>
+      </w:r>
+      <w:r>
+        <w:rPr>
+          <w:rFonts w:ascii="Monaco" w:hAnsi="Monaco" w:cs="Monaco"/>
+          <w:color w:val="0000FF"/>
+          <w:sz w:val="20"/>
+          <w:szCs w:val="22"/>
+        </w:rPr>
+        <w:t>"Chart"</w:t>
+      </w:r>
+      <w:r>
+        <w:rPr>
+          <w:rFonts w:ascii="Monaco" w:hAnsi="Monaco" w:cs="Monaco"/>
+          <w:color w:val="000000"/>
+          <w:sz w:val="20"/>
+          <w:szCs w:val="22"/>
+        </w:rPr>
+        <w:t>)</w:t>
+      </w:r>
+    </w:p>
+    <w:p>
+      <w:pPr>
+        <w:widowControl w:val="0"/>
+        <w:shd w:val="solid" w:color="C6D9F1" w:themeColor="text2" w:themeTint="33" w:fill="auto"/>
+        <w:autoSpaceDE w:val="0"/>
+        <w:autoSpaceDN w:val="0"/>
+        <w:adjustRightInd w:val="0"/>
+        <w:spacing w:after="0"/>
+        <w:rPr>
+          <w:rFonts w:ascii="Monaco" w:hAnsi="Monaco" w:cs="Monaco"/>
+          <w:sz w:val="20"/>
+          <w:szCs w:val="22"/>
+        </w:rPr>
+      </w:pPr>
+      <w:r>
+        <w:rPr>
+          <w:rFonts w:ascii="Monaco" w:hAnsi="Monaco" w:cs="Monaco"/>
+          <w:color w:val="000000"/>
+          <w:sz w:val="20"/>
+          <w:szCs w:val="22"/>
+        </w:rPr>
+        <w:t>{</w:t>
+      </w:r>
+    </w:p>
+    <w:p>
+      <w:pPr>
+        <w:widowControl w:val="0"/>
+        <w:shd w:val="solid" w:color="C6D9F1" w:themeColor="text2" w:themeTint="33" w:fill="auto"/>
+        <w:autoSpaceDE w:val="0"/>
+        <w:autoSpaceDN w:val="0"/>
+        <w:adjustRightInd w:val="0"/>
+        <w:spacing w:after="0"/>
+        <w:rPr>
+          <w:rFonts w:ascii="Monaco" w:hAnsi="Monaco" w:cs="Monaco"/>
+          <w:sz w:val="20"/>
+          <w:szCs w:val="22"/>
+        </w:rPr>
+      </w:pPr>
+      <w:r>
+        <w:rPr>
+          <w:rFonts w:ascii="Monaco" w:hAnsi="Monaco" w:cs="Monaco"/>
+          <w:color w:val="000000"/>
+          <w:sz w:val="20"/>
+          <w:szCs w:val="22"/>
+        </w:rPr>
+        <w:t>processGrommit(repId, patientId, patientRepId, data, type,tab_num);</w:t>
+      </w:r>
+      <w:r>
+        <w:rPr>
+          <w:rFonts w:ascii="Monaco" w:hAnsi="Monaco" w:cs="Monaco"/>
+          <w:color w:val="000000"/>
+          <w:sz w:val="20"/>
+          <w:szCs w:val="22"/>
+        </w:rPr>
+        <w:tab/>
+      </w:r>
+    </w:p>
+    <w:p>
+      <w:pPr>
+        <w:widowControl w:val="0"/>
+        <w:shd w:val="solid" w:color="C6D9F1" w:themeColor="text2" w:themeTint="33" w:fill="auto"/>
+        <w:autoSpaceDE w:val="0"/>
+        <w:autoSpaceDN w:val="0"/>
+        <w:adjustRightInd w:val="0"/>
+        <w:spacing w:after="0"/>
+        <w:rPr>
+          <w:rFonts w:ascii="Monaco" w:hAnsi="Monaco" w:cs="Monaco"/>
+          <w:sz w:val="20"/>
+          <w:szCs w:val="22"/>
+        </w:rPr>
+      </w:pPr>
+      <w:r>
+        <w:rPr>
+          <w:rFonts w:ascii="Monaco" w:hAnsi="Monaco" w:cs="Monaco"/>
+          <w:color w:val="000000"/>
+          <w:sz w:val="20"/>
+          <w:szCs w:val="22"/>
+        </w:rPr>
+        <w:tab/>
+      </w:r>
+      <w:r>
+        <w:rPr>
+          <w:rFonts w:ascii="Monaco" w:hAnsi="Monaco" w:cs="Monaco"/>
+          <w:color w:val="000000"/>
+          <w:sz w:val="20"/>
+          <w:szCs w:val="22"/>
+        </w:rPr>
+        <w:tab/>
+      </w:r>
+      <w:r>
+        <w:rPr>
+          <w:rFonts w:ascii="Monaco" w:hAnsi="Monaco" w:cs="Monaco"/>
+          <w:color w:val="000000"/>
+          <w:sz w:val="20"/>
+          <w:szCs w:val="22"/>
+        </w:rPr>
+        <w:tab/>
+      </w:r>
+    </w:p>
+    <w:p>
+      <w:pPr>
+        <w:shd w:val="solid" w:color="C6D9F1" w:themeColor="text2" w:themeTint="33" w:fill="auto"/>
+        <w:rPr>
+          <w:sz w:val="20"/>
+        </w:rPr>
+      </w:pPr>
+      <w:r>
+        <w:rPr>
+          <w:rFonts w:ascii="Monaco" w:hAnsi="Monaco" w:cs="Monaco"/>
+          <w:color w:val="000000"/>
+          <w:sz w:val="20"/>
+          <w:szCs w:val="22"/>
+        </w:rPr>
+        <w:t>}</w:t>
+      </w:r>
+    </w:p>
+    <w:p>
+      <w:r>
+        <w:t xml:space="preserve">Note: The check for the script </w:t>
+      </w:r>
+      <w:r>
+        <w:t xml:space="preserve">existence </w:t>
+      </w:r>
+      <w:r>
+        <w:t xml:space="preserve">can take place in either medCafe.js </w:t>
+      </w:r>
+      <w:r>
+        <w:t>createWidgetContent</w:t>
+      </w:r>
+      <w:r>
+        <w:t xml:space="preserve"> or in the medCafeTabs.</w:t>
+      </w:r>
+      <w:r>
+        <w:t xml:space="preserve"> </w:t>
+      </w:r>
+      <w:r>
+        <w:t>processScripts</w:t>
+      </w:r>
+      <w:r>
+        <w:t xml:space="preserve"> method (it doesn’t really matter.)</w:t>
+      </w:r>
+    </w:p>
+    <w:p>
+      <w:r>
+        <w:t>5</w:t>
+      </w:r>
+      <w:r>
+        <w:t>. Often JSON data is initially returned and then processed using a vel2js template.</w:t>
+      </w:r>
+    </w:p>
+    <w:p>
+      <w:r>
+        <w:t>If this is the case, create the associated listGrommit.vm file, and call appropriately in the processGrommit method.</w:t>
+      </w:r>
+      <w:r>
+        <w:t xml:space="preserve"> To produce the desired format for the html data.</w:t>
+      </w:r>
+    </w:p>
+    <w:p>
+      <w:r>
+        <w:t>Now you should have a fully functioning new Grommit widget.</w:t>
+      </w:r>
+      <w:r>
+        <w:t xml:space="preserve"> That you can drag and drop from the Widget list on the right hand side of the medCafe application.</w:t>
       </w:r>
     </w:p>
     <w:p>

</xml_diff>

<commit_message>
Notes on filtering functionality
</commit_message>
<xml_diff>
--- a/Documents/Notes for Development.docx
+++ b/Documents/Notes for Development.docx
@@ -6414,6 +6414,601 @@
       </w:r>
       <w:r>
         <w:t>.</w:t>
+      </w:r>
+    </w:p>
+    <w:p/>
+    <w:p>
+      <w:pPr>
+        <w:pStyle w:val="Heading2"/>
+      </w:pPr>
+      <w:r>
+        <w:t>To Add a new Filter</w:t>
+      </w:r>
+    </w:p>
+    <w:p>
+      <w:r>
+        <w:t>How system currently used Filters:</w:t>
+      </w:r>
+    </w:p>
+    <w:p>
+      <w:pPr>
+        <w:pStyle w:val="Heading3"/>
+      </w:pPr>
+      <w:r>
+        <w:t>To Set up a Filter Listener method</w:t>
+      </w:r>
+    </w:p>
+    <w:p>
+      <w:r>
+        <w:t xml:space="preserve">When the  tabs-template.jsp is loaded, it calls </w:t>
+      </w:r>
+      <w:r>
+        <w:t xml:space="preserve">a method </w:t>
+      </w:r>
+      <w:r>
+        <w:rPr>
+          <w:b/>
+        </w:rPr>
+        <w:t>filterType</w:t>
+      </w:r>
+      <w:r>
+        <w:t>. This method uses the type of the widget to</w:t>
+      </w:r>
+      <w:r>
+        <w:t xml:space="preserve"> dynamically</w:t>
+      </w:r>
+      <w:r>
+        <w:t xml:space="preserve"> load a script </w:t>
+      </w:r>
+      <w:r>
+        <w:t xml:space="preserve">for calling of a </w:t>
+      </w:r>
+      <w:r>
+        <w:t>method for filtering the data.</w:t>
+      </w:r>
+    </w:p>
+    <w:p>
+      <w:r>
+        <w:t>The format follows a standard:</w:t>
+      </w:r>
+    </w:p>
+    <w:p>
+      <w:r>
+        <w:t>The script should be called:</w:t>
+      </w:r>
+    </w:p>
+    <w:p>
+      <w:pPr>
+        <w:rPr>
+          <w:rFonts w:ascii="Monaco" w:hAnsi="Monaco"/>
+          <w:sz w:val="22"/>
+        </w:rPr>
+      </w:pPr>
+      <w:r>
+        <w:rPr>
+          <w:rFonts w:ascii="Monaco" w:hAnsi="Monaco"/>
+          <w:sz w:val="22"/>
+        </w:rPr>
+        <w:t>js/filterDate&lt;type&gt;.js</w:t>
+      </w:r>
+    </w:p>
+    <w:p>
+      <w:r>
+        <w:t>and the method should be called:</w:t>
+      </w:r>
+    </w:p>
+    <w:p>
+      <w:pPr>
+        <w:rPr>
+          <w:rFonts w:ascii="Monaco" w:hAnsi="Monaco" w:cs="Monaco"/>
+          <w:color w:val="000000"/>
+          <w:sz w:val="22"/>
+          <w:szCs w:val="22"/>
+        </w:rPr>
+      </w:pPr>
+      <w:r>
+        <w:rPr>
+          <w:rFonts w:ascii="Monaco" w:hAnsi="Monaco" w:cs="Monaco"/>
+          <w:color w:val="000000"/>
+          <w:sz w:val="22"/>
+          <w:szCs w:val="22"/>
+        </w:rPr>
+        <w:t>filterDate&lt;%=type%&gt;(startDate, endDate,filterCat, tabNum );</w:t>
+      </w:r>
+    </w:p>
+    <w:p>
+      <w:r>
+        <w:t>(The ‘Date’ part of the method name is really a hold over from earlier development, as can be seen, in the argument list that filtering can take place on a date, or a string category. Refactoring out this name should be straightforward but low priority.)</w:t>
+      </w:r>
+    </w:p>
+    <w:p>
+      <w:r>
+        <w:t>e.g. For the ‘grommit’ widget:</w:t>
+      </w:r>
+    </w:p>
+    <w:p>
+      <w:r>
+        <w:t xml:space="preserve">The script following script should be created </w:t>
+      </w:r>
+      <w:r>
+        <w:rPr>
+          <w:b/>
+        </w:rPr>
+        <w:t>js/filterDateGrommit.js</w:t>
+      </w:r>
+      <w:r>
+        <w:t>, and the method should have the following declaration</w:t>
+      </w:r>
+    </w:p>
+    <w:p>
+      <w:pPr>
+        <w:rPr>
+          <w:b/>
+        </w:rPr>
+      </w:pPr>
+      <w:r>
+        <w:rPr>
+          <w:b/>
+        </w:rPr>
+        <w:t>filterDateGrommit(startDate, endDate, filterCat, tabNum)</w:t>
+      </w:r>
+      <w:r>
+        <w:rPr>
+          <w:b/>
+        </w:rPr>
+        <w:t>.</w:t>
+      </w:r>
+    </w:p>
+    <w:p>
+      <w:r>
+        <w:t>Look at filterDateImage.js script for an example of how this functionality can be used. (Which calls medCafe.images.js, filterImages).</w:t>
+      </w:r>
+    </w:p>
+    <w:p>
+      <w:r>
+        <w:t>On tabs-template.jsp this method is bound to an Event, ‘FILTER_DATE’.</w:t>
+      </w:r>
+    </w:p>
+    <w:p>
+      <w:r>
+        <w:t>The FILTER_DATE listener is initialized on medCafe.js (line 41).</w:t>
+      </w:r>
+    </w:p>
+    <w:p>
+      <w:r>
+        <w:t>This allows for any widget that has been ‘registered’ for the FILTER_DATE event to automatically call the associated method to filter the current data according to the new filter criteria.</w:t>
+      </w:r>
+    </w:p>
+    <w:p>
+      <w:r>
+        <w:t>To Trigger a FILTER Event</w:t>
+      </w:r>
+    </w:p>
+    <w:p>
+      <w:r>
+        <w:t>Any widget can trigger this event. For example on clicking the ‘Filter’ button on the Filter widget.</w:t>
+      </w:r>
+    </w:p>
+    <w:p>
+      <w:r>
+        <w:t>In medCafe.filter.js, filterInitialize is an example of how to do this.</w:t>
+      </w:r>
+    </w:p>
+    <w:p>
+      <w:r>
+        <w:t>In the Filter widget, screen shot below:</w:t>
+      </w:r>
+    </w:p>
+    <w:p>
+      <w:r>
+        <w:rPr>
+          <w:noProof/>
+        </w:rPr>
+        <w:drawing>
+          <wp:inline distT="0" distB="0" distL="0" distR="0">
+            <wp:extent cx="5486400" cy="2746375"/>
+            <wp:effectExtent l="25400" t="0" r="0" b="0"/>
+            <wp:docPr id="3" name="Picture 2" descr="Picture 27.png"/>
+            <wp:cNvGraphicFramePr>
+              <a:graphicFrameLocks xmlns:a="http://schemas.openxmlformats.org/drawingml/2006/main" noChangeAspect="1"/>
+            </wp:cNvGraphicFramePr>
+            <a:graphic xmlns:a="http://schemas.openxmlformats.org/drawingml/2006/main">
+              <a:graphicData uri="http://schemas.openxmlformats.org/drawingml/2006/picture">
+                <pic:pic xmlns:pic="http://schemas.openxmlformats.org/drawingml/2006/picture">
+                  <pic:nvPicPr>
+                    <pic:cNvPr id="0" name="Picture 27.png"/>
+                    <pic:cNvPicPr/>
+                  </pic:nvPicPr>
+                  <pic:blipFill>
+                    <a:blip r:embed="rId8"/>
+                    <a:stretch>
+                      <a:fillRect/>
+                    </a:stretch>
+                  </pic:blipFill>
+                  <pic:spPr>
+                    <a:xfrm>
+                      <a:off x="0" y="0"/>
+                      <a:ext cx="5486400" cy="2746375"/>
+                    </a:xfrm>
+                    <a:prstGeom prst="rect">
+                      <a:avLst/>
+                    </a:prstGeom>
+                  </pic:spPr>
+                </pic:pic>
+              </a:graphicData>
+            </a:graphic>
+          </wp:inline>
+        </w:drawing>
+      </w:r>
+    </w:p>
+    <w:p>
+      <w:r>
+        <w:t>data can be filtered on date, or on a category.</w:t>
+      </w:r>
+    </w:p>
+    <w:p>
+      <w:r>
+        <w:t xml:space="preserve">On clicking the Filter button a method </w:t>
+      </w:r>
+      <w:r>
+        <w:rPr>
+          <w:b/>
+        </w:rPr>
+        <w:t>triggerFilter</w:t>
+      </w:r>
+      <w:r>
+        <w:rPr>
+          <w:b/>
+        </w:rPr>
+        <w:t xml:space="preserve"> </w:t>
+      </w:r>
+      <w:r>
+        <w:t>on</w:t>
+      </w:r>
+      <w:r>
+        <w:rPr>
+          <w:b/>
+        </w:rPr>
+        <w:t xml:space="preserve"> medCafe.js </w:t>
+      </w:r>
+      <w:r>
+        <w:t>will be called. This method will call the following single line.</w:t>
+      </w:r>
+    </w:p>
+    <w:p>
+      <w:pPr>
+        <w:rPr>
+          <w:rFonts w:ascii="Monaco" w:hAnsi="Monaco" w:cs="Monaco"/>
+          <w:color w:val="000000"/>
+          <w:sz w:val="22"/>
+          <w:szCs w:val="22"/>
+        </w:rPr>
+      </w:pPr>
+      <w:r>
+        <w:rPr>
+          <w:rFonts w:ascii="Monaco" w:hAnsi="Monaco" w:cs="Monaco"/>
+          <w:color w:val="000000"/>
+          <w:sz w:val="22"/>
+          <w:szCs w:val="22"/>
+        </w:rPr>
+        <w:t>$(document).trigger(</w:t>
+      </w:r>
+      <w:r>
+        <w:rPr>
+          <w:rFonts w:ascii="Monaco" w:hAnsi="Monaco" w:cs="Monaco"/>
+          <w:color w:val="0000FF"/>
+          <w:sz w:val="22"/>
+          <w:szCs w:val="22"/>
+        </w:rPr>
+        <w:t>'FILTER_DATE'</w:t>
+      </w:r>
+      <w:r>
+        <w:rPr>
+          <w:rFonts w:ascii="Monaco" w:hAnsi="Monaco" w:cs="Monaco"/>
+          <w:color w:val="000000"/>
+          <w:sz w:val="22"/>
+          <w:szCs w:val="22"/>
+        </w:rPr>
+        <w:t>, [startDate, endDate, filterCat]);</w:t>
+      </w:r>
+    </w:p>
+    <w:p>
+      <w:r>
+        <w:t>Which, in turn will cause the FILTER_DATE event to be called. Which will trigger the associated filter methods on any widgets  that are listening for this event (registered).</w:t>
+      </w:r>
+    </w:p>
+    <w:p>
+      <w:pPr>
+        <w:pStyle w:val="Heading3"/>
+      </w:pPr>
+      <w:r>
+        <w:t>How the Filter Criteria state is stored</w:t>
+      </w:r>
+      <w:r>
+        <w:t xml:space="preserve"> and used </w:t>
+      </w:r>
+      <w:r>
+        <w:t>to filter Images i</w:t>
+      </w:r>
+      <w:r>
+        <w:t>n medCafe</w:t>
+      </w:r>
+      <w:r>
+        <w:t>:</w:t>
+      </w:r>
+    </w:p>
+    <w:p/>
+    <w:p>
+      <w:r>
+        <w:t xml:space="preserve">In medCafe Filter widget whenever a Filter button is clicked, a call will also be made to setFilter.jsp. This jsp will take the parameters, and build a MedCafeFilter object with the associated filter criteria. </w:t>
+      </w:r>
+    </w:p>
+    <w:p>
+      <w:r>
+        <w:t xml:space="preserve">This MedCafeFilter object is then stored into session memory under attribute name ‘filter’. </w:t>
+      </w:r>
+    </w:p>
+    <w:p>
+      <w:r>
+        <w:t>e.g. In setFilter.jsp:</w:t>
+      </w:r>
+    </w:p>
+    <w:p>
+      <w:pPr>
+        <w:rPr>
+          <w:rFonts w:ascii="Monaco" w:hAnsi="Monaco" w:cs="Monaco"/>
+          <w:b/>
+          <w:color w:val="000000"/>
+          <w:sz w:val="22"/>
+          <w:szCs w:val="22"/>
+        </w:rPr>
+      </w:pPr>
+      <w:r>
+        <w:rPr>
+          <w:rFonts w:ascii="Monaco" w:hAnsi="Monaco" w:cs="Monaco"/>
+          <w:color w:val="000000"/>
+          <w:sz w:val="22"/>
+          <w:szCs w:val="22"/>
+        </w:rPr>
+        <w:t>session.setAttribute(</w:t>
+      </w:r>
+      <w:r>
+        <w:rPr>
+          <w:rFonts w:ascii="Monaco" w:hAnsi="Monaco" w:cs="Monaco"/>
+          <w:color w:val="0000FF"/>
+          <w:sz w:val="22"/>
+          <w:szCs w:val="22"/>
+        </w:rPr>
+        <w:t>"filter"</w:t>
+      </w:r>
+      <w:r>
+        <w:rPr>
+          <w:rFonts w:ascii="Monaco" w:hAnsi="Monaco" w:cs="Monaco"/>
+          <w:color w:val="000000"/>
+          <w:sz w:val="22"/>
+          <w:szCs w:val="22"/>
+        </w:rPr>
+        <w:t>, filter);</w:t>
+      </w:r>
+    </w:p>
+    <w:p>
+      <w:r>
+        <w:t>This MedCafeFilter object can then be accessed through any jsp, for example of how this is used refer to html/</w:t>
+      </w:r>
+      <w:r>
+        <w:t xml:space="preserve"> </w:t>
+      </w:r>
+      <w:r>
+        <w:t>coverFeed</w:t>
+      </w:r>
+      <w:r>
+        <w:t>.jsp.</w:t>
+      </w:r>
+    </w:p>
+    <w:p>
+      <w:r>
+        <w:t xml:space="preserve">The </w:t>
+      </w:r>
+      <w:r>
+        <w:t xml:space="preserve">method: </w:t>
+      </w:r>
+      <w:r>
+        <w:rPr>
+          <w:b/>
+        </w:rPr>
+        <w:t>filterImages</w:t>
+      </w:r>
+      <w:r>
+        <w:rPr>
+          <w:b/>
+        </w:rPr>
+        <w:t xml:space="preserve"> </w:t>
+      </w:r>
+      <w:r>
+        <w:t>which is triggered on t</w:t>
+      </w:r>
+      <w:r>
+        <w:t>he FILTER_DATE event, will</w:t>
+      </w:r>
+      <w:r>
+        <w:t xml:space="preserve"> g</w:t>
+      </w:r>
+      <w:r>
+        <w:t xml:space="preserve">enerate the new set of images via the </w:t>
+      </w:r>
+      <w:r>
+        <w:t>contentflow/coverFeed.jsp</w:t>
+      </w:r>
+      <w:r>
+        <w:t xml:space="preserve"> using the following method</w:t>
+      </w:r>
+      <w:r>
+        <w:t>.</w:t>
+      </w:r>
+    </w:p>
+    <w:p>
+      <w:r>
+        <w:t>In coverFeed.jsp this MedCafeFil</w:t>
+      </w:r>
+      <w:r>
+        <w:t>t</w:t>
+      </w:r>
+      <w:r>
+        <w:t>er object is accessed using the following line:</w:t>
+      </w:r>
+    </w:p>
+    <w:p>
+      <w:pPr>
+        <w:rPr>
+          <w:rFonts w:ascii="Monaco" w:hAnsi="Monaco" w:cs="Monaco"/>
+          <w:color w:val="000000"/>
+          <w:sz w:val="22"/>
+          <w:szCs w:val="22"/>
+        </w:rPr>
+      </w:pPr>
+      <w:r>
+        <w:rPr>
+          <w:rFonts w:ascii="Monaco" w:hAnsi="Monaco" w:cs="Monaco"/>
+          <w:color w:val="000000"/>
+          <w:sz w:val="22"/>
+          <w:szCs w:val="22"/>
+        </w:rPr>
+        <w:t>Object filterObj = session.getAttribute(</w:t>
+      </w:r>
+      <w:r>
+        <w:rPr>
+          <w:rFonts w:ascii="Monaco" w:hAnsi="Monaco" w:cs="Monaco"/>
+          <w:color w:val="0000FF"/>
+          <w:sz w:val="22"/>
+          <w:szCs w:val="22"/>
+        </w:rPr>
+        <w:t>"filter"</w:t>
+      </w:r>
+      <w:r>
+        <w:rPr>
+          <w:rFonts w:ascii="Monaco" w:hAnsi="Monaco" w:cs="Monaco"/>
+          <w:color w:val="000000"/>
+          <w:sz w:val="22"/>
+          <w:szCs w:val="22"/>
+        </w:rPr>
+        <w:t>);</w:t>
+      </w:r>
+    </w:p>
+    <w:p>
+      <w:r>
+        <w:t>Then the</w:t>
+      </w:r>
+      <w:r>
+        <w:t xml:space="preserve"> </w:t>
+      </w:r>
+      <w:r>
+        <w:t>JSON data</w:t>
+      </w:r>
+      <w:r>
+        <w:t>, filtered by date and category</w:t>
+      </w:r>
+      <w:r>
+        <w:t xml:space="preserve"> is generated through calling the associated restlet</w:t>
+      </w:r>
+    </w:p>
+    <w:p>
+      <w:pPr>
+        <w:widowControl w:val="0"/>
+        <w:autoSpaceDE w:val="0"/>
+        <w:autoSpaceDN w:val="0"/>
+        <w:adjustRightInd w:val="0"/>
+        <w:spacing w:after="0"/>
+        <w:rPr>
+          <w:rFonts w:ascii="Monaco" w:hAnsi="Monaco" w:cs="Monaco"/>
+          <w:color w:val="000000"/>
+          <w:sz w:val="22"/>
+          <w:szCs w:val="22"/>
+        </w:rPr>
+      </w:pPr>
+      <w:r>
+        <w:t xml:space="preserve">e.g. </w:t>
+      </w:r>
+      <w:r>
+        <w:rPr>
+          <w:rFonts w:ascii="Monaco" w:hAnsi="Monaco" w:cs="Monaco"/>
+          <w:color w:val="000000"/>
+          <w:sz w:val="22"/>
+          <w:szCs w:val="22"/>
+        </w:rPr>
+        <w:t xml:space="preserve">String url = </w:t>
+      </w:r>
+      <w:r>
+        <w:rPr>
+          <w:rFonts w:ascii="Monaco" w:hAnsi="Monaco" w:cs="Monaco"/>
+          <w:color w:val="0000FF"/>
+          <w:sz w:val="22"/>
+          <w:szCs w:val="22"/>
+        </w:rPr>
+        <w:t>"/repositories/medcafe/patients/"</w:t>
+      </w:r>
+      <w:r>
+        <w:rPr>
+          <w:rFonts w:ascii="Monaco" w:hAnsi="Monaco" w:cs="Monaco"/>
+          <w:color w:val="000000"/>
+          <w:sz w:val="22"/>
+          <w:szCs w:val="22"/>
+        </w:rPr>
+        <w:t xml:space="preserve"> +  patientId + </w:t>
+      </w:r>
+      <w:r>
+        <w:rPr>
+          <w:rFonts w:ascii="Monaco" w:hAnsi="Monaco" w:cs="Monaco"/>
+          <w:color w:val="0000FF"/>
+          <w:sz w:val="22"/>
+          <w:szCs w:val="22"/>
+        </w:rPr>
+        <w:t>"/images</w:t>
+      </w:r>
+      <w:r>
+        <w:rPr>
+          <w:rFonts w:ascii="Monaco" w:hAnsi="Monaco" w:cs="Monaco"/>
+          <w:color w:val="0000FF"/>
+          <w:sz w:val="22"/>
+          <w:szCs w:val="22"/>
+        </w:rPr>
+        <w:t>?start_date=1/01/2009&amp;end_date=7/01/2010&amp;user=gaily</w:t>
+      </w:r>
+      <w:r>
+        <w:rPr>
+          <w:rFonts w:ascii="Monaco" w:hAnsi="Monaco" w:cs="Monaco"/>
+          <w:color w:val="0000FF"/>
+          <w:sz w:val="22"/>
+          <w:szCs w:val="22"/>
+        </w:rPr>
+        <w:t>"</w:t>
+      </w:r>
+      <w:r>
+        <w:rPr>
+          <w:rFonts w:ascii="Monaco" w:hAnsi="Monaco" w:cs="Monaco"/>
+          <w:color w:val="000000"/>
+          <w:sz w:val="22"/>
+          <w:szCs w:val="22"/>
+        </w:rPr>
+        <w:t>;</w:t>
+      </w:r>
+    </w:p>
+    <w:p>
+      <w:pPr>
+        <w:widowControl w:val="0"/>
+        <w:autoSpaceDE w:val="0"/>
+        <w:autoSpaceDN w:val="0"/>
+        <w:adjustRightInd w:val="0"/>
+        <w:spacing w:after="0"/>
+        <w:rPr>
+          <w:rFonts w:ascii="Monaco" w:hAnsi="Monaco" w:cs="Monaco"/>
+          <w:sz w:val="22"/>
+          <w:szCs w:val="22"/>
+        </w:rPr>
+      </w:pPr>
+    </w:p>
+    <w:p>
+      <w:r>
+        <w:t>The image widget then uses this new JSON data to display only the required images.</w:t>
       </w:r>
     </w:p>
     <w:p>

</xml_diff>

<commit_message>
Modified description of using filters
</commit_message>
<xml_diff>
--- a/Documents/Notes for Development.docx
+++ b/Documents/Notes for Development.docx
@@ -6580,6 +6580,9 @@
       </w:r>
     </w:p>
     <w:p>
+      <w:pPr>
+        <w:pStyle w:val="Heading3"/>
+      </w:pPr>
       <w:r>
         <w:t>To Trigger a FILTER Event</w:t>
       </w:r>
@@ -6714,7 +6717,19 @@
     </w:p>
     <w:p>
       <w:r>
-        <w:t>Which, in turn will cause the FILTER_DATE event to be called. Which will trigger the associated filter methods on any widgets  that are listening for this event (registered).</w:t>
+        <w:t>Which, in turn will cause the FILTER_DATE event to be called. Which will trigger the associated</w:t>
+      </w:r>
+      <w:r>
+        <w:t xml:space="preserve"> filter methods on any widgets </w:t>
+      </w:r>
+      <w:r>
+        <w:t xml:space="preserve">that are </w:t>
+      </w:r>
+      <w:r>
+        <w:t xml:space="preserve">set up for </w:t>
+      </w:r>
+      <w:r>
+        <w:t>listening for this event (registered).</w:t>
       </w:r>
     </w:p>
     <w:p>
@@ -6722,6 +6737,9 @@
         <w:pStyle w:val="Heading3"/>
       </w:pPr>
       <w:r>
+        <w:t xml:space="preserve">Putting it together: </w:t>
+      </w:r>
+      <w:r>
         <w:t>How the Filter Criteria state is stored</w:t>
       </w:r>
       <w:r>
@@ -6734,13 +6752,25 @@
         <w:t>n medCafe</w:t>
       </w:r>
       <w:r>
-        <w:t>:</w:t>
+        <w:t xml:space="preserve"> on trigger of the FILTER_DATE Event.</w:t>
       </w:r>
     </w:p>
     <w:p/>
     <w:p>
       <w:r>
-        <w:t xml:space="preserve">In medCafe Filter widget whenever a Filter button is clicked, a call will also be made to setFilter.jsp. This jsp will take the parameters, and build a MedCafeFilter object with the associated filter criteria. </w:t>
+        <w:t>In medCafe Filter widget whenever a Filter button is clicked</w:t>
+      </w:r>
+      <w:r>
+        <w:t>, and the FILTER_DATE event triggered</w:t>
+      </w:r>
+      <w:r>
+        <w:t xml:space="preserve">, a call will </w:t>
+      </w:r>
+      <w:r>
+        <w:t>first</w:t>
+      </w:r>
+      <w:r>
+        <w:t xml:space="preserve"> be made to setFilter.jsp. This jsp will take the parameters, and build a MedCafeFilter object with the associated filter criteria. </w:t>
       </w:r>
     </w:p>
     <w:p>
@@ -6793,45 +6823,72 @@
     </w:p>
     <w:p>
       <w:r>
-        <w:t>This MedCafeFilter object can then be accessed through any jsp, for example of how this is used refer to html/</w:t>
-      </w:r>
-      <w:r>
+        <w:t>This MedCafeFilter object can then b</w:t>
+      </w:r>
+      <w:r>
+        <w:t xml:space="preserve">e accessed through any jsp, for example in </w:t>
+      </w:r>
+      <w:r>
+        <w:rPr>
+          <w:b/>
+        </w:rPr>
+        <w:t>contentflow</w:t>
+      </w:r>
+      <w:r>
+        <w:rPr>
+          <w:b/>
+        </w:rPr>
+        <w:t>/</w:t>
+      </w:r>
+      <w:r>
+        <w:rPr>
+          <w:b/>
+        </w:rPr>
+        <w:t xml:space="preserve"> coverFeed</w:t>
+      </w:r>
+      <w:r>
+        <w:rPr>
+          <w:b/>
+        </w:rPr>
+        <w:t>.jsp</w:t>
+      </w:r>
+      <w:r>
+        <w:t>.</w:t>
+      </w:r>
+    </w:p>
+    <w:p>
+      <w:r>
+        <w:t xml:space="preserve">The </w:t>
+      </w:r>
+      <w:r>
+        <w:t xml:space="preserve">method: </w:t>
+      </w:r>
+      <w:r>
+        <w:rPr>
+          <w:b/>
+        </w:rPr>
+        <w:t>filterImages</w:t>
+      </w:r>
+      <w:r>
+        <w:rPr>
+          <w:b/>
+        </w:rPr>
         <w:t xml:space="preserve"> </w:t>
       </w:r>
       <w:r>
-        <w:t>coverFeed</w:t>
-      </w:r>
-      <w:r>
-        <w:t>.jsp.</w:t>
-      </w:r>
-    </w:p>
-    <w:p>
-      <w:r>
-        <w:t xml:space="preserve">The </w:t>
-      </w:r>
-      <w:r>
-        <w:t xml:space="preserve">method: </w:t>
-      </w:r>
-      <w:r>
-        <w:rPr>
-          <w:b/>
-        </w:rPr>
-        <w:t>filterImages</w:t>
-      </w:r>
-      <w:r>
-        <w:rPr>
-          <w:b/>
-        </w:rPr>
+        <w:t>which is triggered on t</w:t>
+      </w:r>
+      <w:r>
+        <w:t>he FILTER_DATE event, will</w:t>
+      </w:r>
+      <w:r>
         <w:t xml:space="preserve"> </w:t>
       </w:r>
       <w:r>
-        <w:t>which is triggered on t</w:t>
-      </w:r>
-      <w:r>
-        <w:t>he FILTER_DATE event, will</w:t>
-      </w:r>
-      <w:r>
-        <w:t xml:space="preserve"> g</w:t>
+        <w:t xml:space="preserve">then </w:t>
+      </w:r>
+      <w:r>
+        <w:t>g</w:t>
       </w:r>
       <w:r>
         <w:t xml:space="preserve">enerate the new set of images via the </w:t>
@@ -7008,7 +7065,16 @@
     </w:p>
     <w:p>
       <w:r>
-        <w:t>The image widget then uses this new JSON data to display only the required images.</w:t>
+        <w:t>T</w:t>
+      </w:r>
+      <w:r>
+        <w:t>he image widget then uses this new JSON data to d</w:t>
+      </w:r>
+      <w:r>
+        <w:t>isplay only the required images, by reinitializing the contentFlow obj</w:t>
+      </w:r>
+      <w:r>
+        <w:t>ect with the filtered JSON data, (see medCafe.images.js filterImages.)</w:t>
       </w:r>
     </w:p>
     <w:p>

</xml_diff>

<commit_message>
Better description of Filter on Images
</commit_message>
<xml_diff>
--- a/Documents/Notes for Development.docx
+++ b/Documents/Notes for Development.docx
@@ -6646,7 +6646,10 @@
     </w:p>
     <w:p>
       <w:r>
-        <w:t>data can be filtered on date, or on a category.</w:t>
+        <w:t>D</w:t>
+      </w:r>
+      <w:r>
+        <w:t>ata can be filtered on date, or on a category.</w:t>
       </w:r>
     </w:p>
     <w:p>
@@ -6729,7 +6732,13 @@
         <w:t xml:space="preserve">set up for </w:t>
       </w:r>
       <w:r>
-        <w:t>listening for this event (registered).</w:t>
+        <w:t>listening</w:t>
+      </w:r>
+      <w:r>
+        <w:t xml:space="preserve"> (registered)</w:t>
+      </w:r>
+      <w:r>
+        <w:t xml:space="preserve"> for this event </w:t>
       </w:r>
     </w:p>
     <w:p>
@@ -6764,13 +6773,51 @@
         <w:t>, and the FILTER_DATE event triggered</w:t>
       </w:r>
       <w:r>
-        <w:t xml:space="preserve">, a call will </w:t>
-      </w:r>
-      <w:r>
-        <w:t>first</w:t>
-      </w:r>
-      <w:r>
-        <w:t xml:space="preserve"> be made to setFilter.jsp. This jsp will take the parameters, and build a MedCafeFilter object with the associated filter criteria. </w:t>
+        <w:t xml:space="preserve">, a call will be made to </w:t>
+      </w:r>
+    </w:p>
+    <w:p>
+      <w:pPr>
+        <w:pStyle w:val="ListParagraph"/>
+        <w:numPr>
+          <w:ilvl w:val="0"/>
+          <w:numId w:val="5"/>
+        </w:numPr>
+      </w:pPr>
+      <w:r>
+        <w:t>setFilter.jsp</w:t>
+      </w:r>
+    </w:p>
+    <w:p>
+      <w:pPr>
+        <w:pStyle w:val="ListParagraph"/>
+        <w:numPr>
+          <w:ilvl w:val="0"/>
+          <w:numId w:val="5"/>
+        </w:numPr>
+      </w:pPr>
+      <w:r>
+        <w:t xml:space="preserve">filterDateImage.js </w:t>
+      </w:r>
+      <w:r>
+        <w:t>filterDateImage(startDate, endDate, tab_num)</w:t>
+      </w:r>
+      <w:r>
+        <w:t>.</w:t>
+      </w:r>
+    </w:p>
+    <w:p>
+      <w:r>
+        <w:t>The</w:t>
+      </w:r>
+      <w:r>
+        <w:t xml:space="preserve"> </w:t>
+      </w:r>
+      <w:r>
+        <w:t>setFilter.</w:t>
+      </w:r>
+      <w:r>
+        <w:t xml:space="preserve">jsp will take the parameters, and build a MedCafeFilter object with the associated filter criteria. </w:t>
       </w:r>
     </w:p>
     <w:p>
@@ -6823,7 +6870,13 @@
     </w:p>
     <w:p>
       <w:r>
-        <w:t>This MedCafeFilter object can then b</w:t>
+        <w:t xml:space="preserve">This MedCafeFilter object </w:t>
+      </w:r>
+      <w:r>
+        <w:t>can</w:t>
+      </w:r>
+      <w:r>
+        <w:t xml:space="preserve"> then b</w:t>
       </w:r>
       <w:r>
         <w:t xml:space="preserve">e accessed through any jsp, for example in </w:t>
@@ -6853,110 +6906,58 @@
         <w:t>.jsp</w:t>
       </w:r>
       <w:r>
-        <w:t>.</w:t>
-      </w:r>
-    </w:p>
-    <w:p>
-      <w:r>
-        <w:t xml:space="preserve">The </w:t>
-      </w:r>
-      <w:r>
-        <w:t xml:space="preserve">method: </w:t>
-      </w:r>
-      <w:r>
-        <w:rPr>
-          <w:b/>
-        </w:rPr>
-        <w:t>filterImages</w:t>
-      </w:r>
-      <w:r>
-        <w:rPr>
-          <w:b/>
-        </w:rPr>
+        <w:t xml:space="preserve"> this MedCafeFilter object is accessed using the following line:</w:t>
+      </w:r>
+    </w:p>
+    <w:p>
+      <w:pPr>
+        <w:rPr>
+          <w:rFonts w:ascii="Monaco" w:hAnsi="Monaco" w:cs="Monaco"/>
+          <w:color w:val="000000"/>
+          <w:sz w:val="22"/>
+          <w:szCs w:val="22"/>
+        </w:rPr>
+      </w:pPr>
+      <w:r>
         <w:t xml:space="preserve"> </w:t>
       </w:r>
       <w:r>
-        <w:t>which is triggered on t</w:t>
-      </w:r>
-      <w:r>
-        <w:t>he FILTER_DATE event, will</w:t>
+        <w:rPr>
+          <w:rFonts w:ascii="Monaco" w:hAnsi="Monaco" w:cs="Monaco"/>
+          <w:color w:val="000000"/>
+          <w:sz w:val="22"/>
+          <w:szCs w:val="22"/>
+        </w:rPr>
+        <w:t>Object filterObj = session.getAttribute(</w:t>
+      </w:r>
+      <w:r>
+        <w:rPr>
+          <w:rFonts w:ascii="Monaco" w:hAnsi="Monaco" w:cs="Monaco"/>
+          <w:color w:val="0000FF"/>
+          <w:sz w:val="22"/>
+          <w:szCs w:val="22"/>
+        </w:rPr>
+        <w:t>"filter"</w:t>
+      </w:r>
+      <w:r>
+        <w:rPr>
+          <w:rFonts w:ascii="Monaco" w:hAnsi="Monaco" w:cs="Monaco"/>
+          <w:color w:val="000000"/>
+          <w:sz w:val="22"/>
+          <w:szCs w:val="22"/>
+        </w:rPr>
+        <w:t>);</w:t>
+      </w:r>
+    </w:p>
+    <w:p>
+      <w:r>
+        <w:t>The</w:t>
       </w:r>
       <w:r>
         <w:t xml:space="preserve"> </w:t>
       </w:r>
       <w:r>
-        <w:t xml:space="preserve">then </w:t>
-      </w:r>
-      <w:r>
-        <w:t>g</w:t>
-      </w:r>
-      <w:r>
-        <w:t xml:space="preserve">enerate the new set of images via the </w:t>
-      </w:r>
-      <w:r>
-        <w:t>contentflow/coverFeed.jsp</w:t>
-      </w:r>
-      <w:r>
-        <w:t xml:space="preserve"> using the following method</w:t>
-      </w:r>
-      <w:r>
-        <w:t>.</w:t>
-      </w:r>
-    </w:p>
-    <w:p>
-      <w:r>
-        <w:t>In coverFeed.jsp this MedCafeFil</w:t>
-      </w:r>
-      <w:r>
-        <w:t>t</w:t>
-      </w:r>
-      <w:r>
-        <w:t>er object is accessed using the following line:</w:t>
-      </w:r>
-    </w:p>
-    <w:p>
-      <w:pPr>
-        <w:rPr>
-          <w:rFonts w:ascii="Monaco" w:hAnsi="Monaco" w:cs="Monaco"/>
-          <w:color w:val="000000"/>
-          <w:sz w:val="22"/>
-          <w:szCs w:val="22"/>
-        </w:rPr>
-      </w:pPr>
-      <w:r>
-        <w:rPr>
-          <w:rFonts w:ascii="Monaco" w:hAnsi="Monaco" w:cs="Monaco"/>
-          <w:color w:val="000000"/>
-          <w:sz w:val="22"/>
-          <w:szCs w:val="22"/>
-        </w:rPr>
-        <w:t>Object filterObj = session.getAttribute(</w:t>
-      </w:r>
-      <w:r>
-        <w:rPr>
-          <w:rFonts w:ascii="Monaco" w:hAnsi="Monaco" w:cs="Monaco"/>
-          <w:color w:val="0000FF"/>
-          <w:sz w:val="22"/>
-          <w:szCs w:val="22"/>
-        </w:rPr>
-        <w:t>"filter"</w:t>
-      </w:r>
-      <w:r>
-        <w:rPr>
-          <w:rFonts w:ascii="Monaco" w:hAnsi="Monaco" w:cs="Monaco"/>
-          <w:color w:val="000000"/>
-          <w:sz w:val="22"/>
-          <w:szCs w:val="22"/>
-        </w:rPr>
-        <w:t>);</w:t>
-      </w:r>
-    </w:p>
-    <w:p>
-      <w:r>
-        <w:t>Then the</w:t>
-      </w:r>
-      <w:r>
-        <w:t xml:space="preserve"> </w:t>
+        <w:t xml:space="preserve">image </w:t>
       </w:r>
       <w:r>
         <w:t>JSON data</w:t>
@@ -6966,6 +6967,9 @@
       </w:r>
       <w:r>
         <w:t xml:space="preserve"> is generated through calling the associated restlet</w:t>
+      </w:r>
+      <w:r>
+        <w:t xml:space="preserve"> on coverFeed.jsp</w:t>
       </w:r>
     </w:p>
     <w:p>
@@ -7071,10 +7075,239 @@
         <w:t>he image widget then uses this new JSON data to d</w:t>
       </w:r>
       <w:r>
-        <w:t>isplay only the required images, by reinitializing the contentFlow obj</w:t>
-      </w:r>
-      <w:r>
-        <w:t>ect with the filtered JSON data, (see medCafe.images.js filterImages.)</w:t>
+        <w:t xml:space="preserve">isplay only the required images using the method </w:t>
+      </w:r>
+      <w:r>
+        <w:rPr>
+          <w:b/>
+        </w:rPr>
+        <w:t>filterDateImage</w:t>
+      </w:r>
+      <w:r>
+        <w:t xml:space="preserve"> which is triggered on the FILTER_DATE event. This will then generate the new set of images via the </w:t>
+      </w:r>
+      <w:r>
+        <w:t>contentflow/coverFeed.</w:t>
+      </w:r>
+      <w:r>
+        <w:t xml:space="preserve">jsp, </w:t>
+      </w:r>
+      <w:r>
+        <w:t xml:space="preserve"> by reinitializing the contentFlow obj</w:t>
+      </w:r>
+      <w:r>
+        <w:t>ect with the filtered JSON data</w:t>
+      </w:r>
+      <w:r>
+        <w:t xml:space="preserve"> from coverFeed.jsp using an Ajax get method call</w:t>
+      </w:r>
+      <w:r>
+        <w:t>,</w:t>
+      </w:r>
+    </w:p>
+    <w:p>
+      <w:pPr>
+        <w:widowControl w:val="0"/>
+        <w:shd w:val="solid" w:color="C6D9F1" w:themeColor="text2" w:themeTint="33" w:fill="auto"/>
+        <w:autoSpaceDE w:val="0"/>
+        <w:autoSpaceDN w:val="0"/>
+        <w:adjustRightInd w:val="0"/>
+        <w:spacing w:after="0"/>
+        <w:rPr>
+          <w:rFonts w:ascii="Monaco" w:hAnsi="Monaco" w:cs="Monaco"/>
+          <w:sz w:val="22"/>
+          <w:szCs w:val="22"/>
+        </w:rPr>
+      </w:pPr>
+      <w:r>
+        <w:rPr>
+          <w:rFonts w:ascii="Monaco" w:hAnsi="Monaco" w:cs="Monaco"/>
+          <w:color w:val="800080"/>
+          <w:sz w:val="22"/>
+          <w:szCs w:val="22"/>
+        </w:rPr>
+        <w:t>var</w:t>
+      </w:r>
+      <w:r>
+        <w:rPr>
+          <w:rFonts w:ascii="Monaco" w:hAnsi="Monaco" w:cs="Monaco"/>
+          <w:color w:val="000000"/>
+          <w:sz w:val="22"/>
+          <w:szCs w:val="22"/>
+        </w:rPr>
+        <w:t xml:space="preserve"> fileUrl = </w:t>
+      </w:r>
+      <w:r>
+        <w:rPr>
+          <w:rFonts w:ascii="Monaco" w:hAnsi="Monaco" w:cs="Monaco"/>
+          <w:color w:val="0000FF"/>
+          <w:sz w:val="22"/>
+          <w:szCs w:val="22"/>
+        </w:rPr>
+        <w:t>"contentflow/coverFeed.jsp"</w:t>
+      </w:r>
+      <w:r>
+        <w:rPr>
+          <w:rFonts w:ascii="Monaco" w:hAnsi="Monaco" w:cs="Monaco"/>
+          <w:color w:val="000000"/>
+          <w:sz w:val="22"/>
+          <w:szCs w:val="22"/>
+        </w:rPr>
+        <w:t>;</w:t>
+      </w:r>
+    </w:p>
+    <w:p>
+      <w:pPr>
+        <w:widowControl w:val="0"/>
+        <w:shd w:val="solid" w:color="C6D9F1" w:themeColor="text2" w:themeTint="33" w:fill="auto"/>
+        <w:autoSpaceDE w:val="0"/>
+        <w:autoSpaceDN w:val="0"/>
+        <w:adjustRightInd w:val="0"/>
+        <w:spacing w:after="0"/>
+        <w:rPr>
+          <w:rFonts w:ascii="Monaco" w:hAnsi="Monaco" w:cs="Monaco"/>
+          <w:sz w:val="22"/>
+          <w:szCs w:val="22"/>
+        </w:rPr>
+      </w:pPr>
+      <w:r>
+        <w:rPr>
+          <w:rFonts w:ascii="Monaco" w:hAnsi="Monaco" w:cs="Monaco"/>
+          <w:color w:val="000000"/>
+          <w:sz w:val="22"/>
+          <w:szCs w:val="22"/>
+        </w:rPr>
+        <w:tab/>
+      </w:r>
+      <w:r>
+        <w:rPr>
+          <w:rFonts w:ascii="Monaco" w:hAnsi="Monaco" w:cs="Monaco"/>
+          <w:color w:val="000000"/>
+          <w:sz w:val="22"/>
+          <w:szCs w:val="22"/>
+        </w:rPr>
+        <w:tab/>
+        <w:t xml:space="preserve"> </w:t>
+      </w:r>
+    </w:p>
+    <w:p>
+      <w:pPr>
+        <w:widowControl w:val="0"/>
+        <w:shd w:val="solid" w:color="C6D9F1" w:themeColor="text2" w:themeTint="33" w:fill="auto"/>
+        <w:autoSpaceDE w:val="0"/>
+        <w:autoSpaceDN w:val="0"/>
+        <w:adjustRightInd w:val="0"/>
+        <w:spacing w:after="0"/>
+        <w:rPr>
+          <w:rFonts w:ascii="Monaco" w:hAnsi="Monaco" w:cs="Monaco"/>
+          <w:sz w:val="22"/>
+          <w:szCs w:val="22"/>
+        </w:rPr>
+      </w:pPr>
+      <w:r>
+        <w:rPr>
+          <w:rFonts w:ascii="Monaco" w:hAnsi="Monaco" w:cs="Monaco"/>
+          <w:color w:val="000000"/>
+          <w:sz w:val="22"/>
+          <w:szCs w:val="22"/>
+        </w:rPr>
+        <w:tab/>
+        <w:t xml:space="preserve">$.get(fileUrl, </w:t>
+      </w:r>
+      <w:r>
+        <w:rPr>
+          <w:rFonts w:ascii="Monaco" w:hAnsi="Monaco" w:cs="Monaco"/>
+          <w:color w:val="800080"/>
+          <w:sz w:val="22"/>
+          <w:szCs w:val="22"/>
+        </w:rPr>
+        <w:t>function</w:t>
+      </w:r>
+      <w:r>
+        <w:rPr>
+          <w:rFonts w:ascii="Monaco" w:hAnsi="Monaco" w:cs="Monaco"/>
+          <w:color w:val="000000"/>
+          <w:sz w:val="22"/>
+          <w:szCs w:val="22"/>
+        </w:rPr>
+        <w:t>(data)</w:t>
+      </w:r>
+    </w:p>
+    <w:p>
+      <w:pPr>
+        <w:widowControl w:val="0"/>
+        <w:shd w:val="solid" w:color="C6D9F1" w:themeColor="text2" w:themeTint="33" w:fill="auto"/>
+        <w:autoSpaceDE w:val="0"/>
+        <w:autoSpaceDN w:val="0"/>
+        <w:adjustRightInd w:val="0"/>
+        <w:spacing w:after="0"/>
+        <w:rPr>
+          <w:rFonts w:ascii="Monaco" w:hAnsi="Monaco" w:cs="Monaco"/>
+          <w:sz w:val="22"/>
+          <w:szCs w:val="22"/>
+        </w:rPr>
+      </w:pPr>
+      <w:r>
+        <w:rPr>
+          <w:rFonts w:ascii="Monaco" w:hAnsi="Monaco" w:cs="Monaco"/>
+          <w:color w:val="000000"/>
+          <w:sz w:val="22"/>
+          <w:szCs w:val="22"/>
+        </w:rPr>
+        <w:t xml:space="preserve"> </w:t>
+      </w:r>
+      <w:r>
+        <w:rPr>
+          <w:rFonts w:ascii="Monaco" w:hAnsi="Monaco" w:cs="Monaco"/>
+          <w:color w:val="000000"/>
+          <w:sz w:val="22"/>
+          <w:szCs w:val="22"/>
+        </w:rPr>
+        <w:tab/>
+        <w:t>{</w:t>
+      </w:r>
+      <w:r>
+        <w:rPr>
+          <w:rFonts w:ascii="Monaco" w:hAnsi="Monaco" w:cs="Monaco"/>
+          <w:color w:val="000000"/>
+          <w:sz w:val="22"/>
+          <w:szCs w:val="22"/>
+        </w:rPr>
+        <w:tab/>
+      </w:r>
+    </w:p>
+    <w:p>
+      <w:r>
+        <w:rPr>
+          <w:rFonts w:ascii="Monaco" w:hAnsi="Monaco" w:cs="Monaco"/>
+          <w:color w:val="000000"/>
+          <w:sz w:val="22"/>
+          <w:szCs w:val="22"/>
+        </w:rPr>
+        <w:t xml:space="preserve"> </w:t>
+      </w:r>
+      <w:r>
+        <w:rPr>
+          <w:rFonts w:ascii="Monaco" w:hAnsi="Monaco" w:cs="Monaco"/>
+          <w:color w:val="000000"/>
+          <w:sz w:val="22"/>
+          <w:szCs w:val="22"/>
+        </w:rPr>
+        <w:tab/>
+      </w:r>
+    </w:p>
+    <w:p>
+      <w:r>
+        <w:t xml:space="preserve"> S</w:t>
+      </w:r>
+      <w:r>
+        <w:t>ee medCafe.images.js filterImages</w:t>
+      </w:r>
+      <w:r>
+        <w:t>,  which is called from filterDateImage</w:t>
+      </w:r>
+      <w:r>
+        <w:t>.</w:t>
       </w:r>
     </w:p>
     <w:p>
@@ -7344,6 +7577,92 @@
 <file path=word/numbering.xml><?xml version="1.0" encoding="utf-8"?>
 <w:numbering xmlns:mo="http://schemas.microsoft.com/office/mac/office/2008/main" xmlns:ve="http://schemas.openxmlformats.org/markup-compatibility/2006" xmlns:mv="urn:schemas-microsoft-com:mac:vml" xmlns:o="urn:schemas-microsoft-com:office:office" xmlns:r="http://schemas.openxmlformats.org/officeDocument/2006/relationships" xmlns:m="http://schemas.openxmlformats.org/officeDocument/2006/math" xmlns:v="urn:schemas-microsoft-com:vml" xmlns:wp="http://schemas.openxmlformats.org/drawingml/2006/wordprocessingDrawing" xmlns:w10="urn:schemas-microsoft-com:office:word" xmlns:w="http://schemas.openxmlformats.org/wordprocessingml/2006/main" xmlns:wne="http://schemas.microsoft.com/office/word/2006/wordml">
   <w:abstractNum w:abstractNumId="0">
+    <w:nsid w:val="2F7978D6"/>
+    <w:multiLevelType w:val="hybridMultilevel"/>
+    <w:tmpl w:val="E78ECA2E"/>
+    <w:lvl w:ilvl="0" w:tplc="0409000F">
+      <w:start w:val="1"/>
+      <w:numFmt w:val="decimal"/>
+      <w:lvlText w:val="%1."/>
+      <w:lvlJc w:val="left"/>
+      <w:pPr>
+        <w:ind w:left="720" w:hanging="360"/>
+      </w:pPr>
+    </w:lvl>
+    <w:lvl w:ilvl="1" w:tplc="04090019" w:tentative="1">
+      <w:start w:val="1"/>
+      <w:numFmt w:val="lowerLetter"/>
+      <w:lvlText w:val="%2."/>
+      <w:lvlJc w:val="left"/>
+      <w:pPr>
+        <w:ind w:left="1440" w:hanging="360"/>
+      </w:pPr>
+    </w:lvl>
+    <w:lvl w:ilvl="2" w:tplc="0409001B" w:tentative="1">
+      <w:start w:val="1"/>
+      <w:numFmt w:val="lowerRoman"/>
+      <w:lvlText w:val="%3."/>
+      <w:lvlJc w:val="right"/>
+      <w:pPr>
+        <w:ind w:left="2160" w:hanging="180"/>
+      </w:pPr>
+    </w:lvl>
+    <w:lvl w:ilvl="3" w:tplc="0409000F" w:tentative="1">
+      <w:start w:val="1"/>
+      <w:numFmt w:val="decimal"/>
+      <w:lvlText w:val="%4."/>
+      <w:lvlJc w:val="left"/>
+      <w:pPr>
+        <w:ind w:left="2880" w:hanging="360"/>
+      </w:pPr>
+    </w:lvl>
+    <w:lvl w:ilvl="4" w:tplc="04090019" w:tentative="1">
+      <w:start w:val="1"/>
+      <w:numFmt w:val="lowerLetter"/>
+      <w:lvlText w:val="%5."/>
+      <w:lvlJc w:val="left"/>
+      <w:pPr>
+        <w:ind w:left="3600" w:hanging="360"/>
+      </w:pPr>
+    </w:lvl>
+    <w:lvl w:ilvl="5" w:tplc="0409001B" w:tentative="1">
+      <w:start w:val="1"/>
+      <w:numFmt w:val="lowerRoman"/>
+      <w:lvlText w:val="%6."/>
+      <w:lvlJc w:val="right"/>
+      <w:pPr>
+        <w:ind w:left="4320" w:hanging="180"/>
+      </w:pPr>
+    </w:lvl>
+    <w:lvl w:ilvl="6" w:tplc="0409000F" w:tentative="1">
+      <w:start w:val="1"/>
+      <w:numFmt w:val="decimal"/>
+      <w:lvlText w:val="%7."/>
+      <w:lvlJc w:val="left"/>
+      <w:pPr>
+        <w:ind w:left="5040" w:hanging="360"/>
+      </w:pPr>
+    </w:lvl>
+    <w:lvl w:ilvl="7" w:tplc="04090019" w:tentative="1">
+      <w:start w:val="1"/>
+      <w:numFmt w:val="lowerLetter"/>
+      <w:lvlText w:val="%8."/>
+      <w:lvlJc w:val="left"/>
+      <w:pPr>
+        <w:ind w:left="5760" w:hanging="360"/>
+      </w:pPr>
+    </w:lvl>
+    <w:lvl w:ilvl="8" w:tplc="0409001B" w:tentative="1">
+      <w:start w:val="1"/>
+      <w:numFmt w:val="lowerRoman"/>
+      <w:lvlText w:val="%9."/>
+      <w:lvlJc w:val="right"/>
+      <w:pPr>
+        <w:ind w:left="6480" w:hanging="180"/>
+      </w:pPr>
+    </w:lvl>
+  </w:abstractNum>
+  <w:abstractNum w:abstractNumId="1">
     <w:nsid w:val="47636304"/>
     <w:multiLevelType w:val="hybridMultilevel"/>
     <w:tmpl w:val="A46E789C"/>
@@ -7456,7 +7775,7 @@
       </w:rPr>
     </w:lvl>
   </w:abstractNum>
-  <w:abstractNum w:abstractNumId="1">
+  <w:abstractNum w:abstractNumId="2">
     <w:nsid w:val="570118B2"/>
     <w:multiLevelType w:val="hybridMultilevel"/>
     <w:tmpl w:val="32C4DDDA"/>
@@ -7569,7 +7888,7 @@
       </w:rPr>
     </w:lvl>
   </w:abstractNum>
-  <w:abstractNum w:abstractNumId="2">
+  <w:abstractNum w:abstractNumId="3">
     <w:nsid w:val="6E243391"/>
     <w:multiLevelType w:val="hybridMultilevel"/>
     <w:tmpl w:val="0D445B22"/>
@@ -7682,7 +8001,7 @@
       </w:rPr>
     </w:lvl>
   </w:abstractNum>
-  <w:abstractNum w:abstractNumId="3">
+  <w:abstractNum w:abstractNumId="4">
     <w:nsid w:val="728B009F"/>
     <w:multiLevelType w:val="hybridMultilevel"/>
     <w:tmpl w:val="25848B08"/>
@@ -7796,15 +8115,18 @@
     </w:lvl>
   </w:abstractNum>
   <w:num w:numId="1">
+    <w:abstractNumId w:val="2"/>
+  </w:num>
+  <w:num w:numId="2">
+    <w:abstractNumId w:val="3"/>
+  </w:num>
+  <w:num w:numId="3">
+    <w:abstractNumId w:val="4"/>
+  </w:num>
+  <w:num w:numId="4">
     <w:abstractNumId w:val="1"/>
   </w:num>
-  <w:num w:numId="2">
-    <w:abstractNumId w:val="2"/>
-  </w:num>
-  <w:num w:numId="3">
-    <w:abstractNumId w:val="3"/>
-  </w:num>
-  <w:num w:numId="4">
+  <w:num w:numId="5">
     <w:abstractNumId w:val="0"/>
   </w:num>
 </w:numbering>

</xml_diff>

<commit_message>
How to access a custom attribute in the Simile Timeline
</commit_message>
<xml_diff>
--- a/Documents/Notes for Development.docx
+++ b/Documents/Notes for Development.docx
@@ -7077,6 +7077,643 @@
         <w:rPr>
           <w:iCs/>
         </w:rPr>
+        <w:t>An example of the generated JSON is below:</w:t>
+      </w:r>
+    </w:p>
+    <w:p>
+      <w:pPr>
+        <w:shd w:val="solid" w:color="C6D9F1" w:themeColor="text2" w:themeTint="33" w:fill="auto"/>
+        <w:spacing w:after="120"/>
+      </w:pPr>
+      <w:r>
+        <w:t>{</w:t>
+      </w:r>
+    </w:p>
+    <w:p>
+      <w:pPr>
+        <w:shd w:val="solid" w:color="C6D9F1" w:themeColor="text2" w:themeTint="33" w:fill="auto"/>
+        <w:spacing w:after="120"/>
+      </w:pPr>
+      <w:r>
+        <w:t>"wikiSection":"Patient Data",</w:t>
+      </w:r>
+    </w:p>
+    <w:p>
+      <w:pPr>
+        <w:shd w:val="solid" w:color="C6D9F1" w:themeColor="text2" w:themeTint="33" w:fill="auto"/>
+        <w:spacing w:after="120"/>
+      </w:pPr>
+      <w:r>
+        <w:t>"wikiURL":"Patient data",</w:t>
+      </w:r>
+    </w:p>
+    <w:p>
+      <w:pPr>
+        <w:shd w:val="solid" w:color="C6D9F1" w:themeColor="text2" w:themeTint="33" w:fill="auto"/>
+        <w:spacing w:after="120"/>
+      </w:pPr>
+      <w:r>
+        <w:t>"events":</w:t>
+      </w:r>
+    </w:p>
+    <w:p>
+      <w:pPr>
+        <w:shd w:val="solid" w:color="C6D9F1" w:themeColor="text2" w:themeTint="33" w:fill="auto"/>
+        <w:spacing w:after="120"/>
+      </w:pPr>
+      <w:r>
+        <w:t>[</w:t>
+      </w:r>
+    </w:p>
+    <w:p>
+      <w:pPr>
+        <w:shd w:val="solid" w:color="C6D9F1" w:themeColor="text2" w:themeTint="33" w:fill="auto"/>
+        <w:spacing w:after="120"/>
+        <w:ind w:firstLine="720"/>
+      </w:pPr>
+      <w:r>
+        <w:t>{"icon":"http://127.0.0.1:8080/medcafe/images/notes.png",</w:t>
+      </w:r>
+    </w:p>
+    <w:p>
+      <w:pPr>
+        <w:shd w:val="solid" w:color="C6D9F1" w:themeColor="text2" w:themeTint="33" w:fill="auto"/>
+        <w:spacing w:after="120"/>
+        <w:ind w:firstLine="720"/>
+      </w:pPr>
+      <w:r>
+        <w:t>"title":"Test","start":new Date (2010,06,15),</w:t>
+      </w:r>
+    </w:p>
+    <w:p>
+      <w:pPr>
+        <w:shd w:val="solid" w:color="C6D9F1" w:themeColor="text2" w:themeTint="33" w:fill="auto"/>
+        <w:spacing w:after="120"/>
+        <w:ind w:firstLine="720"/>
+      </w:pPr>
+      <w:r>
+        <w:t>"link":"http://127.0.0.1:8080/medcafe/images/",</w:t>
+      </w:r>
+    </w:p>
+    <w:p>
+      <w:pPr>
+        <w:shd w:val="solid" w:color="C6D9F1" w:themeColor="text2" w:themeTint="33" w:fill="auto"/>
+        <w:spacing w:after="120"/>
+        <w:ind w:firstLine="720"/>
+      </w:pPr>
+      <w:r>
+        <w:t>"image":"http://127.0.0.1:8080/medcafe/images/patients/4/",</w:t>
+      </w:r>
+    </w:p>
+    <w:p>
+      <w:pPr>
+        <w:shd w:val="solid" w:color="C6D9F1" w:themeColor="text2" w:themeTint="33" w:fill="auto"/>
+        <w:spacing w:after="120"/>
+        <w:ind w:firstLine="720"/>
+      </w:pPr>
+      <w:r>
+        <w:rPr>
+          <w:highlight w:val="yellow"/>
+        </w:rPr>
+        <w:t>"type":"Records"</w:t>
+      </w:r>
+    </w:p>
+    <w:p>
+      <w:pPr>
+        <w:shd w:val="solid" w:color="C6D9F1" w:themeColor="text2" w:themeTint="33" w:fill="auto"/>
+        <w:spacing w:after="120"/>
+        <w:ind w:firstLine="720"/>
+      </w:pPr>
+      <w:r>
+        <w:t>}</w:t>
+      </w:r>
+    </w:p>
+    <w:p>
+      <w:pPr>
+        <w:shd w:val="solid" w:color="C6D9F1" w:themeColor="text2" w:themeTint="33" w:fill="auto"/>
+        <w:spacing w:after="120"/>
+        <w:ind w:firstLine="720"/>
+      </w:pPr>
+      <w:r>
+        <w:t>…]</w:t>
+      </w:r>
+    </w:p>
+    <w:p>
+      <w:pPr>
+        <w:rPr>
+          <w:iCs/>
+        </w:rPr>
+      </w:pPr>
+      <w:r>
+        <w:rPr>
+          <w:iCs/>
+        </w:rPr>
+        <w:t>All the JSON elements are standard except for the type attribute.</w:t>
+      </w:r>
+    </w:p>
+    <w:p>
+      <w:pPr>
+        <w:rPr>
+          <w:iCs/>
+        </w:rPr>
+      </w:pPr>
+      <w:r>
+        <w:rPr>
+          <w:iCs/>
+        </w:rPr>
+        <w:t>This is a custom attribute.</w:t>
+      </w:r>
+    </w:p>
+    <w:p>
+      <w:pPr>
+        <w:rPr>
+          <w:iCs/>
+        </w:rPr>
+      </w:pPr>
+      <w:r>
+        <w:rPr>
+          <w:iCs/>
+        </w:rPr>
+        <w:t xml:space="preserve">To access this value in the code, we access an evt object called the EventSource Class. Refer here for API : </w:t>
+      </w:r>
+    </w:p>
+    <w:p>
+      <w:pPr>
+        <w:rPr>
+          <w:iCs/>
+        </w:rPr>
+      </w:pPr>
+      <w:hyperlink r:id="rId8" w:history="1">
+        <w:r>
+          <w:rPr>
+            <w:rStyle w:val="Hyperlink"/>
+            <w:iCs/>
+          </w:rPr>
+          <w:t>http://simile-widgets.org/wiki/Timeline_EventSourceClass</w:t>
+        </w:r>
+      </w:hyperlink>
+    </w:p>
+    <w:p>
+      <w:pPr>
+        <w:rPr>
+          <w:iCs/>
+        </w:rPr>
+      </w:pPr>
+      <w:r>
+        <w:rPr>
+          <w:iCs/>
+        </w:rPr>
+        <w:t>Use the getProperty method to access this value.</w:t>
+      </w:r>
+    </w:p>
+    <w:p>
+      <w:pPr>
+        <w:rPr>
+          <w:iCs/>
+        </w:rPr>
+      </w:pPr>
+      <w:r>
+        <w:rPr>
+          <w:iCs/>
+        </w:rPr>
+        <w:t>e.g. evt.getProperty(“type”).</w:t>
+      </w:r>
+    </w:p>
+    <w:p>
+      <w:pPr>
+        <w:rPr>
+          <w:iCs/>
+        </w:rPr>
+      </w:pPr>
+      <w:r>
+        <w:rPr>
+          <w:iCs/>
+        </w:rPr>
+        <w:t>An example of accessing the type attribute is in medCafe.timeline.js, line 149.</w:t>
+      </w:r>
+    </w:p>
+    <w:p>
+      <w:pPr>
+        <w:widowControl w:val="0"/>
+        <w:shd w:val="solid" w:color="C6D9F1" w:themeColor="text2" w:themeTint="33" w:fill="auto"/>
+        <w:autoSpaceDE w:val="0"/>
+        <w:autoSpaceDN w:val="0"/>
+        <w:adjustRightInd w:val="0"/>
+        <w:spacing w:after="0"/>
+        <w:rPr>
+          <w:rFonts w:ascii="Monaco" w:hAnsi="Monaco" w:cs="Monaco"/>
+          <w:sz w:val="20"/>
+          <w:szCs w:val="22"/>
+        </w:rPr>
+      </w:pPr>
+      <w:r>
+        <w:rPr>
+          <w:rFonts w:ascii="Monaco" w:hAnsi="Monaco" w:cs="Monaco"/>
+          <w:color w:val="800080"/>
+          <w:sz w:val="20"/>
+          <w:szCs w:val="22"/>
+        </w:rPr>
+        <w:t>function</w:t>
+      </w:r>
+      <w:r>
+        <w:rPr>
+          <w:rFonts w:ascii="Monaco" w:hAnsi="Monaco" w:cs="Monaco"/>
+          <w:color w:val="000000"/>
+          <w:sz w:val="20"/>
+          <w:szCs w:val="22"/>
+        </w:rPr>
+        <w:t xml:space="preserve"> fillInfoBubbleCustom(evt, elmt, theme, labeller, patientId, type)</w:t>
+      </w:r>
+    </w:p>
+    <w:p>
+      <w:pPr>
+        <w:widowControl w:val="0"/>
+        <w:shd w:val="solid" w:color="C6D9F1" w:themeColor="text2" w:themeTint="33" w:fill="auto"/>
+        <w:autoSpaceDE w:val="0"/>
+        <w:autoSpaceDN w:val="0"/>
+        <w:adjustRightInd w:val="0"/>
+        <w:spacing w:after="0"/>
+        <w:rPr>
+          <w:rFonts w:ascii="Monaco" w:hAnsi="Monaco" w:cs="Monaco"/>
+          <w:sz w:val="20"/>
+          <w:szCs w:val="22"/>
+        </w:rPr>
+      </w:pPr>
+      <w:r>
+        <w:rPr>
+          <w:rFonts w:ascii="Monaco" w:hAnsi="Monaco" w:cs="Monaco"/>
+          <w:color w:val="000000"/>
+          <w:sz w:val="20"/>
+          <w:szCs w:val="22"/>
+        </w:rPr>
+        <w:t>{</w:t>
+      </w:r>
+    </w:p>
+    <w:p>
+      <w:pPr>
+        <w:widowControl w:val="0"/>
+        <w:shd w:val="solid" w:color="C6D9F1" w:themeColor="text2" w:themeTint="33" w:fill="auto"/>
+        <w:autoSpaceDE w:val="0"/>
+        <w:autoSpaceDN w:val="0"/>
+        <w:adjustRightInd w:val="0"/>
+        <w:spacing w:after="0"/>
+        <w:rPr>
+          <w:rFonts w:ascii="Monaco" w:hAnsi="Monaco" w:cs="Monaco"/>
+          <w:sz w:val="20"/>
+          <w:szCs w:val="22"/>
+        </w:rPr>
+      </w:pPr>
+      <w:r>
+        <w:rPr>
+          <w:rFonts w:ascii="Monaco" w:hAnsi="Monaco" w:cs="Monaco"/>
+          <w:color w:val="000000"/>
+          <w:sz w:val="20"/>
+          <w:szCs w:val="22"/>
+        </w:rPr>
+        <w:tab/>
+      </w:r>
+      <w:r>
+        <w:rPr>
+          <w:rFonts w:ascii="Monaco" w:hAnsi="Monaco" w:cs="Monaco"/>
+          <w:color w:val="000000"/>
+          <w:sz w:val="20"/>
+          <w:szCs w:val="22"/>
+        </w:rPr>
+        <w:tab/>
+      </w:r>
+      <w:r>
+        <w:rPr>
+          <w:rFonts w:ascii="Monaco" w:hAnsi="Monaco" w:cs="Monaco"/>
+          <w:color w:val="800080"/>
+          <w:sz w:val="20"/>
+          <w:szCs w:val="22"/>
+        </w:rPr>
+        <w:t>var</w:t>
+      </w:r>
+      <w:r>
+        <w:rPr>
+          <w:rFonts w:ascii="Monaco" w:hAnsi="Monaco" w:cs="Monaco"/>
+          <w:color w:val="000000"/>
+          <w:sz w:val="20"/>
+          <w:szCs w:val="22"/>
+        </w:rPr>
+        <w:t xml:space="preserve"> doc = elmt.ownerDocument;</w:t>
+      </w:r>
+    </w:p>
+    <w:p>
+      <w:pPr>
+        <w:widowControl w:val="0"/>
+        <w:shd w:val="solid" w:color="C6D9F1" w:themeColor="text2" w:themeTint="33" w:fill="auto"/>
+        <w:autoSpaceDE w:val="0"/>
+        <w:autoSpaceDN w:val="0"/>
+        <w:adjustRightInd w:val="0"/>
+        <w:spacing w:after="0"/>
+        <w:rPr>
+          <w:rFonts w:ascii="Monaco" w:hAnsi="Monaco" w:cs="Monaco"/>
+          <w:sz w:val="20"/>
+          <w:szCs w:val="22"/>
+        </w:rPr>
+      </w:pPr>
+      <w:r>
+        <w:rPr>
+          <w:rFonts w:ascii="Monaco" w:hAnsi="Monaco" w:cs="Monaco"/>
+          <w:color w:val="000000"/>
+          <w:sz w:val="20"/>
+          <w:szCs w:val="22"/>
+        </w:rPr>
+        <w:t xml:space="preserve">       </w:t>
+      </w:r>
+    </w:p>
+    <w:p>
+      <w:pPr>
+        <w:widowControl w:val="0"/>
+        <w:shd w:val="solid" w:color="C6D9F1" w:themeColor="text2" w:themeTint="33" w:fill="auto"/>
+        <w:autoSpaceDE w:val="0"/>
+        <w:autoSpaceDN w:val="0"/>
+        <w:adjustRightInd w:val="0"/>
+        <w:spacing w:after="0"/>
+        <w:rPr>
+          <w:rFonts w:ascii="Monaco" w:hAnsi="Monaco" w:cs="Monaco"/>
+          <w:sz w:val="20"/>
+          <w:szCs w:val="22"/>
+        </w:rPr>
+      </w:pPr>
+      <w:r>
+        <w:rPr>
+          <w:rFonts w:ascii="Monaco" w:hAnsi="Monaco" w:cs="Monaco"/>
+          <w:color w:val="000000"/>
+          <w:sz w:val="20"/>
+          <w:szCs w:val="22"/>
+        </w:rPr>
+        <w:t xml:space="preserve">        </w:t>
+      </w:r>
+      <w:r>
+        <w:rPr>
+          <w:rFonts w:ascii="Monaco" w:hAnsi="Monaco" w:cs="Monaco"/>
+          <w:color w:val="800080"/>
+          <w:sz w:val="20"/>
+          <w:szCs w:val="22"/>
+        </w:rPr>
+        <w:t>var</w:t>
+      </w:r>
+      <w:r>
+        <w:rPr>
+          <w:rFonts w:ascii="Monaco" w:hAnsi="Monaco" w:cs="Monaco"/>
+          <w:color w:val="000000"/>
+          <w:sz w:val="20"/>
+          <w:szCs w:val="22"/>
+        </w:rPr>
+        <w:t xml:space="preserve"> title = evt.getText();</w:t>
+      </w:r>
+    </w:p>
+    <w:p>
+      <w:pPr>
+        <w:widowControl w:val="0"/>
+        <w:shd w:val="solid" w:color="C6D9F1" w:themeColor="text2" w:themeTint="33" w:fill="auto"/>
+        <w:autoSpaceDE w:val="0"/>
+        <w:autoSpaceDN w:val="0"/>
+        <w:adjustRightInd w:val="0"/>
+        <w:spacing w:after="0"/>
+        <w:rPr>
+          <w:rFonts w:ascii="Monaco" w:hAnsi="Monaco" w:cs="Monaco"/>
+          <w:sz w:val="20"/>
+          <w:szCs w:val="22"/>
+        </w:rPr>
+      </w:pPr>
+      <w:r>
+        <w:rPr>
+          <w:rFonts w:ascii="Monaco" w:hAnsi="Monaco" w:cs="Monaco"/>
+          <w:color w:val="000000"/>
+          <w:sz w:val="20"/>
+          <w:szCs w:val="22"/>
+        </w:rPr>
+        <w:t xml:space="preserve">        </w:t>
+      </w:r>
+      <w:r>
+        <w:rPr>
+          <w:rFonts w:ascii="Monaco" w:hAnsi="Monaco" w:cs="Monaco"/>
+          <w:color w:val="800080"/>
+          <w:sz w:val="20"/>
+          <w:szCs w:val="22"/>
+        </w:rPr>
+        <w:t>var</w:t>
+      </w:r>
+      <w:r>
+        <w:rPr>
+          <w:rFonts w:ascii="Monaco" w:hAnsi="Monaco" w:cs="Monaco"/>
+          <w:color w:val="000000"/>
+          <w:sz w:val="20"/>
+          <w:szCs w:val="22"/>
+        </w:rPr>
+        <w:t xml:space="preserve"> link = evt.getLink();</w:t>
+      </w:r>
+    </w:p>
+    <w:p>
+      <w:pPr>
+        <w:widowControl w:val="0"/>
+        <w:shd w:val="solid" w:color="C6D9F1" w:themeColor="text2" w:themeTint="33" w:fill="auto"/>
+        <w:autoSpaceDE w:val="0"/>
+        <w:autoSpaceDN w:val="0"/>
+        <w:adjustRightInd w:val="0"/>
+        <w:spacing w:after="0"/>
+        <w:rPr>
+          <w:rFonts w:ascii="Monaco" w:hAnsi="Monaco" w:cs="Monaco"/>
+          <w:sz w:val="20"/>
+          <w:szCs w:val="22"/>
+        </w:rPr>
+      </w:pPr>
+      <w:r>
+        <w:rPr>
+          <w:rFonts w:ascii="Monaco" w:hAnsi="Monaco" w:cs="Monaco"/>
+          <w:color w:val="000000"/>
+          <w:sz w:val="20"/>
+          <w:szCs w:val="22"/>
+        </w:rPr>
+        <w:t xml:space="preserve">        </w:t>
+      </w:r>
+      <w:r>
+        <w:rPr>
+          <w:rFonts w:ascii="Monaco" w:hAnsi="Monaco" w:cs="Monaco"/>
+          <w:color w:val="800080"/>
+          <w:sz w:val="20"/>
+          <w:szCs w:val="22"/>
+        </w:rPr>
+        <w:t>var</w:t>
+      </w:r>
+      <w:r>
+        <w:rPr>
+          <w:rFonts w:ascii="Monaco" w:hAnsi="Monaco" w:cs="Monaco"/>
+          <w:color w:val="000000"/>
+          <w:sz w:val="20"/>
+          <w:szCs w:val="22"/>
+        </w:rPr>
+        <w:t xml:space="preserve"> image = evt.getImage();</w:t>
+      </w:r>
+    </w:p>
+    <w:p>
+      <w:pPr>
+        <w:widowControl w:val="0"/>
+        <w:shd w:val="solid" w:color="C6D9F1" w:themeColor="text2" w:themeTint="33" w:fill="auto"/>
+        <w:autoSpaceDE w:val="0"/>
+        <w:autoSpaceDN w:val="0"/>
+        <w:adjustRightInd w:val="0"/>
+        <w:spacing w:after="0"/>
+        <w:rPr>
+          <w:rFonts w:ascii="Monaco" w:hAnsi="Monaco" w:cs="Monaco"/>
+          <w:sz w:val="20"/>
+          <w:szCs w:val="22"/>
+        </w:rPr>
+      </w:pPr>
+      <w:r>
+        <w:rPr>
+          <w:rFonts w:ascii="Monaco" w:hAnsi="Monaco" w:cs="Monaco"/>
+          <w:color w:val="000000"/>
+          <w:sz w:val="20"/>
+          <w:szCs w:val="22"/>
+        </w:rPr>
+        <w:t xml:space="preserve">        </w:t>
+      </w:r>
+      <w:r>
+        <w:rPr>
+          <w:rFonts w:ascii="Monaco" w:hAnsi="Monaco" w:cs="Monaco"/>
+          <w:color w:val="800080"/>
+          <w:sz w:val="20"/>
+          <w:szCs w:val="22"/>
+          <w:highlight w:val="yellow"/>
+        </w:rPr>
+        <w:t>var</w:t>
+      </w:r>
+      <w:r>
+        <w:rPr>
+          <w:rFonts w:ascii="Monaco" w:hAnsi="Monaco" w:cs="Monaco"/>
+          <w:color w:val="000000"/>
+          <w:sz w:val="20"/>
+          <w:szCs w:val="22"/>
+          <w:highlight w:val="yellow"/>
+        </w:rPr>
+        <w:t xml:space="preserve"> nodetype = evt.getProperty(</w:t>
+      </w:r>
+      <w:r>
+        <w:rPr>
+          <w:rFonts w:ascii="Monaco" w:hAnsi="Monaco" w:cs="Monaco"/>
+          <w:color w:val="0000FF"/>
+          <w:sz w:val="20"/>
+          <w:szCs w:val="22"/>
+          <w:highlight w:val="yellow"/>
+        </w:rPr>
+        <w:t>"type"</w:t>
+      </w:r>
+      <w:r>
+        <w:rPr>
+          <w:rFonts w:ascii="Monaco" w:hAnsi="Monaco" w:cs="Monaco"/>
+          <w:color w:val="000000"/>
+          <w:sz w:val="20"/>
+          <w:szCs w:val="22"/>
+          <w:highlight w:val="yellow"/>
+        </w:rPr>
+        <w:t>);</w:t>
+      </w:r>
+    </w:p>
+    <w:p>
+      <w:pPr>
+        <w:widowControl w:val="0"/>
+        <w:shd w:val="solid" w:color="C6D9F1" w:themeColor="text2" w:themeTint="33" w:fill="auto"/>
+        <w:autoSpaceDE w:val="0"/>
+        <w:autoSpaceDN w:val="0"/>
+        <w:adjustRightInd w:val="0"/>
+        <w:spacing w:after="0"/>
+        <w:rPr>
+          <w:rFonts w:ascii="Monaco" w:hAnsi="Monaco" w:cs="Monaco"/>
+          <w:sz w:val="20"/>
+          <w:szCs w:val="22"/>
+        </w:rPr>
+      </w:pPr>
+      <w:r>
+        <w:rPr>
+          <w:rFonts w:ascii="Monaco" w:hAnsi="Monaco" w:cs="Monaco"/>
+          <w:color w:val="000000"/>
+          <w:sz w:val="20"/>
+          <w:szCs w:val="22"/>
+        </w:rPr>
+        <w:t xml:space="preserve">        </w:t>
+      </w:r>
+    </w:p>
+    <w:p>
+      <w:pPr>
+        <w:widowControl w:val="0"/>
+        <w:shd w:val="solid" w:color="C6D9F1" w:themeColor="text2" w:themeTint="33" w:fill="auto"/>
+        <w:autoSpaceDE w:val="0"/>
+        <w:autoSpaceDN w:val="0"/>
+        <w:adjustRightInd w:val="0"/>
+        <w:spacing w:after="0"/>
+        <w:rPr>
+          <w:rFonts w:ascii="Monaco" w:hAnsi="Monaco" w:cs="Monaco"/>
+          <w:sz w:val="20"/>
+          <w:szCs w:val="22"/>
+        </w:rPr>
+      </w:pPr>
+      <w:r>
+        <w:rPr>
+          <w:rFonts w:ascii="Monaco" w:hAnsi="Monaco" w:cs="Monaco"/>
+          <w:color w:val="000000"/>
+          <w:sz w:val="20"/>
+          <w:szCs w:val="22"/>
+        </w:rPr>
+        <w:t xml:space="preserve">        </w:t>
+      </w:r>
+      <w:r>
+        <w:rPr>
+          <w:rFonts w:ascii="Monaco" w:hAnsi="Monaco" w:cs="Monaco"/>
+          <w:color w:val="008000"/>
+          <w:sz w:val="20"/>
+          <w:szCs w:val="22"/>
+        </w:rPr>
+        <w:t>//use the nodetype to determine what to do</w:t>
+      </w:r>
+    </w:p>
+    <w:p>
+      <w:pPr>
+        <w:rPr>
+          <w:iCs/>
+        </w:rPr>
+      </w:pPr>
+    </w:p>
+    <w:p>
+      <w:pPr>
+        <w:rPr>
+          <w:iCs/>
+        </w:rPr>
+      </w:pPr>
+      <w:r>
+        <w:rPr>
+          <w:iCs/>
+        </w:rPr>
+        <w:t>Any number of custom attributes can be added and accessed in this way. i.e. Add to the JSON and then call the att</w:t>
+      </w:r>
+      <w:r>
+        <w:rPr>
+          <w:iCs/>
+        </w:rPr>
+        <w:t>ribute name using getProperty().</w:t>
+      </w:r>
+    </w:p>
+    <w:p>
+      <w:pPr>
+        <w:rPr>
+          <w:iCs/>
+        </w:rPr>
+      </w:pPr>
+    </w:p>
+    <w:p>
+      <w:pPr>
+        <w:rPr>
+          <w:iCs/>
+        </w:rPr>
+      </w:pPr>
+      <w:r>
+        <w:rPr>
+          <w:iCs/>
+        </w:rPr>
         <w:t>To add the functionality to bring up a new Visit record:</w:t>
       </w:r>
     </w:p>
@@ -7167,7 +7804,7 @@
           <w:szCs w:val="20"/>
         </w:rPr>
       </w:pPr>
-      <w:hyperlink r:id="rId8" w:history="1">
+      <w:hyperlink r:id="rId9" w:history="1">
         <w:r>
           <w:rPr>
             <w:rStyle w:val="Hyperlink"/>
@@ -8224,60 +8861,56 @@
       <w:pPr>
         <w:rPr>
           <w:rStyle w:val="Heading2Char"/>
-        </w:rPr>
-      </w:pPr>
-    </w:p>
-    <w:p>
-      <w:r>
-        <w:rPr>
-          <w:rStyle w:val="Heading2Char"/>
-        </w:rPr>
-        <w:t>Rework Repositories</w:t>
-      </w:r>
-      <w:r>
-        <w:t xml:space="preserve"> –</w:t>
-      </w:r>
-    </w:p>
-    <w:p>
-      <w:r>
-        <w:t>At the moment to get patient detail from say OpenVista, we have a widget PatientDetails, that only gets info from one repository, in this case OpenVista.</w:t>
-      </w:r>
-    </w:p>
-    <w:p>
-      <w:r>
-        <w:t>If you want patient details from hData then, another widget would have to be added to the right hand side widget listing. Obviously this is not desired functionality.</w:t>
-      </w:r>
-    </w:p>
-    <w:p>
-      <w:r>
-        <w:t>There are 3 options:</w:t>
-      </w:r>
-    </w:p>
-    <w:p>
-      <w:r>
-        <w:t>1. Have the user specify up front which repository he wants data from. The disadvantage of this approach is that the dctor may not know which repository the data he needs is in.</w:t>
-      </w:r>
-    </w:p>
-    <w:p>
-      <w:r>
-        <w:t>2. Have all data returned for this widget type from all repositories. Disadvantage is that now have to start handling error messages if results don’t return within certain time frame. Also have to notify the user that x repository is not available etc,..</w:t>
-      </w:r>
-    </w:p>
-    <w:p>
-      <w:r>
-        <w:t>May cause a performance issue.</w:t>
-      </w:r>
-    </w:p>
-    <w:p>
-      <w:pPr>
-        <w:rPr>
-          <w:rStyle w:val="Heading2Char"/>
-          <w:rFonts w:asciiTheme="minorHAnsi" w:eastAsiaTheme="minorHAnsi" w:hAnsiTheme="minorHAnsi" w:cstheme="minorBidi"/>
           <w:b w:val="0"/>
           <w:bCs w:val="0"/>
-          <w:color w:val="auto"/>
-          <w:sz w:val="24"/>
-          <w:szCs w:val="24"/>
+        </w:rPr>
+      </w:pPr>
+    </w:p>
+    <w:p>
+      <w:r>
+        <w:rPr>
+          <w:rStyle w:val="Heading2Char"/>
+        </w:rPr>
+        <w:t>Rework Repositories</w:t>
+      </w:r>
+      <w:r>
+        <w:t xml:space="preserve"> –</w:t>
+      </w:r>
+    </w:p>
+    <w:p>
+      <w:r>
+        <w:t>At the moment to get patient detail from say OpenVista, we have a widget PatientDetails, that only gets info from one repository, in this case OpenVista.</w:t>
+      </w:r>
+    </w:p>
+    <w:p>
+      <w:r>
+        <w:t>If you want patient details from hData then, another widget would have to be added to the right hand side widget listing. Obviously this is not desired functionality.</w:t>
+      </w:r>
+    </w:p>
+    <w:p>
+      <w:r>
+        <w:t>There are 3 options:</w:t>
+      </w:r>
+    </w:p>
+    <w:p>
+      <w:r>
+        <w:t>1. Have the user specify up front which repository he wants data from. The disadvantage of this approach is that the dctor may not know which repository the data he needs is in.</w:t>
+      </w:r>
+    </w:p>
+    <w:p>
+      <w:r>
+        <w:t>2. Have all data returned for this widget type from all repositories. Disadvantage is that now have to start handling error messages if results don’t return within certain time frame. Also have to notify the user that x repository is not available etc,..</w:t>
+      </w:r>
+    </w:p>
+    <w:p>
+      <w:r>
+        <w:t>May cause a performance issue.</w:t>
+      </w:r>
+    </w:p>
+    <w:p>
+      <w:pPr>
+        <w:rPr>
+          <w:rStyle w:val="Heading2Char"/>
         </w:rPr>
       </w:pPr>
       <w:r>
@@ -9308,6 +9941,15 @@
       <w:b/>
       <w:bCs/>
       <w:color w:val="4F81BD" w:themeColor="accent1"/>
+    </w:rPr>
+  </w:style>
+  <w:style w:type="character" w:styleId="FollowedHyperlink">
+    <w:name w:val="FollowedHyperlink"/>
+    <w:basedOn w:val="DefaultParagraphFont"/>
+    <w:rsid w:val="00281700"/>
+    <w:rPr>
+      <w:color w:val="800080" w:themeColor="followedHyperlink"/>
+      <w:u w:val="single"/>
     </w:rPr>
   </w:style>
 </w:styles>

</xml_diff>